<commit_message>
Updating documents to contin git notes in seperate od and updaing guid with tutorial urls's
</commit_message>
<xml_diff>
--- a/Guide.docx
+++ b/Guide.docx
@@ -6,9 +6,189 @@
       <w:pPr>
         <w:rPr>
           <w:rFonts w:hint="default"/>
-          <w:lang w:val="en-IE"/>
-        </w:rPr>
-      </w:pPr>
+          <w:b w:val="0"/>
+          <w:bCs w:val="0"/>
+          <w:u w:val="none"/>
+          <w:lang w:val="en-IE"/>
+        </w:rPr>
+      </w:pPr>
+    </w:p>
+    <w:p>
+      <w:pPr>
+        <w:pStyle w:val="2"/>
+        <w:keepNext w:val="0"/>
+        <w:keepLines w:val="0"/>
+        <w:widowControl/>
+        <w:suppressLineNumbers w:val="0"/>
+        <w:pBdr>
+          <w:top w:val="none" w:color="auto" w:sz="0" w:space="0"/>
+          <w:left w:val="none" w:color="auto" w:sz="0" w:space="0"/>
+          <w:bottom w:val="none" w:color="auto" w:sz="0" w:space="0"/>
+          <w:right w:val="none" w:color="auto" w:sz="0" w:space="0"/>
+        </w:pBdr>
+        <w:shd w:val="clear" w:fill="F9F9F9"/>
+        <w:spacing w:before="0" w:beforeAutospacing="0" w:after="120" w:afterAutospacing="0"/>
+        <w:ind w:left="0" w:right="0" w:firstLine="0"/>
+        <w:rPr>
+          <w:rFonts w:ascii="Arial" w:hAnsi="Arial" w:eastAsia="Arial" w:cs="Arial"/>
+          <w:i w:val="0"/>
+          <w:caps w:val="0"/>
+          <w:spacing w:val="0"/>
+        </w:rPr>
+      </w:pPr>
+      <w:r>
+        <w:rPr>
+          <w:rFonts w:hint="default"/>
+          <w:b w:val="0"/>
+          <w:bCs w:val="0"/>
+          <w:u w:val="none"/>
+          <w:lang w:val="en-IE"/>
+        </w:rPr>
+        <w:fldChar w:fldCharType="begin"/>
+      </w:r>
+      <w:r>
+        <w:rPr>
+          <w:rFonts w:hint="default"/>
+          <w:b w:val="0"/>
+          <w:bCs w:val="0"/>
+          <w:u w:val="none"/>
+          <w:lang w:val="en-IE"/>
+        </w:rPr>
+        <w:instrText xml:space="preserve"> HYPERLINK "https://www.youtube.com/playlist?list=PLVz2XdJiJQxwAhzEZSpDqXlfT7XvNPDIE" </w:instrText>
+      </w:r>
+      <w:r>
+        <w:rPr>
+          <w:rFonts w:hint="default"/>
+          <w:b w:val="0"/>
+          <w:bCs w:val="0"/>
+          <w:u w:val="none"/>
+          <w:lang w:val="en-IE"/>
+        </w:rPr>
+        <w:fldChar w:fldCharType="separate"/>
+      </w:r>
+      <w:r>
+        <w:rPr>
+          <w:rStyle w:val="5"/>
+          <w:rFonts w:hint="default"/>
+          <w:b w:val="0"/>
+          <w:bCs w:val="0"/>
+          <w:lang w:val="en-IE"/>
+        </w:rPr>
+        <w:t>https://www.youtube.com/playlist?list=PLVz2XdJiJQxwAhzEZSpDqXlfT7XvNPDIE</w:t>
+      </w:r>
+      <w:r>
+        <w:rPr>
+          <w:rFonts w:hint="default"/>
+          <w:b w:val="0"/>
+          <w:bCs w:val="0"/>
+          <w:u w:val="none"/>
+          <w:lang w:val="en-IE"/>
+        </w:rPr>
+        <w:fldChar w:fldCharType="end"/>
+      </w:r>
+      <w:r>
+        <w:rPr>
+          <w:rFonts w:hint="default"/>
+          <w:b w:val="0"/>
+          <w:bCs w:val="0"/>
+          <w:u w:val="none"/>
+          <w:lang w:val="en-IE"/>
+        </w:rPr>
+        <w:t xml:space="preserve"> JavaTechie-Angular8 </w:t>
+      </w:r>
+      <w:r>
+        <w:rPr>
+          <w:rFonts w:hint="default" w:ascii="Arial" w:hAnsi="Arial" w:eastAsia="Arial" w:cs="Arial"/>
+          <w:i w:val="0"/>
+          <w:caps w:val="0"/>
+          <w:spacing w:val="0"/>
+          <w:shd w:val="clear" w:fill="F9F9F9"/>
+        </w:rPr>
+        <w:fldChar w:fldCharType="begin"/>
+      </w:r>
+      <w:r>
+        <w:rPr>
+          <w:rFonts w:hint="default" w:ascii="Arial" w:hAnsi="Arial" w:eastAsia="Arial" w:cs="Arial"/>
+          <w:i w:val="0"/>
+          <w:caps w:val="0"/>
+          <w:spacing w:val="0"/>
+          <w:shd w:val="clear" w:fill="F9F9F9"/>
+        </w:rPr>
+        <w:instrText xml:space="preserve"> HYPERLINK "https://www.youtube.com/watch?v=Tf_VWOSKOQ4&amp;list=PLVz2XdJiJQxwAhzEZSpDqXlfT7XvNPDIE" </w:instrText>
+      </w:r>
+      <w:r>
+        <w:rPr>
+          <w:rFonts w:hint="default" w:ascii="Arial" w:hAnsi="Arial" w:eastAsia="Arial" w:cs="Arial"/>
+          <w:i w:val="0"/>
+          <w:caps w:val="0"/>
+          <w:spacing w:val="0"/>
+          <w:shd w:val="clear" w:fill="F9F9F9"/>
+        </w:rPr>
+        <w:fldChar w:fldCharType="separate"/>
+      </w:r>
+      <w:r>
+        <w:rPr>
+          <w:rStyle w:val="5"/>
+          <w:rFonts w:hint="default" w:ascii="Arial" w:hAnsi="Arial" w:eastAsia="Arial" w:cs="Arial"/>
+          <w:i w:val="0"/>
+          <w:caps w:val="0"/>
+          <w:spacing w:val="0"/>
+          <w:shd w:val="clear" w:fill="F9F9F9"/>
+        </w:rPr>
+        <w:t>Angular-8</w:t>
+      </w:r>
+      <w:r>
+        <w:rPr>
+          <w:rFonts w:hint="default" w:ascii="Arial" w:hAnsi="Arial" w:eastAsia="Arial" w:cs="Arial"/>
+          <w:i w:val="0"/>
+          <w:caps w:val="0"/>
+          <w:spacing w:val="0"/>
+          <w:shd w:val="clear" w:fill="F9F9F9"/>
+        </w:rPr>
+        <w:fldChar w:fldCharType="end"/>
+      </w:r>
+    </w:p>
+    <w:p>
+      <w:pPr>
+        <w:rPr>
+          <w:rFonts w:hint="default"/>
+          <w:b w:val="0"/>
+          <w:bCs w:val="0"/>
+          <w:u w:val="none"/>
+          <w:lang w:val="en-IE"/>
+        </w:rPr>
+      </w:pPr>
+    </w:p>
+    <w:p>
+      <w:pPr>
+        <w:rPr>
+          <w:rFonts w:hint="default"/>
+          <w:b w:val="0"/>
+          <w:bCs w:val="0"/>
+          <w:u w:val="none"/>
+          <w:lang w:val="en-IE"/>
+        </w:rPr>
+      </w:pPr>
+      <w:r>
+        <w:rPr>
+          <w:rFonts w:hint="default"/>
+          <w:b w:val="0"/>
+          <w:bCs w:val="0"/>
+          <w:u w:val="none"/>
+          <w:lang w:val="en-IE"/>
+        </w:rPr>
+        <w:t>Pending. Started</w:t>
+      </w:r>
+    </w:p>
+    <w:p>
+      <w:pPr>
+        <w:rPr>
+          <w:rFonts w:hint="default"/>
+          <w:lang w:val="en-IE"/>
+        </w:rPr>
+      </w:pPr>
+      <w:bookmarkStart w:id="0" w:name="_GoBack"/>
+      <w:bookmarkEnd w:id="0"/>
       <w:r>
         <w:rPr>
           <w:rFonts w:hint="default"/>
@@ -195,7 +375,7 @@
       </w:r>
       <w:r>
         <w:rPr>
-          <w:rStyle w:val="3"/>
+          <w:rStyle w:val="5"/>
           <w:rFonts w:hint="default"/>
           <w:lang w:val="en-IE"/>
         </w:rPr>
@@ -828,6 +1008,7 @@
     <w:p>
       <w:pPr>
         <w:numPr>
+          <w:ilvl w:val="0"/>
           <w:numId w:val="0"/>
         </w:numPr>
         <w:rPr>
@@ -846,17 +1027,19 @@
     <w:p>
       <w:pPr>
         <w:numPr>
-          <w:numId w:val="0"/>
-        </w:numPr>
-        <w:rPr>
-          <w:rFonts w:hint="default"/>
-          <w:lang w:val="en-IE"/>
-        </w:rPr>
-      </w:pPr>
-    </w:p>
-    <w:p>
-      <w:pPr>
-        <w:numPr>
+          <w:ilvl w:val="0"/>
+          <w:numId w:val="0"/>
+        </w:numPr>
+        <w:rPr>
+          <w:rFonts w:hint="default"/>
+          <w:lang w:val="en-IE"/>
+        </w:rPr>
+      </w:pPr>
+    </w:p>
+    <w:p>
+      <w:pPr>
+        <w:numPr>
+          <w:ilvl w:val="0"/>
           <w:numId w:val="0"/>
         </w:numPr>
         <w:rPr>
@@ -875,6 +1058,7 @@
     <w:p>
       <w:pPr>
         <w:numPr>
+          <w:ilvl w:val="0"/>
           <w:numId w:val="0"/>
         </w:numPr>
         <w:rPr>
@@ -893,6 +1077,7 @@
     <w:p>
       <w:pPr>
         <w:numPr>
+          <w:ilvl w:val="0"/>
           <w:numId w:val="0"/>
         </w:numPr>
         <w:rPr>
@@ -911,6 +1096,7 @@
     <w:p>
       <w:pPr>
         <w:numPr>
+          <w:ilvl w:val="0"/>
           <w:numId w:val="0"/>
         </w:numPr>
         <w:rPr>
@@ -929,6 +1115,7 @@
     <w:p>
       <w:pPr>
         <w:numPr>
+          <w:ilvl w:val="0"/>
           <w:numId w:val="0"/>
         </w:numPr>
         <w:rPr>
@@ -947,6 +1134,7 @@
     <w:p>
       <w:pPr>
         <w:numPr>
+          <w:ilvl w:val="0"/>
           <w:numId w:val="0"/>
         </w:numPr>
         <w:rPr>
@@ -965,6 +1153,7 @@
     <w:p>
       <w:pPr>
         <w:numPr>
+          <w:ilvl w:val="0"/>
           <w:numId w:val="0"/>
         </w:numPr>
         <w:rPr>
@@ -983,6 +1172,7 @@
     <w:p>
       <w:pPr>
         <w:numPr>
+          <w:ilvl w:val="0"/>
           <w:numId w:val="0"/>
         </w:numPr>
         <w:rPr>
@@ -1001,6 +1191,7 @@
     <w:p>
       <w:pPr>
         <w:numPr>
+          <w:ilvl w:val="0"/>
           <w:numId w:val="0"/>
         </w:numPr>
         <w:rPr>
@@ -1019,6 +1210,7 @@
     <w:p>
       <w:pPr>
         <w:numPr>
+          <w:ilvl w:val="0"/>
           <w:numId w:val="0"/>
         </w:numPr>
         <w:rPr>
@@ -1037,17 +1229,19 @@
     <w:p>
       <w:pPr>
         <w:numPr>
-          <w:numId w:val="0"/>
-        </w:numPr>
-        <w:rPr>
-          <w:rFonts w:hint="default"/>
-          <w:lang w:val="en-IE"/>
-        </w:rPr>
-      </w:pPr>
-    </w:p>
-    <w:p>
-      <w:pPr>
-        <w:numPr>
+          <w:ilvl w:val="0"/>
+          <w:numId w:val="0"/>
+        </w:numPr>
+        <w:rPr>
+          <w:rFonts w:hint="default"/>
+          <w:lang w:val="en-IE"/>
+        </w:rPr>
+      </w:pPr>
+    </w:p>
+    <w:p>
+      <w:pPr>
+        <w:numPr>
+          <w:ilvl w:val="0"/>
           <w:numId w:val="0"/>
         </w:numPr>
         <w:rPr>
@@ -1066,6 +1260,7 @@
     <w:p>
       <w:pPr>
         <w:numPr>
+          <w:ilvl w:val="0"/>
           <w:numId w:val="0"/>
         </w:numPr>
       </w:pPr>
@@ -1116,13 +1311,15 @@
     <w:p>
       <w:pPr>
         <w:numPr>
-          <w:numId w:val="0"/>
-        </w:numPr>
-      </w:pPr>
-    </w:p>
-    <w:p>
-      <w:pPr>
-        <w:numPr>
+          <w:ilvl w:val="0"/>
+          <w:numId w:val="0"/>
+        </w:numPr>
+      </w:pPr>
+    </w:p>
+    <w:p>
+      <w:pPr>
+        <w:numPr>
+          <w:ilvl w:val="0"/>
           <w:numId w:val="0"/>
         </w:numPr>
         <w:rPr>
@@ -1141,6 +1338,7 @@
     <w:p>
       <w:pPr>
         <w:numPr>
+          <w:ilvl w:val="0"/>
           <w:numId w:val="0"/>
         </w:numPr>
         <w:rPr>
@@ -1159,6 +1357,7 @@
     <w:p>
       <w:pPr>
         <w:numPr>
+          <w:ilvl w:val="0"/>
           <w:numId w:val="0"/>
         </w:numPr>
         <w:rPr>
@@ -1177,6 +1376,7 @@
     <w:p>
       <w:pPr>
         <w:numPr>
+          <w:ilvl w:val="0"/>
           <w:numId w:val="0"/>
         </w:numPr>
         <w:rPr>
@@ -1195,17 +1395,19 @@
     <w:p>
       <w:pPr>
         <w:numPr>
-          <w:numId w:val="0"/>
-        </w:numPr>
-        <w:rPr>
-          <w:rFonts w:hint="default"/>
-          <w:lang w:val="en-IE"/>
-        </w:rPr>
-      </w:pPr>
-    </w:p>
-    <w:p>
-      <w:pPr>
-        <w:numPr>
+          <w:ilvl w:val="0"/>
+          <w:numId w:val="0"/>
+        </w:numPr>
+        <w:rPr>
+          <w:rFonts w:hint="default"/>
+          <w:lang w:val="en-IE"/>
+        </w:rPr>
+      </w:pPr>
+    </w:p>
+    <w:p>
+      <w:pPr>
+        <w:numPr>
+          <w:ilvl w:val="0"/>
           <w:numId w:val="0"/>
         </w:numPr>
         <w:rPr>
@@ -1243,7 +1445,7 @@
       </w:r>
       <w:r>
         <w:rPr>
-          <w:rStyle w:val="3"/>
+          <w:rStyle w:val="5"/>
           <w:rFonts w:hint="default"/>
           <w:lang w:val="en-IE"/>
         </w:rPr>
@@ -1260,6 +1462,7 @@
     <w:p>
       <w:pPr>
         <w:numPr>
+          <w:ilvl w:val="0"/>
           <w:numId w:val="0"/>
         </w:numPr>
         <w:rPr>
@@ -1278,6 +1481,7 @@
     <w:p>
       <w:pPr>
         <w:numPr>
+          <w:ilvl w:val="0"/>
           <w:numId w:val="0"/>
         </w:numPr>
         <w:rPr>
@@ -1296,6 +1500,7 @@
     <w:p>
       <w:pPr>
         <w:numPr>
+          <w:ilvl w:val="0"/>
           <w:numId w:val="0"/>
         </w:numPr>
         <w:rPr>
@@ -1314,6 +1519,7 @@
     <w:p>
       <w:pPr>
         <w:numPr>
+          <w:ilvl w:val="0"/>
           <w:numId w:val="0"/>
         </w:numPr>
         <w:rPr>
@@ -1332,6 +1538,7 @@
     <w:p>
       <w:pPr>
         <w:numPr>
+          <w:ilvl w:val="0"/>
           <w:numId w:val="0"/>
         </w:numPr>
         <w:rPr>
@@ -1350,6 +1557,7 @@
     <w:p>
       <w:pPr>
         <w:numPr>
+          <w:ilvl w:val="0"/>
           <w:numId w:val="0"/>
         </w:numPr>
         <w:rPr>
@@ -1368,6 +1576,7 @@
     <w:p>
       <w:pPr>
         <w:numPr>
+          <w:ilvl w:val="0"/>
           <w:numId w:val="0"/>
         </w:numPr>
         <w:rPr>
@@ -1386,6 +1595,7 @@
     <w:p>
       <w:pPr>
         <w:numPr>
+          <w:ilvl w:val="0"/>
           <w:numId w:val="0"/>
         </w:numPr>
         <w:rPr>
@@ -1404,17 +1614,19 @@
     <w:p>
       <w:pPr>
         <w:numPr>
-          <w:numId w:val="0"/>
-        </w:numPr>
-        <w:rPr>
-          <w:rFonts w:hint="default"/>
-          <w:lang w:val="en-IE"/>
-        </w:rPr>
-      </w:pPr>
-    </w:p>
-    <w:p>
-      <w:pPr>
-        <w:numPr>
+          <w:ilvl w:val="0"/>
+          <w:numId w:val="0"/>
+        </w:numPr>
+        <w:rPr>
+          <w:rFonts w:hint="default"/>
+          <w:lang w:val="en-IE"/>
+        </w:rPr>
+      </w:pPr>
+    </w:p>
+    <w:p>
+      <w:pPr>
+        <w:numPr>
+          <w:ilvl w:val="0"/>
           <w:numId w:val="0"/>
         </w:numPr>
         <w:rPr>
@@ -1429,23 +1641,23 @@
         </w:rPr>
         <w:t>ngSwicth directive allows you avoid multiple ngIf. See app todo</w:t>
       </w:r>
-      <w:bookmarkStart w:id="0" w:name="_GoBack"/>
-      <w:bookmarkEnd w:id="0"/>
-    </w:p>
-    <w:p>
-      <w:pPr>
-        <w:numPr>
-          <w:numId w:val="0"/>
-        </w:numPr>
-        <w:rPr>
-          <w:rFonts w:hint="default"/>
-          <w:lang w:val="en-IE"/>
-        </w:rPr>
-      </w:pPr>
-    </w:p>
-    <w:p>
-      <w:pPr>
-        <w:numPr>
+    </w:p>
+    <w:p>
+      <w:pPr>
+        <w:numPr>
+          <w:ilvl w:val="0"/>
+          <w:numId w:val="0"/>
+        </w:numPr>
+        <w:rPr>
+          <w:rFonts w:hint="default"/>
+          <w:lang w:val="en-IE"/>
+        </w:rPr>
+      </w:pPr>
+    </w:p>
+    <w:p>
+      <w:pPr>
+        <w:numPr>
+          <w:ilvl w:val="0"/>
           <w:numId w:val="0"/>
         </w:numPr>
         <w:rPr>
@@ -1484,6 +1696,7 @@
     <w:p>
       <w:pPr>
         <w:numPr>
+          <w:ilvl w:val="0"/>
           <w:numId w:val="0"/>
         </w:numPr>
         <w:ind w:firstLine="420" w:firstLineChars="0"/>
@@ -1503,6 +1716,7 @@
     <w:p>
       <w:pPr>
         <w:numPr>
+          <w:ilvl w:val="0"/>
           <w:numId w:val="0"/>
         </w:numPr>
         <w:ind w:firstLine="420" w:firstLineChars="0"/>
@@ -1522,6 +1736,7 @@
     <w:p>
       <w:pPr>
         <w:numPr>
+          <w:ilvl w:val="0"/>
           <w:numId w:val="0"/>
         </w:numPr>
         <w:rPr>
@@ -1540,6 +1755,7 @@
     <w:p>
       <w:pPr>
         <w:numPr>
+          <w:ilvl w:val="0"/>
           <w:numId w:val="0"/>
         </w:numPr>
         <w:rPr>
@@ -1566,7 +1782,7 @@
 </file>
 
 <file path=word/styles.xml><?xml version="1.0" encoding="utf-8"?>
-<w:styles xmlns:mc="http://schemas.openxmlformats.org/markup-compatibility/2006" xmlns:o="urn:schemas-microsoft-com:office:office" xmlns:r="http://schemas.openxmlformats.org/officeDocument/2006/relationships" xmlns:m="http://schemas.openxmlformats.org/officeDocument/2006/math" xmlns:v="urn:schemas-microsoft-com:vml" xmlns:w="http://schemas.openxmlformats.org/wordprocessingml/2006/main" xmlns:w14="http://schemas.microsoft.com/office/word/2010/wordml" xmlns:w10="urn:schemas-microsoft-com:office:word" xmlns:sl="http://schemas.openxmlformats.org/schemaLibrary/2006/main" mc:Ignorable="w14">
+<w:styles xmlns:mc="http://schemas.openxmlformats.org/markup-compatibility/2006" xmlns:o="urn:schemas-microsoft-com:office:office" xmlns:r="http://schemas.openxmlformats.org/officeDocument/2006/relationships" xmlns:m="http://schemas.openxmlformats.org/officeDocument/2006/math" xmlns:v="urn:schemas-microsoft-com:vml" xmlns:w="http://schemas.openxmlformats.org/wordprocessingml/2006/main" xmlns:w14="http://schemas.microsoft.com/office/word/2010/wordml" xmlns:w10="urn:schemas-microsoft-com:office:word" xmlns:sl="http://schemas.openxmlformats.org/schemaLibrary/2006/main" xmlns:wpsCustomData="http://www.wps.cn/officeDocument/2013/wpsCustomData" mc:Ignorable="w14">
   <w:docDefaults>
     <w:rPrDefault>
       <w:rPr>
@@ -1641,7 +1857,7 @@
     <w:lsdException w:qFormat="1" w:unhideWhenUsed="0" w:uiPriority="0" w:semiHidden="0" w:name="Title"/>
     <w:lsdException w:unhideWhenUsed="0" w:uiPriority="0" w:semiHidden="0" w:name="Closing"/>
     <w:lsdException w:unhideWhenUsed="0" w:uiPriority="0" w:semiHidden="0" w:name="Signature"/>
-    <w:lsdException w:unhideWhenUsed="0" w:uiPriority="0" w:name="Default Paragraph Font"/>
+    <w:lsdException w:qFormat="1" w:unhideWhenUsed="0" w:uiPriority="0" w:name="Default Paragraph Font"/>
     <w:lsdException w:unhideWhenUsed="0" w:uiPriority="0" w:semiHidden="0" w:name="Body Text"/>
     <w:lsdException w:unhideWhenUsed="0" w:uiPriority="0" w:semiHidden="0" w:name="Body Text Indent"/>
     <w:lsdException w:unhideWhenUsed="0" w:uiPriority="0" w:semiHidden="0" w:name="List Continue"/>
@@ -1661,7 +1877,7 @@
     <w:lsdException w:unhideWhenUsed="0" w:uiPriority="0" w:semiHidden="0" w:name="Body Text Indent 2"/>
     <w:lsdException w:unhideWhenUsed="0" w:uiPriority="0" w:semiHidden="0" w:name="Body Text Indent 3"/>
     <w:lsdException w:unhideWhenUsed="0" w:uiPriority="0" w:semiHidden="0" w:name="Block Text"/>
-    <w:lsdException w:unhideWhenUsed="0" w:uiPriority="0" w:semiHidden="0" w:name="Hyperlink"/>
+    <w:lsdException w:qFormat="1" w:unhideWhenUsed="0" w:uiPriority="0" w:semiHidden="0" w:name="Hyperlink"/>
     <w:lsdException w:unhideWhenUsed="0" w:uiPriority="0" w:semiHidden="0" w:name="FollowedHyperlink"/>
     <w:lsdException w:qFormat="1" w:unhideWhenUsed="0" w:uiPriority="0" w:semiHidden="0" w:name="Strong"/>
     <w:lsdException w:qFormat="1" w:unhideWhenUsed="0" w:uiPriority="0" w:semiHidden="0" w:name="Emphasis"/>
@@ -1679,7 +1895,7 @@
     <w:lsdException w:unhideWhenUsed="0" w:uiPriority="0" w:semiHidden="0" w:name="HTML Sample"/>
     <w:lsdException w:unhideWhenUsed="0" w:uiPriority="0" w:semiHidden="0" w:name="HTML Typewriter"/>
     <w:lsdException w:unhideWhenUsed="0" w:uiPriority="0" w:semiHidden="0" w:name="HTML Variable"/>
-    <w:lsdException w:unhideWhenUsed="0" w:uiPriority="0" w:name="Normal Table"/>
+    <w:lsdException w:qFormat="1" w:unhideWhenUsed="0" w:uiPriority="0" w:name="Normal Table"/>
     <w:lsdException w:unhideWhenUsed="0" w:uiPriority="0" w:semiHidden="0" w:name="annotation subject"/>
     <w:lsdException w:unhideWhenUsed="0" w:uiPriority="0" w:semiHidden="0" w:name="Table Simple 1"/>
     <w:lsdException w:unhideWhenUsed="0" w:uiPriority="0" w:semiHidden="0" w:name="Table Simple 2"/>
@@ -1834,14 +2050,35 @@
       <w:lang w:val="en-US" w:eastAsia="zh-CN" w:bidi="ar-SA"/>
     </w:rPr>
   </w:style>
-  <w:style w:type="character" w:default="1" w:styleId="2">
+  <w:style w:type="paragraph" w:styleId="2">
+    <w:name w:val="heading 1"/>
+    <w:next w:val="1"/>
+    <w:qFormat/>
+    <w:uiPriority w:val="0"/>
+    <w:pPr>
+      <w:spacing w:before="0" w:beforeAutospacing="1" w:after="0" w:afterAutospacing="1"/>
+      <w:jc w:val="left"/>
+    </w:pPr>
+    <w:rPr>
+      <w:rFonts w:hint="eastAsia" w:ascii="SimSun" w:hAnsi="SimSun" w:eastAsia="SimSun" w:cs="SimSun"/>
+      <w:b/>
+      <w:bCs/>
+      <w:kern w:val="44"/>
+      <w:sz w:val="48"/>
+      <w:szCs w:val="48"/>
+      <w:lang w:val="en-US" w:eastAsia="zh-CN" w:bidi="ar"/>
+    </w:rPr>
+  </w:style>
+  <w:style w:type="character" w:default="1" w:styleId="3">
     <w:name w:val="Default Paragraph Font"/>
     <w:semiHidden/>
+    <w:qFormat/>
     <w:uiPriority w:val="0"/>
   </w:style>
   <w:style w:type="table" w:default="1" w:styleId="4">
     <w:name w:val="Normal Table"/>
     <w:semiHidden/>
+    <w:qFormat/>
     <w:uiPriority w:val="0"/>
     <w:tblPr>
       <w:tblCellMar>
@@ -1852,9 +2089,10 @@
       </w:tblCellMar>
     </w:tblPr>
   </w:style>
-  <w:style w:type="character" w:styleId="3">
+  <w:style w:type="character" w:styleId="5">
     <w:name w:val="Hyperlink"/>
-    <w:basedOn w:val="2"/>
+    <w:basedOn w:val="3"/>
+    <w:qFormat/>
     <w:uiPriority w:val="0"/>
     <w:rPr>
       <w:color w:val="0000FF"/>

</xml_diff>

<commit_message>
committing alll changes to pipes.
</commit_message>
<xml_diff>
--- a/Guide.docx
+++ b/Guide.docx
@@ -177,184 +177,25 @@
           <w:u w:val="none"/>
           <w:lang w:val="en-IE"/>
         </w:rPr>
-        <w:t>Pending. Started</w:t>
-      </w:r>
-    </w:p>
-    <w:p>
-      <w:pPr>
-        <w:rPr>
-          <w:rFonts w:hint="default"/>
-          <w:lang w:val="en-IE"/>
-        </w:rPr>
-      </w:pPr>
-      <w:bookmarkStart w:id="0" w:name="_GoBack"/>
-      <w:bookmarkEnd w:id="0"/>
-      <w:r>
-        <w:rPr>
-          <w:rFonts w:hint="default"/>
-          <w:lang w:val="en-IE"/>
-        </w:rPr>
-        <w:t>Imstall node from website Take LTS or current. Open command prompt check node installed with node v and npm v commands. Npm used to get angular cli and dependancies.</w:t>
-      </w:r>
-    </w:p>
-    <w:p>
-      <w:pPr>
-        <w:rPr>
-          <w:rFonts w:hint="default"/>
-          <w:lang w:val="en-IE"/>
-        </w:rPr>
-      </w:pPr>
-    </w:p>
-    <w:p>
-      <w:pPr>
-        <w:rPr>
-          <w:rFonts w:hint="default"/>
-          <w:lang w:val="en-IE"/>
-        </w:rPr>
-      </w:pPr>
-      <w:r>
-        <w:rPr>
-          <w:rFonts w:hint="default"/>
-          <w:lang w:val="en-IE"/>
-        </w:rPr>
-        <w:t>Install visual studio code and/or webstorm</w:t>
-      </w:r>
-    </w:p>
-    <w:p>
-      <w:pPr>
-        <w:rPr>
-          <w:rFonts w:hint="default"/>
-          <w:lang w:val="en-IE"/>
-        </w:rPr>
-      </w:pPr>
-    </w:p>
-    <w:p>
-      <w:pPr>
-        <w:rPr>
-          <w:rFonts w:hint="default"/>
-          <w:lang w:val="en-IE"/>
-        </w:rPr>
-      </w:pPr>
-      <w:r>
-        <w:rPr>
-          <w:rFonts w:hint="default"/>
-          <w:lang w:val="en-IE"/>
-        </w:rPr>
-        <w:t>Run folllowing command to install angular cli.</w:t>
-      </w:r>
-    </w:p>
-    <w:p>
-      <w:pPr>
-        <w:rPr>
-          <w:rFonts w:ascii="monospace" w:hAnsi="monospace" w:eastAsia="monospace" w:cs="monospace"/>
-          <w:i w:val="0"/>
-          <w:caps w:val="0"/>
-          <w:color w:val="FFFFFF"/>
-          <w:spacing w:val="0"/>
-          <w:sz w:val="22"/>
-          <w:szCs w:val="22"/>
-          <w:shd w:val="clear" w:fill="1E1E1E"/>
-        </w:rPr>
-      </w:pPr>
-      <w:r>
-        <w:rPr>
-          <w:rFonts w:ascii="monospace" w:hAnsi="monospace" w:eastAsia="monospace" w:cs="monospace"/>
-          <w:i w:val="0"/>
-          <w:caps w:val="0"/>
-          <w:color w:val="FFFFFF"/>
-          <w:spacing w:val="0"/>
-          <w:sz w:val="22"/>
-          <w:szCs w:val="22"/>
-          <w:shd w:val="clear" w:fill="1E1E1E"/>
-        </w:rPr>
-        <w:t>npm install -g @angular/cli</w:t>
-      </w:r>
-    </w:p>
-    <w:p>
-      <w:pPr>
-        <w:rPr>
-          <w:rFonts w:hint="default" w:ascii="monospace" w:hAnsi="monospace" w:eastAsia="monospace" w:cs="monospace"/>
-          <w:i w:val="0"/>
-          <w:caps w:val="0"/>
-          <w:color w:val="FFFFFF"/>
-          <w:spacing w:val="0"/>
-          <w:sz w:val="22"/>
-          <w:szCs w:val="22"/>
-          <w:shd w:val="clear" w:fill="1E1E1E"/>
-          <w:lang w:val="en-IE"/>
-        </w:rPr>
-      </w:pPr>
-    </w:p>
-    <w:p>
-      <w:pPr>
-        <w:rPr>
-          <w:rFonts w:hint="default"/>
-          <w:lang w:val="en-IE"/>
-        </w:rPr>
-      </w:pPr>
-      <w:r>
-        <w:rPr>
-          <w:rFonts w:hint="default"/>
-          <w:lang w:val="en-IE"/>
-        </w:rPr>
-        <w:t>Type ng --version to see if angular cli up.</w:t>
-      </w:r>
-    </w:p>
-    <w:p>
-      <w:pPr>
-        <w:rPr>
-          <w:rFonts w:hint="default"/>
-          <w:lang w:val="en-IE"/>
-        </w:rPr>
-      </w:pPr>
-    </w:p>
-    <w:p>
-      <w:pPr>
-        <w:rPr>
-          <w:rFonts w:hint="default"/>
-          <w:lang w:val="en-IE"/>
-        </w:rPr>
-      </w:pPr>
-      <w:r>
-        <w:rPr>
-          <w:rFonts w:hint="default"/>
-          <w:lang w:val="en-IE"/>
-        </w:rPr>
-        <w:t>Ng new first-agnualr-app from the command line or use new angular cli project from webstorm.</w:t>
-      </w:r>
-    </w:p>
-    <w:p>
-      <w:pPr>
-        <w:rPr>
-          <w:rFonts w:hint="default"/>
-          <w:lang w:val="en-IE"/>
-        </w:rPr>
-      </w:pPr>
-      <w:r>
-        <w:rPr>
-          <w:rFonts w:hint="default"/>
-          <w:lang w:val="en-IE"/>
-        </w:rPr>
-        <w:t>After project generated open terminal in project using ALT-F12</w:t>
-      </w:r>
-    </w:p>
-    <w:p>
-      <w:pPr>
-        <w:rPr>
-          <w:rFonts w:hint="default"/>
-          <w:lang w:val="en-IE"/>
-        </w:rPr>
-      </w:pPr>
-      <w:r>
-        <w:rPr>
-          <w:rFonts w:hint="default"/>
-          <w:lang w:val="en-IE"/>
-        </w:rPr>
-        <w:t xml:space="preserve">Ng serve --open to open the app on </w:t>
-      </w:r>
-      <w:r>
-        <w:rPr>
-          <w:rFonts w:hint="default"/>
+        <w:t xml:space="preserve">Utilitiies : </w:t>
+      </w:r>
+    </w:p>
+    <w:p>
+      <w:pPr>
+        <w:rPr>
+          <w:rFonts w:hint="default"/>
+          <w:b w:val="0"/>
+          <w:bCs w:val="0"/>
+          <w:u w:val="none"/>
+          <w:lang w:val="en-IE"/>
+        </w:rPr>
+      </w:pPr>
+      <w:r>
+        <w:rPr>
+          <w:rFonts w:hint="default"/>
+          <w:b w:val="0"/>
+          <w:bCs w:val="0"/>
+          <w:u w:val="none"/>
           <w:lang w:val="en-IE"/>
         </w:rPr>
         <w:fldChar w:fldCharType="begin"/>
@@ -362,13 +203,19 @@
       <w:r>
         <w:rPr>
           <w:rFonts w:hint="default"/>
-          <w:lang w:val="en-IE"/>
-        </w:rPr>
-        <w:instrText xml:space="preserve"> HYPERLINK "http://localhost:4200" </w:instrText>
-      </w:r>
-      <w:r>
-        <w:rPr>
-          <w:rFonts w:hint="default"/>
+          <w:b w:val="0"/>
+          <w:bCs w:val="0"/>
+          <w:u w:val="none"/>
+          <w:lang w:val="en-IE"/>
+        </w:rPr>
+        <w:instrText xml:space="preserve"> HYPERLINK "https://www.mockaroo.com/" </w:instrText>
+      </w:r>
+      <w:r>
+        <w:rPr>
+          <w:rFonts w:hint="default"/>
+          <w:b w:val="0"/>
+          <w:bCs w:val="0"/>
+          <w:u w:val="none"/>
           <w:lang w:val="en-IE"/>
         </w:rPr>
         <w:fldChar w:fldCharType="separate"/>
@@ -377,151 +224,193 @@
         <w:rPr>
           <w:rStyle w:val="5"/>
           <w:rFonts w:hint="default"/>
-          <w:lang w:val="en-IE"/>
-        </w:rPr>
-        <w:t>http://localhost:4200</w:t>
-      </w:r>
-      <w:r>
-        <w:rPr>
-          <w:rFonts w:hint="default"/>
+          <w:b w:val="0"/>
+          <w:bCs w:val="0"/>
+          <w:lang w:val="en-IE"/>
+        </w:rPr>
+        <w:t>https://www.mockaroo.com/</w:t>
+      </w:r>
+      <w:r>
+        <w:rPr>
+          <w:rFonts w:hint="default"/>
+          <w:b w:val="0"/>
+          <w:bCs w:val="0"/>
+          <w:u w:val="none"/>
           <w:lang w:val="en-IE"/>
         </w:rPr>
         <w:fldChar w:fldCharType="end"/>
       </w:r>
-    </w:p>
-    <w:p>
-      <w:pPr>
-        <w:rPr>
-          <w:rFonts w:hint="default"/>
-          <w:lang w:val="en-IE"/>
-        </w:rPr>
-      </w:pPr>
-    </w:p>
-    <w:p>
-      <w:pPr>
-        <w:rPr>
-          <w:rFonts w:hint="default"/>
-          <w:lang w:val="en-IE"/>
-        </w:rPr>
-      </w:pPr>
-      <w:r>
-        <w:rPr>
-          <w:rFonts w:hint="default"/>
-          <w:lang w:val="en-IE"/>
-        </w:rPr>
-        <w:t>Will cretae the following file for the app an each component</w:t>
-      </w:r>
-    </w:p>
-    <w:p>
-      <w:pPr>
-        <w:rPr>
-          <w:rFonts w:hint="default"/>
-          <w:lang w:val="en-IE"/>
-        </w:rPr>
-      </w:pPr>
-    </w:p>
-    <w:p>
-      <w:pPr>
-        <w:rPr>
-          <w:rFonts w:hint="default"/>
-          <w:lang w:val="en-IE"/>
-        </w:rPr>
-      </w:pPr>
-      <w:r>
-        <w:rPr>
-          <w:rFonts w:hint="default"/>
-          <w:lang w:val="en-IE"/>
-        </w:rPr>
-        <w:t>app.component.css - Pu ant of the css foe this component here.</w:t>
-      </w:r>
-    </w:p>
-    <w:p>
-      <w:pPr>
-        <w:rPr>
-          <w:rFonts w:hint="default"/>
-          <w:lang w:val="en-IE"/>
-        </w:rPr>
-      </w:pPr>
-      <w:r>
-        <w:rPr>
-          <w:rFonts w:hint="default"/>
-          <w:lang w:val="en-IE"/>
-        </w:rPr>
-        <w:t>app.component.html - This is the template for the file. Takes interpolated values fron component via {{filedName}}. This is where you use ngfor * and ngIf * etc. All bootstrap html will go here.used for the vie along with css</w:t>
-      </w:r>
-    </w:p>
-    <w:p>
-      <w:pPr>
-        <w:rPr>
-          <w:rFonts w:hint="default"/>
-          <w:lang w:val="en-IE"/>
-        </w:rPr>
-      </w:pPr>
-      <w:r>
-        <w:rPr>
-          <w:rFonts w:hint="default"/>
-          <w:lang w:val="en-IE"/>
-        </w:rPr>
-        <w:t>app.component.spec.ts - This is the test case for the component.</w:t>
-      </w:r>
-    </w:p>
-    <w:p>
-      <w:pPr>
-        <w:rPr>
-          <w:rFonts w:hint="default"/>
-          <w:lang w:val="en-IE"/>
-        </w:rPr>
-      </w:pPr>
-      <w:r>
-        <w:rPr>
-          <w:rFonts w:hint="default"/>
-          <w:lang w:val="en-IE"/>
-        </w:rPr>
-        <w:t>app.component.ts - This is the component data. You export class with variables to be used by the view and to be bound by the template view.</w:t>
-      </w:r>
-    </w:p>
-    <w:p>
-      <w:pPr>
-        <w:rPr>
-          <w:rFonts w:hint="default"/>
-          <w:lang w:val="en-IE"/>
-        </w:rPr>
-      </w:pPr>
-      <w:r>
-        <w:rPr>
-          <w:rFonts w:hint="default"/>
-          <w:lang w:val="en-IE"/>
-        </w:rPr>
-        <w:t>app.module.ts</w:t>
-      </w:r>
-    </w:p>
-    <w:p>
-      <w:pPr>
-        <w:rPr>
-          <w:rFonts w:hint="default"/>
-          <w:lang w:val="en-IE"/>
-        </w:rPr>
-      </w:pPr>
-    </w:p>
-    <w:p>
-      <w:pPr>
-        <w:rPr>
-          <w:rFonts w:hint="default"/>
-          <w:lang w:val="en-IE"/>
-        </w:rPr>
-      </w:pPr>
-      <w:r>
-        <w:rPr>
-          <w:rFonts w:hint="default"/>
-          <w:lang w:val="en-IE"/>
-        </w:rPr>
-        <w:t>ng generate component myComponent</w:t>
-      </w:r>
-    </w:p>
-    <w:p>
-      <w:pPr>
-        <w:rPr>
-          <w:rFonts w:hint="default"/>
+      <w:r>
+        <w:rPr>
+          <w:rFonts w:hint="default"/>
+          <w:b w:val="0"/>
+          <w:bCs w:val="0"/>
+          <w:u w:val="none"/>
+          <w:lang w:val="en-IE"/>
+        </w:rPr>
+        <w:t xml:space="preserve"> allows you generate rest api’s you can test with,</w:t>
+      </w:r>
+    </w:p>
+    <w:p>
+      <w:pPr>
+        <w:rPr>
+          <w:rFonts w:hint="default"/>
+          <w:b w:val="0"/>
+          <w:bCs w:val="0"/>
+          <w:u w:val="none"/>
+          <w:lang w:val="en-IE"/>
+        </w:rPr>
+      </w:pPr>
+      <w:r>
+        <w:rPr>
+          <w:rFonts w:hint="default"/>
+          <w:b w:val="0"/>
+          <w:bCs w:val="0"/>
+          <w:u w:val="none"/>
+          <w:lang w:val="en-IE"/>
+        </w:rPr>
+        <w:fldChar w:fldCharType="begin"/>
+      </w:r>
+      <w:r>
+        <w:rPr>
+          <w:rFonts w:hint="default"/>
+          <w:b w:val="0"/>
+          <w:bCs w:val="0"/>
+          <w:u w:val="none"/>
+          <w:lang w:val="en-IE"/>
+        </w:rPr>
+        <w:instrText xml:space="preserve"> HYPERLINK "https://jsonplaceholder.typicode.com/" </w:instrText>
+      </w:r>
+      <w:r>
+        <w:rPr>
+          <w:rFonts w:hint="default"/>
+          <w:b w:val="0"/>
+          <w:bCs w:val="0"/>
+          <w:u w:val="none"/>
+          <w:lang w:val="en-IE"/>
+        </w:rPr>
+        <w:fldChar w:fldCharType="separate"/>
+      </w:r>
+      <w:r>
+        <w:rPr>
+          <w:rStyle w:val="5"/>
+          <w:rFonts w:hint="default"/>
+          <w:b w:val="0"/>
+          <w:bCs w:val="0"/>
+          <w:lang w:val="en-IE"/>
+        </w:rPr>
+        <w:t>https://jsonplaceholder.typicode.com/</w:t>
+      </w:r>
+      <w:r>
+        <w:rPr>
+          <w:rFonts w:hint="default"/>
+          <w:b w:val="0"/>
+          <w:bCs w:val="0"/>
+          <w:u w:val="none"/>
+          <w:lang w:val="en-IE"/>
+        </w:rPr>
+        <w:fldChar w:fldCharType="end"/>
+      </w:r>
+      <w:r>
+        <w:rPr>
+          <w:rFonts w:hint="default"/>
+          <w:b w:val="0"/>
+          <w:bCs w:val="0"/>
+          <w:u w:val="none"/>
+          <w:lang w:val="en-IE"/>
+        </w:rPr>
+        <w:t xml:space="preserve"> json placeholder api’s</w:t>
+      </w:r>
+    </w:p>
+    <w:p>
+      <w:pPr>
+        <w:rPr>
+          <w:rFonts w:hint="default"/>
+          <w:b w:val="0"/>
+          <w:bCs w:val="0"/>
+          <w:u w:val="none"/>
+          <w:lang w:val="en-IE"/>
+        </w:rPr>
+      </w:pPr>
+      <w:r>
+        <w:rPr>
+          <w:rFonts w:hint="default"/>
+          <w:b w:val="0"/>
+          <w:bCs w:val="0"/>
+          <w:u w:val="none"/>
+          <w:lang w:val="en-IE"/>
+        </w:rPr>
+        <w:fldChar w:fldCharType="begin"/>
+      </w:r>
+      <w:r>
+        <w:rPr>
+          <w:rFonts w:hint="default"/>
+          <w:b w:val="0"/>
+          <w:bCs w:val="0"/>
+          <w:u w:val="none"/>
+          <w:lang w:val="en-IE"/>
+        </w:rPr>
+        <w:instrText xml:space="preserve"> HYPERLINK "https://www.w3schools.com/bootstrap4/tryit.asp?filename=trybs_table_bordered&amp;stacked=h" </w:instrText>
+      </w:r>
+      <w:r>
+        <w:rPr>
+          <w:rFonts w:hint="default"/>
+          <w:b w:val="0"/>
+          <w:bCs w:val="0"/>
+          <w:u w:val="none"/>
+          <w:lang w:val="en-IE"/>
+        </w:rPr>
+        <w:fldChar w:fldCharType="separate"/>
+      </w:r>
+      <w:r>
+        <w:rPr>
+          <w:rStyle w:val="5"/>
+          <w:rFonts w:hint="default"/>
+          <w:b w:val="0"/>
+          <w:bCs w:val="0"/>
+          <w:lang w:val="en-IE"/>
+        </w:rPr>
+        <w:t>https://www.w3schools.com/bootstrap4/tryit.asp?filename=trybs_table_bordered&amp;stacked=h</w:t>
+      </w:r>
+      <w:r>
+        <w:rPr>
+          <w:rFonts w:hint="default"/>
+          <w:b w:val="0"/>
+          <w:bCs w:val="0"/>
+          <w:u w:val="none"/>
+          <w:lang w:val="en-IE"/>
+        </w:rPr>
+        <w:fldChar w:fldCharType="end"/>
+      </w:r>
+    </w:p>
+    <w:p>
+      <w:pPr>
+        <w:rPr>
+          <w:rFonts w:hint="default"/>
+          <w:b w:val="0"/>
+          <w:bCs w:val="0"/>
+          <w:u w:val="none"/>
+          <w:lang w:val="en-IE"/>
+        </w:rPr>
+      </w:pPr>
+      <w:r>
+        <w:rPr>
+          <w:rFonts w:hint="default"/>
+          <w:b w:val="0"/>
+          <w:bCs w:val="0"/>
+          <w:u w:val="none"/>
+          <w:lang w:val="en-IE"/>
+        </w:rPr>
+        <w:t>Bootstrap tutorial will give you all of the bootstrp tables.</w:t>
+      </w:r>
+    </w:p>
+    <w:p>
+      <w:pPr>
+        <w:rPr>
+          <w:rFonts w:hint="default"/>
+          <w:b w:val="0"/>
+          <w:bCs w:val="0"/>
+          <w:u w:val="none"/>
           <w:lang w:val="en-IE"/>
         </w:rPr>
       </w:pPr>
@@ -1770,6 +1659,137 @@
         </w:rPr>
         <w:t>&lt;/td&gt;</w:t>
       </w:r>
+    </w:p>
+    <w:p>
+      <w:pPr>
+        <w:numPr>
+          <w:ilvl w:val="0"/>
+          <w:numId w:val="0"/>
+        </w:numPr>
+        <w:rPr>
+          <w:rFonts w:hint="default"/>
+          <w:lang w:val="en-IE"/>
+        </w:rPr>
+      </w:pPr>
+    </w:p>
+    <w:p>
+      <w:pPr>
+        <w:numPr>
+          <w:ilvl w:val="0"/>
+          <w:numId w:val="0"/>
+        </w:numPr>
+        <w:rPr>
+          <w:rFonts w:hint="default"/>
+          <w:lang w:val="en-IE"/>
+        </w:rPr>
+      </w:pPr>
+      <w:r>
+        <w:rPr>
+          <w:rFonts w:hint="default"/>
+          <w:lang w:val="en-IE"/>
+        </w:rPr>
+        <w:t>Pipes allow you format the data in the html.</w:t>
+      </w:r>
+    </w:p>
+    <w:p>
+      <w:pPr>
+        <w:numPr>
+          <w:numId w:val="0"/>
+        </w:numPr>
+        <w:rPr>
+          <w:rFonts w:hint="default"/>
+          <w:lang w:val="en-IE"/>
+        </w:rPr>
+      </w:pPr>
+      <w:r>
+        <w:rPr>
+          <w:rFonts w:hint="default"/>
+          <w:lang w:val="en-IE"/>
+        </w:rPr>
+        <w:t>ie &lt;span *ngSwitchCase=”true”&gt;Completed | lowercase&lt;/span&gt;</w:t>
+      </w:r>
+    </w:p>
+    <w:p>
+      <w:pPr>
+        <w:numPr>
+          <w:numId w:val="0"/>
+        </w:numPr>
+        <w:rPr>
+          <w:rFonts w:hint="default"/>
+          <w:lang w:val="en-IE"/>
+        </w:rPr>
+      </w:pPr>
+    </w:p>
+    <w:p>
+      <w:pPr>
+        <w:numPr>
+          <w:ilvl w:val="0"/>
+          <w:numId w:val="0"/>
+        </w:numPr>
+        <w:rPr>
+          <w:rFonts w:hint="default"/>
+          <w:lang w:val="en-IE"/>
+        </w:rPr>
+      </w:pPr>
+      <w:r>
+        <w:rPr>
+          <w:rFonts w:hint="default"/>
+          <w:lang w:val="en-IE"/>
+        </w:rPr>
+        <w:t>You have lowercase, uppercase, and titlecase for camelCase. You can pipe dates with mydate | date : “short” or shortTime/shortDate. Currrency : “USD” for money and | json for full body</w:t>
+      </w:r>
+    </w:p>
+    <w:p>
+      <w:pPr>
+        <w:numPr>
+          <w:ilvl w:val="0"/>
+          <w:numId w:val="0"/>
+        </w:numPr>
+        <w:rPr>
+          <w:rFonts w:hint="default"/>
+          <w:lang w:val="en-IE"/>
+        </w:rPr>
+      </w:pPr>
+    </w:p>
+    <w:p>
+      <w:pPr>
+        <w:numPr>
+          <w:ilvl w:val="0"/>
+          <w:numId w:val="0"/>
+        </w:numPr>
+        <w:rPr>
+          <w:rFonts w:hint="default"/>
+          <w:lang w:val="en-IE"/>
+        </w:rPr>
+      </w:pPr>
+      <w:r>
+        <w:rPr>
+          <w:rFonts w:hint="default"/>
+          <w:lang w:val="en-IE"/>
+        </w:rPr>
+        <w:t>Custom pipes can hae one param or multiple params. See Overdue for single param exmapl.e. Use ng generate pipe overdue….Creates the pipe it’s spec and updates app module to reference the pipe.</w:t>
+      </w:r>
+    </w:p>
+    <w:p>
+      <w:pPr>
+        <w:numPr>
+          <w:ilvl w:val="0"/>
+          <w:numId w:val="0"/>
+        </w:numPr>
+        <w:rPr>
+          <w:rFonts w:hint="default"/>
+          <w:lang w:val="en-IE"/>
+        </w:rPr>
+      </w:pPr>
+      <w:r>
+        <w:rPr>
+          <w:rFonts w:hint="default"/>
+          <w:lang w:val="en-IE"/>
+        </w:rPr>
+        <w:t>Then use pipie as normal &lt;td&gt;{{dueDate | overdue}}&lt;/td&gt; Modify the transform function to return the days overdue. Set all unknowm types to any</w:t>
+      </w:r>
+      <w:bookmarkStart w:id="0" w:name="_GoBack"/>
+      <w:bookmarkEnd w:id="0"/>
     </w:p>
     <w:sectPr>
       <w:pgSz w:w="11906" w:h="16838"/>

</xml_diff>

<commit_message>
All mchanbges up to video 22 by java techie
</commit_message>
<xml_diff>
--- a/Guide.docx
+++ b/Guide.docx
@@ -2,6 +2,112 @@
 <file path=word/document.xml><?xml version="1.0" encoding="utf-8"?>
 <w:document xmlns:wpc="http://schemas.microsoft.com/office/word/2010/wordprocessingCanvas" xmlns:mc="http://schemas.openxmlformats.org/markup-compatibility/2006" xmlns:o="urn:schemas-microsoft-com:office:office" xmlns:r="http://schemas.openxmlformats.org/officeDocument/2006/relationships" xmlns:m="http://schemas.openxmlformats.org/officeDocument/2006/math" xmlns:v="urn:schemas-microsoft-com:vml" xmlns:wp14="http://schemas.microsoft.com/office/word/2010/wordprocessingDrawing" xmlns:wp="http://schemas.openxmlformats.org/drawingml/2006/wordprocessingDrawing" xmlns:w="http://schemas.openxmlformats.org/wordprocessingml/2006/main" xmlns:w14="http://schemas.microsoft.com/office/word/2010/wordml" xmlns:w10="urn:schemas-microsoft-com:office:word" xmlns:w15="http://schemas.microsoft.com/office/word/2012/wordml" xmlns:wpg="http://schemas.microsoft.com/office/word/2010/wordprocessingGroup" xmlns:wpi="http://schemas.microsoft.com/office/word/2010/wordprocessingInk" xmlns:wne="http://schemas.microsoft.com/office/word/2006/wordml" xmlns:wps="http://schemas.microsoft.com/office/word/2010/wordprocessingShape" xmlns:wpsCustomData="http://www.wps.cn/officeDocument/2013/wpsCustomData" mc:Ignorable="w14 w15 wp14">
   <w:body>
+    <w:p>
+      <w:pPr>
+        <w:rPr>
+          <w:rFonts w:hint="default"/>
+          <w:b w:val="0"/>
+          <w:bCs w:val="0"/>
+          <w:u w:val="none"/>
+          <w:lang w:val="en-IE"/>
+        </w:rPr>
+      </w:pPr>
+      <w:r>
+        <w:rPr>
+          <w:rFonts w:hint="default"/>
+          <w:b w:val="0"/>
+          <w:bCs w:val="0"/>
+          <w:u w:val="none"/>
+          <w:lang w:val="en-IE"/>
+        </w:rPr>
+        <w:t>Check out cloud foundry and how to use.</w:t>
+      </w:r>
+      <w:bookmarkStart w:id="0" w:name="_GoBack"/>
+      <w:bookmarkEnd w:id="0"/>
+    </w:p>
+    <w:p>
+      <w:pPr>
+        <w:rPr>
+          <w:rFonts w:hint="default"/>
+          <w:b w:val="0"/>
+          <w:bCs w:val="0"/>
+          <w:u w:val="none"/>
+          <w:lang w:val="en-IE"/>
+        </w:rPr>
+      </w:pPr>
+      <w:r>
+        <w:rPr>
+          <w:rFonts w:hint="default"/>
+          <w:b w:val="0"/>
+          <w:bCs w:val="0"/>
+          <w:u w:val="none"/>
+          <w:lang w:val="en-IE"/>
+        </w:rPr>
+        <w:fldChar w:fldCharType="begin"/>
+      </w:r>
+      <w:r>
+        <w:rPr>
+          <w:rFonts w:hint="default"/>
+          <w:b w:val="0"/>
+          <w:bCs w:val="0"/>
+          <w:u w:val="none"/>
+          <w:lang w:val="en-IE"/>
+        </w:rPr>
+        <w:instrText xml:space="preserve"> HYPERLINK "https://www.youtube.com/watch?v=jM2HwFbVtIg&amp;list=PLVz2XdJiJQxzxQSRXUgyCnJGn_BmUvEov" </w:instrText>
+      </w:r>
+      <w:r>
+        <w:rPr>
+          <w:rFonts w:hint="default"/>
+          <w:b w:val="0"/>
+          <w:bCs w:val="0"/>
+          <w:u w:val="none"/>
+          <w:lang w:val="en-IE"/>
+        </w:rPr>
+        <w:fldChar w:fldCharType="separate"/>
+      </w:r>
+      <w:r>
+        <w:rPr>
+          <w:rStyle w:val="8"/>
+          <w:rFonts w:hint="default"/>
+          <w:b w:val="0"/>
+          <w:bCs w:val="0"/>
+          <w:lang w:val="en-IE"/>
+        </w:rPr>
+        <w:t>https://www.youtube.com/watch?v=jM2HwFbVtIg&amp;list=PLVz2XdJiJQxzxQSRXUgyCnJGn_BmUvEov</w:t>
+      </w:r>
+      <w:r>
+        <w:rPr>
+          <w:rFonts w:hint="default"/>
+          <w:b w:val="0"/>
+          <w:bCs w:val="0"/>
+          <w:u w:val="none"/>
+          <w:lang w:val="en-IE"/>
+        </w:rPr>
+        <w:fldChar w:fldCharType="end"/>
+      </w:r>
+    </w:p>
+    <w:p>
+      <w:pPr>
+        <w:rPr>
+          <w:rFonts w:hint="default"/>
+          <w:b w:val="0"/>
+          <w:bCs w:val="0"/>
+          <w:u w:val="none"/>
+          <w:lang w:val="en-IE"/>
+        </w:rPr>
+      </w:pPr>
+    </w:p>
+    <w:p>
+      <w:pPr>
+        <w:rPr>
+          <w:rFonts w:hint="default"/>
+          <w:b w:val="0"/>
+          <w:bCs w:val="0"/>
+          <w:u w:val="none"/>
+          <w:lang w:val="en-IE"/>
+        </w:rPr>
+      </w:pPr>
+    </w:p>
     <w:p>
       <w:pPr>
         <w:rPr>
@@ -68,7 +174,7 @@
       </w:r>
       <w:r>
         <w:rPr>
-          <w:rStyle w:val="6"/>
+          <w:rStyle w:val="8"/>
           <w:rFonts w:hint="default"/>
           <w:b w:val="0"/>
           <w:bCs w:val="0"/>
@@ -128,7 +234,7 @@
       </w:r>
       <w:r>
         <w:rPr>
-          <w:rStyle w:val="6"/>
+          <w:rStyle w:val="8"/>
           <w:rFonts w:hint="default" w:ascii="Arial" w:hAnsi="Arial" w:eastAsia="Arial" w:cs="Arial"/>
           <w:i w:val="0"/>
           <w:caps w:val="0"/>
@@ -222,7 +328,7 @@
       </w:r>
       <w:r>
         <w:rPr>
-          <w:rStyle w:val="6"/>
+          <w:rStyle w:val="8"/>
           <w:rFonts w:hint="default"/>
           <w:b w:val="0"/>
           <w:bCs w:val="0"/>
@@ -293,7 +399,7 @@
       </w:r>
       <w:r>
         <w:rPr>
-          <w:rStyle w:val="6"/>
+          <w:rStyle w:val="8"/>
           <w:rFonts w:hint="default"/>
           <w:b w:val="0"/>
           <w:bCs w:val="0"/>
@@ -364,7 +470,7 @@
       </w:r>
       <w:r>
         <w:rPr>
-          <w:rStyle w:val="6"/>
+          <w:rStyle w:val="8"/>
           <w:rFonts w:hint="default"/>
           <w:b w:val="0"/>
           <w:bCs w:val="0"/>
@@ -381,6 +487,77 @@
           <w:lang w:val="en-IE"/>
         </w:rPr>
         <w:fldChar w:fldCharType="end"/>
+      </w:r>
+    </w:p>
+    <w:p>
+      <w:pPr>
+        <w:rPr>
+          <w:rFonts w:hint="default"/>
+          <w:b w:val="0"/>
+          <w:bCs w:val="0"/>
+          <w:u w:val="none"/>
+          <w:lang w:val="en-IE"/>
+        </w:rPr>
+      </w:pPr>
+      <w:r>
+        <w:rPr>
+          <w:rFonts w:hint="default"/>
+          <w:b w:val="0"/>
+          <w:bCs w:val="0"/>
+          <w:u w:val="none"/>
+          <w:lang w:val="en-IE"/>
+        </w:rPr>
+        <w:fldChar w:fldCharType="begin"/>
+      </w:r>
+      <w:r>
+        <w:rPr>
+          <w:rFonts w:hint="default"/>
+          <w:b w:val="0"/>
+          <w:bCs w:val="0"/>
+          <w:u w:val="none"/>
+          <w:lang w:val="en-IE"/>
+        </w:rPr>
+        <w:instrText xml:space="preserve"> HYPERLINK "https://bootsnipp.com/?page=3" </w:instrText>
+      </w:r>
+      <w:r>
+        <w:rPr>
+          <w:rFonts w:hint="default"/>
+          <w:b w:val="0"/>
+          <w:bCs w:val="0"/>
+          <w:u w:val="none"/>
+          <w:lang w:val="en-IE"/>
+        </w:rPr>
+        <w:fldChar w:fldCharType="separate"/>
+      </w:r>
+      <w:r>
+        <w:rPr>
+          <w:rStyle w:val="8"/>
+          <w:rFonts w:hint="default"/>
+          <w:b w:val="0"/>
+          <w:bCs w:val="0"/>
+          <w:lang w:val="en-IE"/>
+        </w:rPr>
+        <w:t>https://bootsnipp.com/?page=3</w:t>
+      </w:r>
+      <w:r>
+        <w:rPr>
+          <w:rFonts w:hint="default"/>
+          <w:b w:val="0"/>
+          <w:bCs w:val="0"/>
+          <w:u w:val="none"/>
+          <w:lang w:val="en-IE"/>
+        </w:rPr>
+        <w:fldChar w:fldCharType="end"/>
+      </w:r>
+      <w:r>
+        <w:rPr>
+          <w:rFonts w:hint="default"/>
+          <w:b w:val="0"/>
+          <w:bCs w:val="0"/>
+          <w:u w:val="none"/>
+          <w:lang w:val="en-IE"/>
+        </w:rPr>
+        <w:t xml:space="preserve"> </w:t>
       </w:r>
     </w:p>
     <w:p>
@@ -1334,7 +1511,7 @@
       </w:r>
       <w:r>
         <w:rPr>
-          <w:rStyle w:val="6"/>
+          <w:rStyle w:val="8"/>
           <w:rFonts w:hint="default"/>
           <w:lang w:val="en-IE"/>
         </w:rPr>
@@ -1694,6 +1871,7 @@
     <w:p>
       <w:pPr>
         <w:numPr>
+          <w:ilvl w:val="0"/>
           <w:numId w:val="0"/>
         </w:numPr>
         <w:rPr>
@@ -1712,6 +1890,7 @@
     <w:p>
       <w:pPr>
         <w:numPr>
+          <w:ilvl w:val="0"/>
           <w:numId w:val="0"/>
         </w:numPr>
         <w:rPr>
@@ -1891,7 +2070,7 @@
     </w:p>
     <w:p>
       <w:pPr>
-        <w:pStyle w:val="5"/>
+        <w:pStyle w:val="7"/>
         <w:keepNext w:val="0"/>
         <w:keepLines w:val="0"/>
         <w:widowControl/>
@@ -2307,7 +2486,7 @@
     </w:p>
     <w:p>
       <w:pPr>
-        <w:pStyle w:val="5"/>
+        <w:pStyle w:val="7"/>
         <w:keepNext w:val="0"/>
         <w:keepLines w:val="0"/>
         <w:widowControl/>
@@ -2864,8 +3043,3207 @@
           <w:lang w:val="en-IE"/>
         </w:rPr>
       </w:pPr>
-      <w:bookmarkStart w:id="0" w:name="_GoBack"/>
-      <w:bookmarkEnd w:id="0"/>
+    </w:p>
+    <w:p>
+      <w:pPr>
+        <w:numPr>
+          <w:ilvl w:val="0"/>
+          <w:numId w:val="0"/>
+        </w:numPr>
+        <w:rPr>
+          <w:rFonts w:hint="default"/>
+          <w:lang w:val="en-IE"/>
+        </w:rPr>
+      </w:pPr>
+    </w:p>
+    <w:p>
+      <w:pPr>
+        <w:numPr>
+          <w:ilvl w:val="0"/>
+          <w:numId w:val="0"/>
+        </w:numPr>
+        <w:rPr>
+          <w:rFonts w:hint="default"/>
+          <w:lang w:val="en-IE"/>
+        </w:rPr>
+      </w:pPr>
+      <w:r>
+        <w:rPr>
+          <w:rFonts w:hint="default"/>
+          <w:lang w:val="en-IE"/>
+        </w:rPr>
+        <w:t>Routing When using ng new you are asked if you want to use routing. Select yes to use it. In web storm create s usual but unselect default option checkbox to get prompted for routing.Create all your components. You can add these to a module of your choice and include that module. This gives you app.routing.ts to whic you add routes as map.</w:t>
+      </w:r>
+    </w:p>
+    <w:p>
+      <w:pPr>
+        <w:pStyle w:val="7"/>
+        <w:keepNext w:val="0"/>
+        <w:keepLines w:val="0"/>
+        <w:widowControl/>
+        <w:suppressLineNumbers w:val="0"/>
+        <w:shd w:val="clear" w:fill="2B2B2B"/>
+        <w:rPr>
+          <w:rFonts w:ascii="monospace" w:hAnsi="monospace" w:eastAsia="monospace" w:cs="monospace"/>
+          <w:color w:val="A9B7C6"/>
+          <w:sz w:val="19"/>
+          <w:szCs w:val="19"/>
+        </w:rPr>
+      </w:pPr>
+      <w:r>
+        <w:rPr>
+          <w:rFonts w:hint="default" w:ascii="monospace" w:hAnsi="monospace" w:eastAsia="monospace" w:cs="monospace"/>
+          <w:color w:val="A9B7C6"/>
+          <w:sz w:val="19"/>
+          <w:szCs w:val="19"/>
+          <w:shd w:val="clear" w:fill="2B2B2B"/>
+        </w:rPr>
+        <w:br w:type="textWrapping"/>
+      </w:r>
+      <w:r>
+        <w:rPr>
+          <w:rFonts w:hint="default" w:ascii="monospace" w:hAnsi="monospace" w:eastAsia="monospace" w:cs="monospace"/>
+          <w:color w:val="CC7832"/>
+          <w:sz w:val="19"/>
+          <w:szCs w:val="19"/>
+          <w:shd w:val="clear" w:fill="2B2B2B"/>
+        </w:rPr>
+        <w:t xml:space="preserve">const </w:t>
+      </w:r>
+      <w:r>
+        <w:rPr>
+          <w:rFonts w:hint="default" w:ascii="monospace" w:hAnsi="monospace" w:eastAsia="monospace" w:cs="monospace"/>
+          <w:color w:val="A9B7C6"/>
+          <w:sz w:val="19"/>
+          <w:szCs w:val="19"/>
+          <w:shd w:val="clear" w:fill="2B2B2B"/>
+        </w:rPr>
+        <w:t>routes: Routes = [</w:t>
+      </w:r>
+      <w:r>
+        <w:rPr>
+          <w:rFonts w:hint="default" w:ascii="monospace" w:hAnsi="monospace" w:eastAsia="monospace" w:cs="monospace"/>
+          <w:color w:val="A9B7C6"/>
+          <w:sz w:val="19"/>
+          <w:szCs w:val="19"/>
+          <w:shd w:val="clear" w:fill="2B2B2B"/>
+        </w:rPr>
+        <w:br w:type="textWrapping"/>
+      </w:r>
+      <w:r>
+        <w:rPr>
+          <w:rFonts w:hint="default" w:ascii="monospace" w:hAnsi="monospace" w:eastAsia="monospace" w:cs="monospace"/>
+          <w:color w:val="A9B7C6"/>
+          <w:sz w:val="19"/>
+          <w:szCs w:val="19"/>
+          <w:shd w:val="clear" w:fill="2B2B2B"/>
+        </w:rPr>
+        <w:t xml:space="preserve">  {</w:t>
+      </w:r>
+      <w:r>
+        <w:rPr>
+          <w:rFonts w:hint="default" w:ascii="monospace" w:hAnsi="monospace" w:eastAsia="monospace" w:cs="monospace"/>
+          <w:color w:val="9876AA"/>
+          <w:sz w:val="19"/>
+          <w:szCs w:val="19"/>
+          <w:shd w:val="clear" w:fill="2B2B2B"/>
+        </w:rPr>
+        <w:t>path</w:t>
+      </w:r>
+      <w:r>
+        <w:rPr>
+          <w:rFonts w:hint="default" w:ascii="monospace" w:hAnsi="monospace" w:eastAsia="monospace" w:cs="monospace"/>
+          <w:color w:val="A9B7C6"/>
+          <w:sz w:val="19"/>
+          <w:szCs w:val="19"/>
+          <w:shd w:val="clear" w:fill="2B2B2B"/>
+        </w:rPr>
+        <w:t xml:space="preserve">: </w:t>
+      </w:r>
+      <w:r>
+        <w:rPr>
+          <w:rFonts w:hint="default" w:ascii="monospace" w:hAnsi="monospace" w:eastAsia="monospace" w:cs="monospace"/>
+          <w:color w:val="6A8759"/>
+          <w:sz w:val="19"/>
+          <w:szCs w:val="19"/>
+          <w:shd w:val="clear" w:fill="2B2B2B"/>
+        </w:rPr>
+        <w:t>''</w:t>
+      </w:r>
+      <w:r>
+        <w:rPr>
+          <w:rFonts w:hint="default" w:ascii="monospace" w:hAnsi="monospace" w:eastAsia="monospace" w:cs="monospace"/>
+          <w:color w:val="CC7832"/>
+          <w:sz w:val="19"/>
+          <w:szCs w:val="19"/>
+          <w:shd w:val="clear" w:fill="2B2B2B"/>
+        </w:rPr>
+        <w:t xml:space="preserve">, </w:t>
+      </w:r>
+      <w:r>
+        <w:rPr>
+          <w:rFonts w:hint="default" w:ascii="monospace" w:hAnsi="monospace" w:eastAsia="monospace" w:cs="monospace"/>
+          <w:color w:val="9876AA"/>
+          <w:sz w:val="19"/>
+          <w:szCs w:val="19"/>
+          <w:shd w:val="clear" w:fill="2B2B2B"/>
+        </w:rPr>
+        <w:t>redirectTo</w:t>
+      </w:r>
+      <w:r>
+        <w:rPr>
+          <w:rFonts w:hint="default" w:ascii="monospace" w:hAnsi="monospace" w:eastAsia="monospace" w:cs="monospace"/>
+          <w:color w:val="A9B7C6"/>
+          <w:sz w:val="19"/>
+          <w:szCs w:val="19"/>
+          <w:shd w:val="clear" w:fill="2B2B2B"/>
+        </w:rPr>
+        <w:t xml:space="preserve">: </w:t>
+      </w:r>
+      <w:r>
+        <w:rPr>
+          <w:rFonts w:hint="default" w:ascii="monospace" w:hAnsi="monospace" w:eastAsia="monospace" w:cs="monospace"/>
+          <w:color w:val="6A8759"/>
+          <w:sz w:val="19"/>
+          <w:szCs w:val="19"/>
+          <w:shd w:val="clear" w:fill="2B2B2B"/>
+        </w:rPr>
+        <w:t>'home'</w:t>
+      </w:r>
+      <w:r>
+        <w:rPr>
+          <w:rFonts w:hint="default" w:ascii="monospace" w:hAnsi="monospace" w:eastAsia="monospace" w:cs="monospace"/>
+          <w:color w:val="CC7832"/>
+          <w:sz w:val="19"/>
+          <w:szCs w:val="19"/>
+          <w:shd w:val="clear" w:fill="2B2B2B"/>
+        </w:rPr>
+        <w:t xml:space="preserve">, </w:t>
+      </w:r>
+      <w:r>
+        <w:rPr>
+          <w:rFonts w:hint="default" w:ascii="monospace" w:hAnsi="monospace" w:eastAsia="monospace" w:cs="monospace"/>
+          <w:color w:val="9876AA"/>
+          <w:sz w:val="19"/>
+          <w:szCs w:val="19"/>
+          <w:shd w:val="clear" w:fill="2B2B2B"/>
+        </w:rPr>
+        <w:t>pathMatch</w:t>
+      </w:r>
+      <w:r>
+        <w:rPr>
+          <w:rFonts w:hint="default" w:ascii="monospace" w:hAnsi="monospace" w:eastAsia="monospace" w:cs="monospace"/>
+          <w:color w:val="A9B7C6"/>
+          <w:sz w:val="19"/>
+          <w:szCs w:val="19"/>
+          <w:shd w:val="clear" w:fill="2B2B2B"/>
+        </w:rPr>
+        <w:t xml:space="preserve">: </w:t>
+      </w:r>
+      <w:r>
+        <w:rPr>
+          <w:rFonts w:hint="default" w:ascii="monospace" w:hAnsi="monospace" w:eastAsia="monospace" w:cs="monospace"/>
+          <w:color w:val="6A8759"/>
+          <w:sz w:val="19"/>
+          <w:szCs w:val="19"/>
+          <w:shd w:val="clear" w:fill="2B2B2B"/>
+        </w:rPr>
+        <w:t>'full'</w:t>
+      </w:r>
+      <w:r>
+        <w:rPr>
+          <w:rFonts w:hint="default" w:ascii="monospace" w:hAnsi="monospace" w:eastAsia="monospace" w:cs="monospace"/>
+          <w:color w:val="A9B7C6"/>
+          <w:sz w:val="19"/>
+          <w:szCs w:val="19"/>
+          <w:shd w:val="clear" w:fill="2B2B2B"/>
+        </w:rPr>
+        <w:t>}</w:t>
+      </w:r>
+      <w:r>
+        <w:rPr>
+          <w:rFonts w:hint="default" w:ascii="monospace" w:hAnsi="monospace" w:eastAsia="monospace" w:cs="monospace"/>
+          <w:color w:val="CC7832"/>
+          <w:sz w:val="19"/>
+          <w:szCs w:val="19"/>
+          <w:shd w:val="clear" w:fill="2B2B2B"/>
+        </w:rPr>
+        <w:t>,</w:t>
+      </w:r>
+      <w:r>
+        <w:rPr>
+          <w:rFonts w:hint="default" w:ascii="monospace" w:hAnsi="monospace" w:eastAsia="monospace" w:cs="monospace"/>
+          <w:color w:val="CC7832"/>
+          <w:sz w:val="19"/>
+          <w:szCs w:val="19"/>
+          <w:shd w:val="clear" w:fill="2B2B2B"/>
+        </w:rPr>
+        <w:br w:type="textWrapping"/>
+      </w:r>
+      <w:r>
+        <w:rPr>
+          <w:rFonts w:hint="default" w:ascii="monospace" w:hAnsi="monospace" w:eastAsia="monospace" w:cs="monospace"/>
+          <w:color w:val="CC7832"/>
+          <w:sz w:val="19"/>
+          <w:szCs w:val="19"/>
+          <w:shd w:val="clear" w:fill="2B2B2B"/>
+        </w:rPr>
+        <w:t xml:space="preserve">  </w:t>
+      </w:r>
+      <w:r>
+        <w:rPr>
+          <w:rFonts w:hint="default" w:ascii="monospace" w:hAnsi="monospace" w:eastAsia="monospace" w:cs="monospace"/>
+          <w:color w:val="A9B7C6"/>
+          <w:sz w:val="19"/>
+          <w:szCs w:val="19"/>
+          <w:shd w:val="clear" w:fill="2B2B2B"/>
+        </w:rPr>
+        <w:t>{</w:t>
+      </w:r>
+      <w:r>
+        <w:rPr>
+          <w:rFonts w:hint="default" w:ascii="monospace" w:hAnsi="monospace" w:eastAsia="monospace" w:cs="monospace"/>
+          <w:color w:val="9876AA"/>
+          <w:sz w:val="19"/>
+          <w:szCs w:val="19"/>
+          <w:shd w:val="clear" w:fill="2B2B2B"/>
+        </w:rPr>
+        <w:t>path</w:t>
+      </w:r>
+      <w:r>
+        <w:rPr>
+          <w:rFonts w:hint="default" w:ascii="monospace" w:hAnsi="monospace" w:eastAsia="monospace" w:cs="monospace"/>
+          <w:color w:val="A9B7C6"/>
+          <w:sz w:val="19"/>
+          <w:szCs w:val="19"/>
+          <w:shd w:val="clear" w:fill="2B2B2B"/>
+        </w:rPr>
+        <w:t xml:space="preserve">: </w:t>
+      </w:r>
+      <w:r>
+        <w:rPr>
+          <w:rFonts w:hint="default" w:ascii="monospace" w:hAnsi="monospace" w:eastAsia="monospace" w:cs="monospace"/>
+          <w:color w:val="6A8759"/>
+          <w:sz w:val="19"/>
+          <w:szCs w:val="19"/>
+          <w:shd w:val="clear" w:fill="2B2B2B"/>
+        </w:rPr>
+        <w:t>'home'</w:t>
+      </w:r>
+      <w:r>
+        <w:rPr>
+          <w:rFonts w:hint="default" w:ascii="monospace" w:hAnsi="monospace" w:eastAsia="monospace" w:cs="monospace"/>
+          <w:color w:val="CC7832"/>
+          <w:sz w:val="19"/>
+          <w:szCs w:val="19"/>
+          <w:shd w:val="clear" w:fill="2B2B2B"/>
+        </w:rPr>
+        <w:t xml:space="preserve">, </w:t>
+      </w:r>
+      <w:r>
+        <w:rPr>
+          <w:rFonts w:hint="default" w:ascii="monospace" w:hAnsi="monospace" w:eastAsia="monospace" w:cs="monospace"/>
+          <w:color w:val="9876AA"/>
+          <w:sz w:val="19"/>
+          <w:szCs w:val="19"/>
+          <w:shd w:val="clear" w:fill="2B2B2B"/>
+        </w:rPr>
+        <w:t>component</w:t>
+      </w:r>
+      <w:r>
+        <w:rPr>
+          <w:rFonts w:hint="default" w:ascii="monospace" w:hAnsi="monospace" w:eastAsia="monospace" w:cs="monospace"/>
+          <w:color w:val="A9B7C6"/>
+          <w:sz w:val="19"/>
+          <w:szCs w:val="19"/>
+          <w:shd w:val="clear" w:fill="2B2B2B"/>
+        </w:rPr>
+        <w:t>: HomeComponent}</w:t>
+      </w:r>
+      <w:r>
+        <w:rPr>
+          <w:rFonts w:hint="default" w:ascii="monospace" w:hAnsi="monospace" w:eastAsia="monospace" w:cs="monospace"/>
+          <w:color w:val="CC7832"/>
+          <w:sz w:val="19"/>
+          <w:szCs w:val="19"/>
+          <w:shd w:val="clear" w:fill="2B2B2B"/>
+        </w:rPr>
+        <w:t>,</w:t>
+      </w:r>
+      <w:r>
+        <w:rPr>
+          <w:rFonts w:hint="default" w:ascii="monospace" w:hAnsi="monospace" w:eastAsia="monospace" w:cs="monospace"/>
+          <w:color w:val="CC7832"/>
+          <w:sz w:val="19"/>
+          <w:szCs w:val="19"/>
+          <w:shd w:val="clear" w:fill="2B2B2B"/>
+        </w:rPr>
+        <w:br w:type="textWrapping"/>
+      </w:r>
+      <w:r>
+        <w:rPr>
+          <w:rFonts w:hint="default" w:ascii="monospace" w:hAnsi="monospace" w:eastAsia="monospace" w:cs="monospace"/>
+          <w:color w:val="CC7832"/>
+          <w:sz w:val="19"/>
+          <w:szCs w:val="19"/>
+          <w:shd w:val="clear" w:fill="2B2B2B"/>
+        </w:rPr>
+        <w:t xml:space="preserve">  </w:t>
+      </w:r>
+      <w:r>
+        <w:rPr>
+          <w:rFonts w:hint="default" w:ascii="monospace" w:hAnsi="monospace" w:eastAsia="monospace" w:cs="monospace"/>
+          <w:color w:val="A9B7C6"/>
+          <w:sz w:val="19"/>
+          <w:szCs w:val="19"/>
+          <w:shd w:val="clear" w:fill="2B2B2B"/>
+        </w:rPr>
+        <w:t>{</w:t>
+      </w:r>
+      <w:r>
+        <w:rPr>
+          <w:rFonts w:hint="default" w:ascii="monospace" w:hAnsi="monospace" w:eastAsia="monospace" w:cs="monospace"/>
+          <w:color w:val="9876AA"/>
+          <w:sz w:val="19"/>
+          <w:szCs w:val="19"/>
+          <w:shd w:val="clear" w:fill="2B2B2B"/>
+        </w:rPr>
+        <w:t>path</w:t>
+      </w:r>
+      <w:r>
+        <w:rPr>
+          <w:rFonts w:hint="default" w:ascii="monospace" w:hAnsi="monospace" w:eastAsia="monospace" w:cs="monospace"/>
+          <w:color w:val="A9B7C6"/>
+          <w:sz w:val="19"/>
+          <w:szCs w:val="19"/>
+          <w:shd w:val="clear" w:fill="2B2B2B"/>
+        </w:rPr>
+        <w:t xml:space="preserve">: </w:t>
+      </w:r>
+      <w:r>
+        <w:rPr>
+          <w:rFonts w:hint="default" w:ascii="monospace" w:hAnsi="monospace" w:eastAsia="monospace" w:cs="monospace"/>
+          <w:color w:val="6A8759"/>
+          <w:sz w:val="19"/>
+          <w:szCs w:val="19"/>
+          <w:shd w:val="clear" w:fill="2B2B2B"/>
+        </w:rPr>
+        <w:t>'payroll'</w:t>
+      </w:r>
+      <w:r>
+        <w:rPr>
+          <w:rFonts w:hint="default" w:ascii="monospace" w:hAnsi="monospace" w:eastAsia="monospace" w:cs="monospace"/>
+          <w:color w:val="CC7832"/>
+          <w:sz w:val="19"/>
+          <w:szCs w:val="19"/>
+          <w:shd w:val="clear" w:fill="2B2B2B"/>
+        </w:rPr>
+        <w:t xml:space="preserve">, </w:t>
+      </w:r>
+      <w:r>
+        <w:rPr>
+          <w:rFonts w:hint="default" w:ascii="monospace" w:hAnsi="monospace" w:eastAsia="monospace" w:cs="monospace"/>
+          <w:color w:val="9876AA"/>
+          <w:sz w:val="19"/>
+          <w:szCs w:val="19"/>
+          <w:shd w:val="clear" w:fill="2B2B2B"/>
+        </w:rPr>
+        <w:t>component</w:t>
+      </w:r>
+      <w:r>
+        <w:rPr>
+          <w:rFonts w:hint="default" w:ascii="monospace" w:hAnsi="monospace" w:eastAsia="monospace" w:cs="monospace"/>
+          <w:color w:val="A9B7C6"/>
+          <w:sz w:val="19"/>
+          <w:szCs w:val="19"/>
+          <w:shd w:val="clear" w:fill="2B2B2B"/>
+        </w:rPr>
+        <w:t>: PayrollComponent}</w:t>
+      </w:r>
+      <w:r>
+        <w:rPr>
+          <w:rFonts w:hint="default" w:ascii="monospace" w:hAnsi="monospace" w:eastAsia="monospace" w:cs="monospace"/>
+          <w:color w:val="CC7832"/>
+          <w:sz w:val="19"/>
+          <w:szCs w:val="19"/>
+          <w:shd w:val="clear" w:fill="2B2B2B"/>
+        </w:rPr>
+        <w:t>,</w:t>
+      </w:r>
+      <w:r>
+        <w:rPr>
+          <w:rFonts w:hint="default" w:ascii="monospace" w:hAnsi="monospace" w:eastAsia="monospace" w:cs="monospace"/>
+          <w:color w:val="CC7832"/>
+          <w:sz w:val="19"/>
+          <w:szCs w:val="19"/>
+          <w:shd w:val="clear" w:fill="2B2B2B"/>
+        </w:rPr>
+        <w:br w:type="textWrapping"/>
+      </w:r>
+      <w:r>
+        <w:rPr>
+          <w:rFonts w:hint="default" w:ascii="monospace" w:hAnsi="monospace" w:eastAsia="monospace" w:cs="monospace"/>
+          <w:color w:val="CC7832"/>
+          <w:sz w:val="19"/>
+          <w:szCs w:val="19"/>
+          <w:shd w:val="clear" w:fill="2B2B2B"/>
+        </w:rPr>
+        <w:t xml:space="preserve">  </w:t>
+      </w:r>
+      <w:r>
+        <w:rPr>
+          <w:rFonts w:hint="default" w:ascii="monospace" w:hAnsi="monospace" w:eastAsia="monospace" w:cs="monospace"/>
+          <w:color w:val="A9B7C6"/>
+          <w:sz w:val="19"/>
+          <w:szCs w:val="19"/>
+          <w:shd w:val="clear" w:fill="2B2B2B"/>
+        </w:rPr>
+        <w:t>{</w:t>
+      </w:r>
+      <w:r>
+        <w:rPr>
+          <w:rFonts w:hint="default" w:ascii="monospace" w:hAnsi="monospace" w:eastAsia="monospace" w:cs="monospace"/>
+          <w:color w:val="9876AA"/>
+          <w:sz w:val="19"/>
+          <w:szCs w:val="19"/>
+          <w:shd w:val="clear" w:fill="2B2B2B"/>
+        </w:rPr>
+        <w:t>path</w:t>
+      </w:r>
+      <w:r>
+        <w:rPr>
+          <w:rFonts w:hint="default" w:ascii="monospace" w:hAnsi="monospace" w:eastAsia="monospace" w:cs="monospace"/>
+          <w:color w:val="A9B7C6"/>
+          <w:sz w:val="19"/>
+          <w:szCs w:val="19"/>
+          <w:shd w:val="clear" w:fill="2B2B2B"/>
+        </w:rPr>
+        <w:t xml:space="preserve">: </w:t>
+      </w:r>
+      <w:r>
+        <w:rPr>
+          <w:rFonts w:hint="default" w:ascii="monospace" w:hAnsi="monospace" w:eastAsia="monospace" w:cs="monospace"/>
+          <w:color w:val="6A8759"/>
+          <w:sz w:val="19"/>
+          <w:szCs w:val="19"/>
+          <w:shd w:val="clear" w:fill="2B2B2B"/>
+        </w:rPr>
+        <w:t>'learning'</w:t>
+      </w:r>
+      <w:r>
+        <w:rPr>
+          <w:rFonts w:hint="default" w:ascii="monospace" w:hAnsi="monospace" w:eastAsia="monospace" w:cs="monospace"/>
+          <w:color w:val="CC7832"/>
+          <w:sz w:val="19"/>
+          <w:szCs w:val="19"/>
+          <w:shd w:val="clear" w:fill="2B2B2B"/>
+        </w:rPr>
+        <w:t xml:space="preserve">, </w:t>
+      </w:r>
+      <w:r>
+        <w:rPr>
+          <w:rFonts w:hint="default" w:ascii="monospace" w:hAnsi="monospace" w:eastAsia="monospace" w:cs="monospace"/>
+          <w:color w:val="9876AA"/>
+          <w:sz w:val="19"/>
+          <w:szCs w:val="19"/>
+          <w:shd w:val="clear" w:fill="2B2B2B"/>
+        </w:rPr>
+        <w:t>component</w:t>
+      </w:r>
+      <w:r>
+        <w:rPr>
+          <w:rFonts w:hint="default" w:ascii="monospace" w:hAnsi="monospace" w:eastAsia="monospace" w:cs="monospace"/>
+          <w:color w:val="A9B7C6"/>
+          <w:sz w:val="19"/>
+          <w:szCs w:val="19"/>
+          <w:shd w:val="clear" w:fill="2B2B2B"/>
+        </w:rPr>
+        <w:t>: LearningComponent}</w:t>
+      </w:r>
+      <w:r>
+        <w:rPr>
+          <w:rFonts w:hint="default" w:ascii="monospace" w:hAnsi="monospace" w:eastAsia="monospace" w:cs="monospace"/>
+          <w:color w:val="CC7832"/>
+          <w:sz w:val="19"/>
+          <w:szCs w:val="19"/>
+          <w:shd w:val="clear" w:fill="2B2B2B"/>
+        </w:rPr>
+        <w:t>,</w:t>
+      </w:r>
+      <w:r>
+        <w:rPr>
+          <w:rFonts w:hint="default" w:ascii="monospace" w:hAnsi="monospace" w:eastAsia="monospace" w:cs="monospace"/>
+          <w:color w:val="CC7832"/>
+          <w:sz w:val="19"/>
+          <w:szCs w:val="19"/>
+          <w:shd w:val="clear" w:fill="2B2B2B"/>
+        </w:rPr>
+        <w:br w:type="textWrapping"/>
+      </w:r>
+      <w:r>
+        <w:rPr>
+          <w:rFonts w:hint="default" w:ascii="monospace" w:hAnsi="monospace" w:eastAsia="monospace" w:cs="monospace"/>
+          <w:color w:val="CC7832"/>
+          <w:sz w:val="19"/>
+          <w:szCs w:val="19"/>
+          <w:shd w:val="clear" w:fill="2B2B2B"/>
+        </w:rPr>
+        <w:t xml:space="preserve">  </w:t>
+      </w:r>
+      <w:r>
+        <w:rPr>
+          <w:rFonts w:hint="default" w:ascii="monospace" w:hAnsi="monospace" w:eastAsia="monospace" w:cs="monospace"/>
+          <w:color w:val="A9B7C6"/>
+          <w:sz w:val="19"/>
+          <w:szCs w:val="19"/>
+          <w:shd w:val="clear" w:fill="2B2B2B"/>
+        </w:rPr>
+        <w:t>{</w:t>
+      </w:r>
+      <w:r>
+        <w:rPr>
+          <w:rFonts w:hint="default" w:ascii="monospace" w:hAnsi="monospace" w:eastAsia="monospace" w:cs="monospace"/>
+          <w:color w:val="9876AA"/>
+          <w:sz w:val="19"/>
+          <w:szCs w:val="19"/>
+          <w:shd w:val="clear" w:fill="2B2B2B"/>
+        </w:rPr>
+        <w:t>path</w:t>
+      </w:r>
+      <w:r>
+        <w:rPr>
+          <w:rFonts w:hint="default" w:ascii="monospace" w:hAnsi="monospace" w:eastAsia="monospace" w:cs="monospace"/>
+          <w:color w:val="A9B7C6"/>
+          <w:sz w:val="19"/>
+          <w:szCs w:val="19"/>
+          <w:shd w:val="clear" w:fill="2B2B2B"/>
+        </w:rPr>
+        <w:t xml:space="preserve">: </w:t>
+      </w:r>
+      <w:r>
+        <w:rPr>
+          <w:rFonts w:hint="default" w:ascii="monospace" w:hAnsi="monospace" w:eastAsia="monospace" w:cs="monospace"/>
+          <w:color w:val="6A8759"/>
+          <w:sz w:val="19"/>
+          <w:szCs w:val="19"/>
+          <w:shd w:val="clear" w:fill="2B2B2B"/>
+        </w:rPr>
+        <w:t>'hrhelpdesk'</w:t>
+      </w:r>
+      <w:r>
+        <w:rPr>
+          <w:rFonts w:hint="default" w:ascii="monospace" w:hAnsi="monospace" w:eastAsia="monospace" w:cs="monospace"/>
+          <w:color w:val="CC7832"/>
+          <w:sz w:val="19"/>
+          <w:szCs w:val="19"/>
+          <w:shd w:val="clear" w:fill="2B2B2B"/>
+        </w:rPr>
+        <w:t xml:space="preserve">, </w:t>
+      </w:r>
+      <w:r>
+        <w:rPr>
+          <w:rFonts w:hint="default" w:ascii="monospace" w:hAnsi="monospace" w:eastAsia="monospace" w:cs="monospace"/>
+          <w:color w:val="9876AA"/>
+          <w:sz w:val="19"/>
+          <w:szCs w:val="19"/>
+          <w:shd w:val="clear" w:fill="2B2B2B"/>
+        </w:rPr>
+        <w:t>component</w:t>
+      </w:r>
+      <w:r>
+        <w:rPr>
+          <w:rFonts w:hint="default" w:ascii="monospace" w:hAnsi="monospace" w:eastAsia="monospace" w:cs="monospace"/>
+          <w:color w:val="A9B7C6"/>
+          <w:sz w:val="19"/>
+          <w:szCs w:val="19"/>
+          <w:shd w:val="clear" w:fill="2B2B2B"/>
+        </w:rPr>
+        <w:t>: HrhelpdeskComponent}</w:t>
+      </w:r>
+      <w:r>
+        <w:rPr>
+          <w:rFonts w:hint="default" w:ascii="monospace" w:hAnsi="monospace" w:eastAsia="monospace" w:cs="monospace"/>
+          <w:color w:val="CC7832"/>
+          <w:sz w:val="19"/>
+          <w:szCs w:val="19"/>
+          <w:shd w:val="clear" w:fill="2B2B2B"/>
+        </w:rPr>
+        <w:t>,</w:t>
+      </w:r>
+      <w:r>
+        <w:rPr>
+          <w:rFonts w:hint="default" w:ascii="monospace" w:hAnsi="monospace" w:eastAsia="monospace" w:cs="monospace"/>
+          <w:color w:val="CC7832"/>
+          <w:sz w:val="19"/>
+          <w:szCs w:val="19"/>
+          <w:shd w:val="clear" w:fill="2B2B2B"/>
+        </w:rPr>
+        <w:br w:type="textWrapping"/>
+      </w:r>
+      <w:r>
+        <w:rPr>
+          <w:rFonts w:hint="default" w:ascii="monospace" w:hAnsi="monospace" w:eastAsia="monospace" w:cs="monospace"/>
+          <w:color w:val="CC7832"/>
+          <w:sz w:val="19"/>
+          <w:szCs w:val="19"/>
+          <w:shd w:val="clear" w:fill="2B2B2B"/>
+        </w:rPr>
+        <w:t xml:space="preserve">  </w:t>
+      </w:r>
+      <w:r>
+        <w:rPr>
+          <w:rFonts w:hint="default" w:ascii="monospace" w:hAnsi="monospace" w:eastAsia="monospace" w:cs="monospace"/>
+          <w:color w:val="A9B7C6"/>
+          <w:sz w:val="19"/>
+          <w:szCs w:val="19"/>
+          <w:shd w:val="clear" w:fill="2B2B2B"/>
+        </w:rPr>
+        <w:t>{</w:t>
+      </w:r>
+      <w:r>
+        <w:rPr>
+          <w:rFonts w:hint="default" w:ascii="monospace" w:hAnsi="monospace" w:eastAsia="monospace" w:cs="monospace"/>
+          <w:color w:val="9876AA"/>
+          <w:sz w:val="19"/>
+          <w:szCs w:val="19"/>
+          <w:shd w:val="clear" w:fill="2B2B2B"/>
+        </w:rPr>
+        <w:t>path</w:t>
+      </w:r>
+      <w:r>
+        <w:rPr>
+          <w:rFonts w:hint="default" w:ascii="monospace" w:hAnsi="monospace" w:eastAsia="monospace" w:cs="monospace"/>
+          <w:color w:val="A9B7C6"/>
+          <w:sz w:val="19"/>
+          <w:szCs w:val="19"/>
+          <w:shd w:val="clear" w:fill="2B2B2B"/>
+        </w:rPr>
+        <w:t xml:space="preserve">: </w:t>
+      </w:r>
+      <w:r>
+        <w:rPr>
+          <w:rFonts w:hint="default" w:ascii="monospace" w:hAnsi="monospace" w:eastAsia="monospace" w:cs="monospace"/>
+          <w:color w:val="6A8759"/>
+          <w:sz w:val="19"/>
+          <w:szCs w:val="19"/>
+          <w:shd w:val="clear" w:fill="2B2B2B"/>
+        </w:rPr>
+        <w:t>'profile'</w:t>
+      </w:r>
+      <w:r>
+        <w:rPr>
+          <w:rFonts w:hint="default" w:ascii="monospace" w:hAnsi="monospace" w:eastAsia="monospace" w:cs="monospace"/>
+          <w:color w:val="CC7832"/>
+          <w:sz w:val="19"/>
+          <w:szCs w:val="19"/>
+          <w:shd w:val="clear" w:fill="2B2B2B"/>
+        </w:rPr>
+        <w:t xml:space="preserve">, </w:t>
+      </w:r>
+      <w:r>
+        <w:rPr>
+          <w:rFonts w:hint="default" w:ascii="monospace" w:hAnsi="monospace" w:eastAsia="monospace" w:cs="monospace"/>
+          <w:color w:val="9876AA"/>
+          <w:sz w:val="19"/>
+          <w:szCs w:val="19"/>
+          <w:shd w:val="clear" w:fill="2B2B2B"/>
+        </w:rPr>
+        <w:t>component</w:t>
+      </w:r>
+      <w:r>
+        <w:rPr>
+          <w:rFonts w:hint="default" w:ascii="monospace" w:hAnsi="monospace" w:eastAsia="monospace" w:cs="monospace"/>
+          <w:color w:val="A9B7C6"/>
+          <w:sz w:val="19"/>
+          <w:szCs w:val="19"/>
+          <w:shd w:val="clear" w:fill="2B2B2B"/>
+        </w:rPr>
+        <w:t>: ProfileComponent}</w:t>
+      </w:r>
+      <w:r>
+        <w:rPr>
+          <w:rFonts w:hint="default" w:ascii="monospace" w:hAnsi="monospace" w:eastAsia="monospace" w:cs="monospace"/>
+          <w:color w:val="A9B7C6"/>
+          <w:sz w:val="19"/>
+          <w:szCs w:val="19"/>
+          <w:shd w:val="clear" w:fill="2B2B2B"/>
+        </w:rPr>
+        <w:br w:type="textWrapping"/>
+      </w:r>
+      <w:r>
+        <w:rPr>
+          <w:rFonts w:hint="default" w:ascii="monospace" w:hAnsi="monospace" w:eastAsia="monospace" w:cs="monospace"/>
+          <w:color w:val="A9B7C6"/>
+          <w:sz w:val="19"/>
+          <w:szCs w:val="19"/>
+          <w:shd w:val="clear" w:fill="2B2B2B"/>
+        </w:rPr>
+        <w:br w:type="textWrapping"/>
+      </w:r>
+      <w:r>
+        <w:rPr>
+          <w:rFonts w:hint="default" w:ascii="monospace" w:hAnsi="monospace" w:eastAsia="monospace" w:cs="monospace"/>
+          <w:color w:val="A9B7C6"/>
+          <w:sz w:val="19"/>
+          <w:szCs w:val="19"/>
+          <w:shd w:val="clear" w:fill="2B2B2B"/>
+        </w:rPr>
+        <w:t>]</w:t>
+      </w:r>
+      <w:r>
+        <w:rPr>
+          <w:rFonts w:hint="default" w:ascii="monospace" w:hAnsi="monospace" w:eastAsia="monospace" w:cs="monospace"/>
+          <w:color w:val="CC7832"/>
+          <w:sz w:val="19"/>
+          <w:szCs w:val="19"/>
+          <w:shd w:val="clear" w:fill="2B2B2B"/>
+        </w:rPr>
+        <w:t>;</w:t>
+      </w:r>
+    </w:p>
+    <w:p>
+      <w:pPr>
+        <w:numPr>
+          <w:ilvl w:val="0"/>
+          <w:numId w:val="0"/>
+        </w:numPr>
+      </w:pPr>
+    </w:p>
+    <w:p>
+      <w:pPr>
+        <w:pStyle w:val="7"/>
+        <w:keepNext w:val="0"/>
+        <w:keepLines w:val="0"/>
+        <w:widowControl/>
+        <w:suppressLineNumbers w:val="0"/>
+        <w:shd w:val="clear" w:fill="2B2B2B"/>
+        <w:rPr>
+          <w:rFonts w:ascii="monospace" w:hAnsi="monospace" w:eastAsia="monospace" w:cs="monospace"/>
+          <w:color w:val="A9B7C6"/>
+          <w:sz w:val="19"/>
+          <w:szCs w:val="19"/>
+        </w:rPr>
+      </w:pPr>
+      <w:r>
+        <w:rPr>
+          <w:rFonts w:hint="default" w:ascii="monospace" w:hAnsi="monospace" w:eastAsia="monospace" w:cs="monospace"/>
+          <w:color w:val="E8BF6A"/>
+          <w:sz w:val="19"/>
+          <w:szCs w:val="19"/>
+          <w:shd w:val="clear" w:fill="2B2B2B"/>
+        </w:rPr>
+        <w:t>&lt;router-outlet&gt;&lt;/router-outlet&gt;</w:t>
+      </w:r>
+    </w:p>
+    <w:p>
+      <w:pPr>
+        <w:numPr>
+          <w:ilvl w:val="0"/>
+          <w:numId w:val="0"/>
+        </w:numPr>
+        <w:rPr>
+          <w:rFonts w:hint="default"/>
+          <w:lang w:val="en-IE"/>
+        </w:rPr>
+      </w:pPr>
+      <w:r>
+        <w:rPr>
+          <w:rFonts w:hint="default"/>
+          <w:lang w:val="en-IE"/>
+        </w:rPr>
+        <w:t xml:space="preserve"> Above gets add to appcomponent.html and AppRouter gets imported in app.module.ts</w:t>
+      </w:r>
+    </w:p>
+    <w:p>
+      <w:pPr>
+        <w:numPr>
+          <w:ilvl w:val="0"/>
+          <w:numId w:val="0"/>
+        </w:numPr>
+        <w:rPr>
+          <w:rFonts w:hint="default"/>
+          <w:lang w:val="en-IE"/>
+        </w:rPr>
+      </w:pPr>
+      <w:r>
+        <w:rPr>
+          <w:rFonts w:hint="default"/>
+          <w:lang w:val="en-IE"/>
+        </w:rPr>
+        <w:t>Params needed for rest calls can be paassed in as follows</w:t>
+      </w:r>
+    </w:p>
+    <w:p>
+      <w:pPr>
+        <w:pStyle w:val="7"/>
+        <w:keepNext w:val="0"/>
+        <w:keepLines w:val="0"/>
+        <w:widowControl/>
+        <w:suppressLineNumbers w:val="0"/>
+        <w:shd w:val="clear" w:fill="2B2B2B"/>
+        <w:rPr>
+          <w:rFonts w:ascii="monospace" w:hAnsi="monospace" w:eastAsia="monospace" w:cs="monospace"/>
+          <w:color w:val="A9B7C6"/>
+          <w:sz w:val="19"/>
+          <w:szCs w:val="19"/>
+        </w:rPr>
+      </w:pPr>
+      <w:r>
+        <w:rPr>
+          <w:rFonts w:hint="default" w:ascii="monospace" w:hAnsi="monospace" w:eastAsia="monospace" w:cs="monospace"/>
+          <w:color w:val="A9B7C6"/>
+          <w:sz w:val="19"/>
+          <w:szCs w:val="19"/>
+          <w:shd w:val="clear" w:fill="2B2B2B"/>
+        </w:rPr>
+        <w:t>{</w:t>
+      </w:r>
+      <w:r>
+        <w:rPr>
+          <w:rFonts w:hint="default" w:ascii="monospace" w:hAnsi="monospace" w:eastAsia="monospace" w:cs="monospace"/>
+          <w:color w:val="9876AA"/>
+          <w:sz w:val="19"/>
+          <w:szCs w:val="19"/>
+          <w:shd w:val="clear" w:fill="2B2B2B"/>
+        </w:rPr>
+        <w:t>path</w:t>
+      </w:r>
+      <w:r>
+        <w:rPr>
+          <w:rFonts w:hint="default" w:ascii="monospace" w:hAnsi="monospace" w:eastAsia="monospace" w:cs="monospace"/>
+          <w:color w:val="A9B7C6"/>
+          <w:sz w:val="19"/>
+          <w:szCs w:val="19"/>
+          <w:shd w:val="clear" w:fill="2B2B2B"/>
+        </w:rPr>
+        <w:t xml:space="preserve">: </w:t>
+      </w:r>
+      <w:r>
+        <w:rPr>
+          <w:rFonts w:hint="default" w:ascii="monospace" w:hAnsi="monospace" w:eastAsia="monospace" w:cs="monospace"/>
+          <w:color w:val="6A8759"/>
+          <w:sz w:val="19"/>
+          <w:szCs w:val="19"/>
+          <w:shd w:val="clear" w:fill="2B2B2B"/>
+        </w:rPr>
+        <w:t>'learning/:technology'</w:t>
+      </w:r>
+      <w:r>
+        <w:rPr>
+          <w:rFonts w:hint="default" w:ascii="monospace" w:hAnsi="monospace" w:eastAsia="monospace" w:cs="monospace"/>
+          <w:color w:val="CC7832"/>
+          <w:sz w:val="19"/>
+          <w:szCs w:val="19"/>
+          <w:shd w:val="clear" w:fill="2B2B2B"/>
+        </w:rPr>
+        <w:t xml:space="preserve">, </w:t>
+      </w:r>
+      <w:r>
+        <w:rPr>
+          <w:rFonts w:hint="default" w:ascii="monospace" w:hAnsi="monospace" w:eastAsia="monospace" w:cs="monospace"/>
+          <w:color w:val="9876AA"/>
+          <w:sz w:val="19"/>
+          <w:szCs w:val="19"/>
+          <w:shd w:val="clear" w:fill="2B2B2B"/>
+        </w:rPr>
+        <w:t>component</w:t>
+      </w:r>
+      <w:r>
+        <w:rPr>
+          <w:rFonts w:hint="default" w:ascii="monospace" w:hAnsi="monospace" w:eastAsia="monospace" w:cs="monospace"/>
+          <w:color w:val="A9B7C6"/>
+          <w:sz w:val="19"/>
+          <w:szCs w:val="19"/>
+          <w:shd w:val="clear" w:fill="2B2B2B"/>
+        </w:rPr>
+        <w:t>: TechComponent}</w:t>
+      </w:r>
+    </w:p>
+    <w:p>
+      <w:pPr>
+        <w:numPr>
+          <w:ilvl w:val="0"/>
+          <w:numId w:val="0"/>
+        </w:numPr>
+        <w:rPr>
+          <w:rFonts w:hint="default"/>
+          <w:lang w:val="en-IE"/>
+        </w:rPr>
+      </w:pPr>
+      <w:r>
+        <w:rPr>
+          <w:rFonts w:hint="default"/>
+          <w:lang w:val="en-IE"/>
+        </w:rPr>
+        <w:t>They can then be picked up from the acitivated route in the component</w:t>
+      </w:r>
+    </w:p>
+    <w:p>
+      <w:pPr>
+        <w:pStyle w:val="7"/>
+        <w:keepNext w:val="0"/>
+        <w:keepLines w:val="0"/>
+        <w:widowControl/>
+        <w:suppressLineNumbers w:val="0"/>
+        <w:shd w:val="clear" w:fill="2B2B2B"/>
+        <w:rPr>
+          <w:rFonts w:ascii="monospace" w:hAnsi="monospace" w:eastAsia="monospace" w:cs="monospace"/>
+          <w:color w:val="A9B7C6"/>
+          <w:sz w:val="19"/>
+          <w:szCs w:val="19"/>
+        </w:rPr>
+      </w:pPr>
+      <w:r>
+        <w:rPr>
+          <w:rFonts w:hint="default" w:ascii="monospace" w:hAnsi="monospace" w:eastAsia="monospace" w:cs="monospace"/>
+          <w:color w:val="CC7832"/>
+          <w:sz w:val="19"/>
+          <w:szCs w:val="19"/>
+          <w:shd w:val="clear" w:fill="2B2B2B"/>
+        </w:rPr>
+        <w:t xml:space="preserve">export class </w:t>
+      </w:r>
+      <w:r>
+        <w:rPr>
+          <w:rFonts w:hint="default" w:ascii="monospace" w:hAnsi="monospace" w:eastAsia="monospace" w:cs="monospace"/>
+          <w:color w:val="A9B7C6"/>
+          <w:sz w:val="19"/>
+          <w:szCs w:val="19"/>
+          <w:shd w:val="clear" w:fill="2B2B2B"/>
+        </w:rPr>
+        <w:t xml:space="preserve">TechComponent </w:t>
+      </w:r>
+      <w:r>
+        <w:rPr>
+          <w:rFonts w:hint="default" w:ascii="monospace" w:hAnsi="monospace" w:eastAsia="monospace" w:cs="monospace"/>
+          <w:color w:val="CC7832"/>
+          <w:sz w:val="19"/>
+          <w:szCs w:val="19"/>
+          <w:shd w:val="clear" w:fill="2B2B2B"/>
+        </w:rPr>
+        <w:t xml:space="preserve">implements </w:t>
+      </w:r>
+      <w:r>
+        <w:rPr>
+          <w:rFonts w:hint="default" w:ascii="monospace" w:hAnsi="monospace" w:eastAsia="monospace" w:cs="monospace"/>
+          <w:color w:val="A9B7C6"/>
+          <w:sz w:val="19"/>
+          <w:szCs w:val="19"/>
+          <w:shd w:val="clear" w:fill="2B2B2B"/>
+        </w:rPr>
+        <w:t>OnInit {</w:t>
+      </w:r>
+      <w:r>
+        <w:rPr>
+          <w:rFonts w:hint="default" w:ascii="monospace" w:hAnsi="monospace" w:eastAsia="monospace" w:cs="monospace"/>
+          <w:color w:val="A9B7C6"/>
+          <w:sz w:val="19"/>
+          <w:szCs w:val="19"/>
+          <w:shd w:val="clear" w:fill="2B2B2B"/>
+        </w:rPr>
+        <w:br w:type="textWrapping"/>
+      </w:r>
+      <w:r>
+        <w:rPr>
+          <w:rFonts w:hint="default" w:ascii="monospace" w:hAnsi="monospace" w:eastAsia="monospace" w:cs="monospace"/>
+          <w:color w:val="A9B7C6"/>
+          <w:sz w:val="19"/>
+          <w:szCs w:val="19"/>
+          <w:shd w:val="clear" w:fill="2B2B2B"/>
+        </w:rPr>
+        <w:br w:type="textWrapping"/>
+      </w:r>
+      <w:r>
+        <w:rPr>
+          <w:rFonts w:hint="default" w:ascii="monospace" w:hAnsi="monospace" w:eastAsia="monospace" w:cs="monospace"/>
+          <w:color w:val="A9B7C6"/>
+          <w:sz w:val="19"/>
+          <w:szCs w:val="19"/>
+          <w:shd w:val="clear" w:fill="2B2B2B"/>
+        </w:rPr>
+        <w:t xml:space="preserve">  </w:t>
+      </w:r>
+      <w:r>
+        <w:rPr>
+          <w:rFonts w:hint="default" w:ascii="monospace" w:hAnsi="monospace" w:eastAsia="monospace" w:cs="monospace"/>
+          <w:color w:val="9876AA"/>
+          <w:sz w:val="19"/>
+          <w:szCs w:val="19"/>
+          <w:shd w:val="clear" w:fill="2B2B2B"/>
+        </w:rPr>
+        <w:t>technology</w:t>
+      </w:r>
+      <w:r>
+        <w:rPr>
+          <w:rFonts w:hint="default" w:ascii="monospace" w:hAnsi="monospace" w:eastAsia="monospace" w:cs="monospace"/>
+          <w:color w:val="A9B7C6"/>
+          <w:sz w:val="19"/>
+          <w:szCs w:val="19"/>
+          <w:shd w:val="clear" w:fill="2B2B2B"/>
+        </w:rPr>
+        <w:t xml:space="preserve">: </w:t>
+      </w:r>
+      <w:r>
+        <w:rPr>
+          <w:rFonts w:hint="default" w:ascii="monospace" w:hAnsi="monospace" w:eastAsia="monospace" w:cs="monospace"/>
+          <w:color w:val="CC7832"/>
+          <w:sz w:val="19"/>
+          <w:szCs w:val="19"/>
+          <w:shd w:val="clear" w:fill="2B2B2B"/>
+        </w:rPr>
+        <w:t>string;</w:t>
+      </w:r>
+      <w:r>
+        <w:rPr>
+          <w:rFonts w:hint="default" w:ascii="monospace" w:hAnsi="monospace" w:eastAsia="monospace" w:cs="monospace"/>
+          <w:color w:val="CC7832"/>
+          <w:sz w:val="19"/>
+          <w:szCs w:val="19"/>
+          <w:shd w:val="clear" w:fill="2B2B2B"/>
+        </w:rPr>
+        <w:br w:type="textWrapping"/>
+      </w:r>
+      <w:r>
+        <w:rPr>
+          <w:rFonts w:hint="default" w:ascii="monospace" w:hAnsi="monospace" w:eastAsia="monospace" w:cs="monospace"/>
+          <w:color w:val="CC7832"/>
+          <w:sz w:val="19"/>
+          <w:szCs w:val="19"/>
+          <w:shd w:val="clear" w:fill="2B2B2B"/>
+        </w:rPr>
+        <w:t xml:space="preserve">  constructor</w:t>
+      </w:r>
+      <w:r>
+        <w:rPr>
+          <w:rFonts w:hint="default" w:ascii="monospace" w:hAnsi="monospace" w:eastAsia="monospace" w:cs="monospace"/>
+          <w:color w:val="A9B7C6"/>
+          <w:sz w:val="19"/>
+          <w:szCs w:val="19"/>
+          <w:shd w:val="clear" w:fill="2B2B2B"/>
+        </w:rPr>
+        <w:t>(</w:t>
+      </w:r>
+      <w:r>
+        <w:rPr>
+          <w:rFonts w:hint="default" w:ascii="monospace" w:hAnsi="monospace" w:eastAsia="monospace" w:cs="monospace"/>
+          <w:color w:val="CC7832"/>
+          <w:sz w:val="19"/>
+          <w:szCs w:val="19"/>
+          <w:shd w:val="clear" w:fill="2B2B2B"/>
+        </w:rPr>
+        <w:t xml:space="preserve">private </w:t>
+      </w:r>
+      <w:r>
+        <w:rPr>
+          <w:rFonts w:hint="default" w:ascii="monospace" w:hAnsi="monospace" w:eastAsia="monospace" w:cs="monospace"/>
+          <w:color w:val="9876AA"/>
+          <w:sz w:val="19"/>
+          <w:szCs w:val="19"/>
+          <w:shd w:val="clear" w:fill="2B2B2B"/>
+        </w:rPr>
+        <w:t xml:space="preserve">route </w:t>
+      </w:r>
+      <w:r>
+        <w:rPr>
+          <w:rFonts w:hint="default" w:ascii="monospace" w:hAnsi="monospace" w:eastAsia="monospace" w:cs="monospace"/>
+          <w:color w:val="A9B7C6"/>
+          <w:sz w:val="19"/>
+          <w:szCs w:val="19"/>
+          <w:shd w:val="clear" w:fill="2B2B2B"/>
+        </w:rPr>
+        <w:t>: ActivatedRoute) { }</w:t>
+      </w:r>
+      <w:r>
+        <w:rPr>
+          <w:rFonts w:hint="default" w:ascii="monospace" w:hAnsi="monospace" w:eastAsia="monospace" w:cs="monospace"/>
+          <w:color w:val="A9B7C6"/>
+          <w:sz w:val="19"/>
+          <w:szCs w:val="19"/>
+          <w:shd w:val="clear" w:fill="2B2B2B"/>
+        </w:rPr>
+        <w:br w:type="textWrapping"/>
+      </w:r>
+      <w:r>
+        <w:rPr>
+          <w:rFonts w:hint="default" w:ascii="monospace" w:hAnsi="monospace" w:eastAsia="monospace" w:cs="monospace"/>
+          <w:color w:val="A9B7C6"/>
+          <w:sz w:val="19"/>
+          <w:szCs w:val="19"/>
+          <w:shd w:val="clear" w:fill="2B2B2B"/>
+        </w:rPr>
+        <w:br w:type="textWrapping"/>
+      </w:r>
+      <w:r>
+        <w:rPr>
+          <w:rFonts w:hint="default" w:ascii="monospace" w:hAnsi="monospace" w:eastAsia="monospace" w:cs="monospace"/>
+          <w:color w:val="A9B7C6"/>
+          <w:sz w:val="19"/>
+          <w:szCs w:val="19"/>
+          <w:shd w:val="clear" w:fill="2B2B2B"/>
+        </w:rPr>
+        <w:t xml:space="preserve">  </w:t>
+      </w:r>
+      <w:r>
+        <w:rPr>
+          <w:rFonts w:hint="default" w:ascii="monospace" w:hAnsi="monospace" w:eastAsia="monospace" w:cs="monospace"/>
+          <w:color w:val="FFC66D"/>
+          <w:sz w:val="19"/>
+          <w:szCs w:val="19"/>
+          <w:shd w:val="clear" w:fill="2B2B2B"/>
+        </w:rPr>
+        <w:t>ngOnInit</w:t>
+      </w:r>
+      <w:r>
+        <w:rPr>
+          <w:rFonts w:hint="default" w:ascii="monospace" w:hAnsi="monospace" w:eastAsia="monospace" w:cs="monospace"/>
+          <w:color w:val="A9B7C6"/>
+          <w:sz w:val="19"/>
+          <w:szCs w:val="19"/>
+          <w:shd w:val="clear" w:fill="2B2B2B"/>
+        </w:rPr>
+        <w:t xml:space="preserve">(): </w:t>
+      </w:r>
+      <w:r>
+        <w:rPr>
+          <w:rFonts w:hint="default" w:ascii="monospace" w:hAnsi="monospace" w:eastAsia="monospace" w:cs="monospace"/>
+          <w:color w:val="CC7832"/>
+          <w:sz w:val="19"/>
+          <w:szCs w:val="19"/>
+          <w:shd w:val="clear" w:fill="2B2B2B"/>
+        </w:rPr>
+        <w:t xml:space="preserve">void </w:t>
+      </w:r>
+      <w:r>
+        <w:rPr>
+          <w:rFonts w:hint="default" w:ascii="monospace" w:hAnsi="monospace" w:eastAsia="monospace" w:cs="monospace"/>
+          <w:color w:val="A9B7C6"/>
+          <w:sz w:val="19"/>
+          <w:szCs w:val="19"/>
+          <w:shd w:val="clear" w:fill="2B2B2B"/>
+        </w:rPr>
+        <w:t>{</w:t>
+      </w:r>
+      <w:r>
+        <w:rPr>
+          <w:rFonts w:hint="default" w:ascii="monospace" w:hAnsi="monospace" w:eastAsia="monospace" w:cs="monospace"/>
+          <w:color w:val="A9B7C6"/>
+          <w:sz w:val="19"/>
+          <w:szCs w:val="19"/>
+          <w:shd w:val="clear" w:fill="2B2B2B"/>
+        </w:rPr>
+        <w:br w:type="textWrapping"/>
+      </w:r>
+      <w:r>
+        <w:rPr>
+          <w:rFonts w:hint="default" w:ascii="monospace" w:hAnsi="monospace" w:eastAsia="monospace" w:cs="monospace"/>
+          <w:color w:val="A9B7C6"/>
+          <w:sz w:val="19"/>
+          <w:szCs w:val="19"/>
+          <w:shd w:val="clear" w:fill="2B2B2B"/>
+        </w:rPr>
+        <w:t xml:space="preserve">    </w:t>
+      </w:r>
+      <w:r>
+        <w:rPr>
+          <w:rFonts w:hint="default" w:ascii="monospace" w:hAnsi="monospace" w:eastAsia="monospace" w:cs="monospace"/>
+          <w:color w:val="CC7832"/>
+          <w:sz w:val="19"/>
+          <w:szCs w:val="19"/>
+          <w:shd w:val="clear" w:fill="2B2B2B"/>
+        </w:rPr>
+        <w:t>this</w:t>
+      </w:r>
+      <w:r>
+        <w:rPr>
+          <w:rFonts w:hint="default" w:ascii="monospace" w:hAnsi="monospace" w:eastAsia="monospace" w:cs="monospace"/>
+          <w:color w:val="A9B7C6"/>
+          <w:sz w:val="19"/>
+          <w:szCs w:val="19"/>
+          <w:shd w:val="clear" w:fill="2B2B2B"/>
+        </w:rPr>
+        <w:t>.</w:t>
+      </w:r>
+      <w:r>
+        <w:rPr>
+          <w:rFonts w:hint="default" w:ascii="monospace" w:hAnsi="monospace" w:eastAsia="monospace" w:cs="monospace"/>
+          <w:color w:val="9876AA"/>
+          <w:sz w:val="19"/>
+          <w:szCs w:val="19"/>
+          <w:shd w:val="clear" w:fill="2B2B2B"/>
+        </w:rPr>
+        <w:t>route</w:t>
+      </w:r>
+      <w:r>
+        <w:rPr>
+          <w:rFonts w:hint="default" w:ascii="monospace" w:hAnsi="monospace" w:eastAsia="monospace" w:cs="monospace"/>
+          <w:color w:val="A9B7C6"/>
+          <w:sz w:val="19"/>
+          <w:szCs w:val="19"/>
+          <w:shd w:val="clear" w:fill="2B2B2B"/>
+        </w:rPr>
+        <w:t>.</w:t>
+      </w:r>
+      <w:r>
+        <w:rPr>
+          <w:rFonts w:hint="default" w:ascii="monospace" w:hAnsi="monospace" w:eastAsia="monospace" w:cs="monospace"/>
+          <w:color w:val="FFC66D"/>
+          <w:sz w:val="19"/>
+          <w:szCs w:val="19"/>
+          <w:shd w:val="clear" w:fill="2B2B2B"/>
+        </w:rPr>
+        <w:t>paramMap</w:t>
+      </w:r>
+      <w:r>
+        <w:rPr>
+          <w:rFonts w:hint="default" w:ascii="monospace" w:hAnsi="monospace" w:eastAsia="monospace" w:cs="monospace"/>
+          <w:color w:val="A9B7C6"/>
+          <w:sz w:val="19"/>
+          <w:szCs w:val="19"/>
+          <w:shd w:val="clear" w:fill="2B2B2B"/>
+        </w:rPr>
+        <w:t>.</w:t>
+      </w:r>
+      <w:r>
+        <w:rPr>
+          <w:rFonts w:hint="default" w:ascii="monospace" w:hAnsi="monospace" w:eastAsia="monospace" w:cs="monospace"/>
+          <w:color w:val="FFC66D"/>
+          <w:sz w:val="19"/>
+          <w:szCs w:val="19"/>
+          <w:shd w:val="clear" w:fill="2B2B2B"/>
+        </w:rPr>
+        <w:t>subscribe</w:t>
+      </w:r>
+      <w:r>
+        <w:rPr>
+          <w:rFonts w:hint="default" w:ascii="monospace" w:hAnsi="monospace" w:eastAsia="monospace" w:cs="monospace"/>
+          <w:color w:val="A9B7C6"/>
+          <w:sz w:val="19"/>
+          <w:szCs w:val="19"/>
+          <w:shd w:val="clear" w:fill="2B2B2B"/>
+        </w:rPr>
+        <w:t>(data =&gt; {</w:t>
+      </w:r>
+      <w:r>
+        <w:rPr>
+          <w:rFonts w:hint="default" w:ascii="monospace" w:hAnsi="monospace" w:eastAsia="monospace" w:cs="monospace"/>
+          <w:color w:val="A9B7C6"/>
+          <w:sz w:val="19"/>
+          <w:szCs w:val="19"/>
+          <w:shd w:val="clear" w:fill="2B2B2B"/>
+        </w:rPr>
+        <w:br w:type="textWrapping"/>
+      </w:r>
+      <w:r>
+        <w:rPr>
+          <w:rFonts w:hint="default" w:ascii="monospace" w:hAnsi="monospace" w:eastAsia="monospace" w:cs="monospace"/>
+          <w:color w:val="A9B7C6"/>
+          <w:sz w:val="19"/>
+          <w:szCs w:val="19"/>
+          <w:shd w:val="clear" w:fill="2B2B2B"/>
+        </w:rPr>
+        <w:t xml:space="preserve">      </w:t>
+      </w:r>
+      <w:r>
+        <w:rPr>
+          <w:rFonts w:hint="default" w:ascii="monospace" w:hAnsi="monospace" w:eastAsia="monospace" w:cs="monospace"/>
+          <w:color w:val="CC7832"/>
+          <w:sz w:val="19"/>
+          <w:szCs w:val="19"/>
+          <w:shd w:val="clear" w:fill="2B2B2B"/>
+        </w:rPr>
+        <w:t>this</w:t>
+      </w:r>
+      <w:r>
+        <w:rPr>
+          <w:rFonts w:hint="default" w:ascii="monospace" w:hAnsi="monospace" w:eastAsia="monospace" w:cs="monospace"/>
+          <w:color w:val="A9B7C6"/>
+          <w:sz w:val="19"/>
+          <w:szCs w:val="19"/>
+          <w:shd w:val="clear" w:fill="2B2B2B"/>
+        </w:rPr>
+        <w:t>.</w:t>
+      </w:r>
+      <w:r>
+        <w:rPr>
+          <w:rFonts w:hint="default" w:ascii="monospace" w:hAnsi="monospace" w:eastAsia="monospace" w:cs="monospace"/>
+          <w:color w:val="9876AA"/>
+          <w:sz w:val="19"/>
+          <w:szCs w:val="19"/>
+          <w:shd w:val="clear" w:fill="2B2B2B"/>
+        </w:rPr>
+        <w:t xml:space="preserve">technology </w:t>
+      </w:r>
+      <w:r>
+        <w:rPr>
+          <w:rFonts w:hint="default" w:ascii="monospace" w:hAnsi="monospace" w:eastAsia="monospace" w:cs="monospace"/>
+          <w:color w:val="A9B7C6"/>
+          <w:sz w:val="19"/>
+          <w:szCs w:val="19"/>
+          <w:shd w:val="clear" w:fill="2B2B2B"/>
+        </w:rPr>
+        <w:t>= data.</w:t>
+      </w:r>
+      <w:r>
+        <w:rPr>
+          <w:rFonts w:hint="default" w:ascii="monospace" w:hAnsi="monospace" w:eastAsia="monospace" w:cs="monospace"/>
+          <w:color w:val="FFC66D"/>
+          <w:sz w:val="19"/>
+          <w:szCs w:val="19"/>
+          <w:shd w:val="clear" w:fill="2B2B2B"/>
+        </w:rPr>
+        <w:t>get</w:t>
+      </w:r>
+      <w:r>
+        <w:rPr>
+          <w:rFonts w:hint="default" w:ascii="monospace" w:hAnsi="monospace" w:eastAsia="monospace" w:cs="monospace"/>
+          <w:color w:val="A9B7C6"/>
+          <w:sz w:val="19"/>
+          <w:szCs w:val="19"/>
+          <w:shd w:val="clear" w:fill="2B2B2B"/>
+        </w:rPr>
+        <w:t>(</w:t>
+      </w:r>
+      <w:r>
+        <w:rPr>
+          <w:rFonts w:hint="default" w:ascii="monospace" w:hAnsi="monospace" w:eastAsia="monospace" w:cs="monospace"/>
+          <w:color w:val="6A8759"/>
+          <w:sz w:val="19"/>
+          <w:szCs w:val="19"/>
+          <w:shd w:val="clear" w:fill="2B2B2B"/>
+        </w:rPr>
+        <w:t>'technology'</w:t>
+      </w:r>
+      <w:r>
+        <w:rPr>
+          <w:rFonts w:hint="default" w:ascii="monospace" w:hAnsi="monospace" w:eastAsia="monospace" w:cs="monospace"/>
+          <w:color w:val="A9B7C6"/>
+          <w:sz w:val="19"/>
+          <w:szCs w:val="19"/>
+          <w:shd w:val="clear" w:fill="2B2B2B"/>
+        </w:rPr>
+        <w:t>)</w:t>
+      </w:r>
+      <w:r>
+        <w:rPr>
+          <w:rFonts w:hint="default" w:ascii="monospace" w:hAnsi="monospace" w:eastAsia="monospace" w:cs="monospace"/>
+          <w:color w:val="CC7832"/>
+          <w:sz w:val="19"/>
+          <w:szCs w:val="19"/>
+          <w:shd w:val="clear" w:fill="2B2B2B"/>
+        </w:rPr>
+        <w:t>;</w:t>
+      </w:r>
+      <w:r>
+        <w:rPr>
+          <w:rFonts w:hint="default" w:ascii="monospace" w:hAnsi="monospace" w:eastAsia="monospace" w:cs="monospace"/>
+          <w:color w:val="CC7832"/>
+          <w:sz w:val="19"/>
+          <w:szCs w:val="19"/>
+          <w:shd w:val="clear" w:fill="2B2B2B"/>
+        </w:rPr>
+        <w:br w:type="textWrapping"/>
+      </w:r>
+      <w:r>
+        <w:rPr>
+          <w:rFonts w:hint="default" w:ascii="monospace" w:hAnsi="monospace" w:eastAsia="monospace" w:cs="monospace"/>
+          <w:color w:val="CC7832"/>
+          <w:sz w:val="19"/>
+          <w:szCs w:val="19"/>
+          <w:shd w:val="clear" w:fill="2B2B2B"/>
+        </w:rPr>
+        <w:t xml:space="preserve">      </w:t>
+      </w:r>
+      <w:r>
+        <w:rPr>
+          <w:rFonts w:hint="default" w:ascii="monospace" w:hAnsi="monospace" w:eastAsia="monospace" w:cs="monospace"/>
+          <w:b/>
+          <w:bCs/>
+          <w:i/>
+          <w:iCs/>
+          <w:color w:val="9876AA"/>
+          <w:sz w:val="19"/>
+          <w:szCs w:val="19"/>
+          <w:shd w:val="clear" w:fill="2B2B2B"/>
+        </w:rPr>
+        <w:t>console</w:t>
+      </w:r>
+      <w:r>
+        <w:rPr>
+          <w:rFonts w:hint="default" w:ascii="monospace" w:hAnsi="monospace" w:eastAsia="monospace" w:cs="monospace"/>
+          <w:color w:val="A9B7C6"/>
+          <w:sz w:val="19"/>
+          <w:szCs w:val="19"/>
+          <w:shd w:val="clear" w:fill="2B2B2B"/>
+        </w:rPr>
+        <w:t>.</w:t>
+      </w:r>
+      <w:r>
+        <w:rPr>
+          <w:rFonts w:hint="default" w:ascii="monospace" w:hAnsi="monospace" w:eastAsia="monospace" w:cs="monospace"/>
+          <w:color w:val="FFC66D"/>
+          <w:sz w:val="19"/>
+          <w:szCs w:val="19"/>
+          <w:shd w:val="clear" w:fill="2B2B2B"/>
+        </w:rPr>
+        <w:t>log</w:t>
+      </w:r>
+      <w:r>
+        <w:rPr>
+          <w:rFonts w:hint="default" w:ascii="monospace" w:hAnsi="monospace" w:eastAsia="monospace" w:cs="monospace"/>
+          <w:color w:val="A9B7C6"/>
+          <w:sz w:val="19"/>
+          <w:szCs w:val="19"/>
+          <w:shd w:val="clear" w:fill="2B2B2B"/>
+        </w:rPr>
+        <w:t>(</w:t>
+      </w:r>
+      <w:r>
+        <w:rPr>
+          <w:rFonts w:hint="default" w:ascii="monospace" w:hAnsi="monospace" w:eastAsia="monospace" w:cs="monospace"/>
+          <w:color w:val="CC7832"/>
+          <w:sz w:val="19"/>
+          <w:szCs w:val="19"/>
+          <w:shd w:val="clear" w:fill="2B2B2B"/>
+        </w:rPr>
+        <w:t>this</w:t>
+      </w:r>
+      <w:r>
+        <w:rPr>
+          <w:rFonts w:hint="default" w:ascii="monospace" w:hAnsi="monospace" w:eastAsia="monospace" w:cs="monospace"/>
+          <w:color w:val="A9B7C6"/>
+          <w:sz w:val="19"/>
+          <w:szCs w:val="19"/>
+          <w:shd w:val="clear" w:fill="2B2B2B"/>
+        </w:rPr>
+        <w:t>.</w:t>
+      </w:r>
+      <w:r>
+        <w:rPr>
+          <w:rFonts w:hint="default" w:ascii="monospace" w:hAnsi="monospace" w:eastAsia="monospace" w:cs="monospace"/>
+          <w:color w:val="9876AA"/>
+          <w:sz w:val="19"/>
+          <w:szCs w:val="19"/>
+          <w:shd w:val="clear" w:fill="2B2B2B"/>
+        </w:rPr>
+        <w:t>technology</w:t>
+      </w:r>
+      <w:r>
+        <w:rPr>
+          <w:rFonts w:hint="default" w:ascii="monospace" w:hAnsi="monospace" w:eastAsia="monospace" w:cs="monospace"/>
+          <w:color w:val="A9B7C6"/>
+          <w:sz w:val="19"/>
+          <w:szCs w:val="19"/>
+          <w:shd w:val="clear" w:fill="2B2B2B"/>
+        </w:rPr>
+        <w:t>)</w:t>
+      </w:r>
+      <w:r>
+        <w:rPr>
+          <w:rFonts w:hint="default" w:ascii="monospace" w:hAnsi="monospace" w:eastAsia="monospace" w:cs="monospace"/>
+          <w:color w:val="CC7832"/>
+          <w:sz w:val="19"/>
+          <w:szCs w:val="19"/>
+          <w:shd w:val="clear" w:fill="2B2B2B"/>
+        </w:rPr>
+        <w:t>;</w:t>
+      </w:r>
+      <w:r>
+        <w:rPr>
+          <w:rFonts w:hint="default" w:ascii="monospace" w:hAnsi="monospace" w:eastAsia="monospace" w:cs="monospace"/>
+          <w:color w:val="CC7832"/>
+          <w:sz w:val="19"/>
+          <w:szCs w:val="19"/>
+          <w:shd w:val="clear" w:fill="2B2B2B"/>
+        </w:rPr>
+        <w:br w:type="textWrapping"/>
+      </w:r>
+      <w:r>
+        <w:rPr>
+          <w:rFonts w:hint="default" w:ascii="monospace" w:hAnsi="monospace" w:eastAsia="monospace" w:cs="monospace"/>
+          <w:color w:val="CC7832"/>
+          <w:sz w:val="19"/>
+          <w:szCs w:val="19"/>
+          <w:shd w:val="clear" w:fill="2B2B2B"/>
+        </w:rPr>
+        <w:t xml:space="preserve">    </w:t>
+      </w:r>
+      <w:r>
+        <w:rPr>
+          <w:rFonts w:hint="default" w:ascii="monospace" w:hAnsi="monospace" w:eastAsia="monospace" w:cs="monospace"/>
+          <w:color w:val="A9B7C6"/>
+          <w:sz w:val="19"/>
+          <w:szCs w:val="19"/>
+          <w:shd w:val="clear" w:fill="2B2B2B"/>
+        </w:rPr>
+        <w:t>})</w:t>
+      </w:r>
+      <w:r>
+        <w:rPr>
+          <w:rFonts w:hint="default" w:ascii="monospace" w:hAnsi="monospace" w:eastAsia="monospace" w:cs="monospace"/>
+          <w:color w:val="CC7832"/>
+          <w:sz w:val="19"/>
+          <w:szCs w:val="19"/>
+          <w:shd w:val="clear" w:fill="2B2B2B"/>
+        </w:rPr>
+        <w:t>;</w:t>
+      </w:r>
+      <w:r>
+        <w:rPr>
+          <w:rFonts w:hint="default" w:ascii="monospace" w:hAnsi="monospace" w:eastAsia="monospace" w:cs="monospace"/>
+          <w:color w:val="CC7832"/>
+          <w:sz w:val="19"/>
+          <w:szCs w:val="19"/>
+          <w:shd w:val="clear" w:fill="2B2B2B"/>
+        </w:rPr>
+        <w:br w:type="textWrapping"/>
+      </w:r>
+      <w:r>
+        <w:rPr>
+          <w:rFonts w:hint="default" w:ascii="monospace" w:hAnsi="monospace" w:eastAsia="monospace" w:cs="monospace"/>
+          <w:color w:val="CC7832"/>
+          <w:sz w:val="19"/>
+          <w:szCs w:val="19"/>
+          <w:shd w:val="clear" w:fill="2B2B2B"/>
+        </w:rPr>
+        <w:t xml:space="preserve">  </w:t>
+      </w:r>
+      <w:r>
+        <w:rPr>
+          <w:rFonts w:hint="default" w:ascii="monospace" w:hAnsi="monospace" w:eastAsia="monospace" w:cs="monospace"/>
+          <w:color w:val="A9B7C6"/>
+          <w:sz w:val="19"/>
+          <w:szCs w:val="19"/>
+          <w:shd w:val="clear" w:fill="2B2B2B"/>
+        </w:rPr>
+        <w:t>}</w:t>
+      </w:r>
+    </w:p>
+    <w:p>
+      <w:pPr>
+        <w:numPr>
+          <w:ilvl w:val="0"/>
+          <w:numId w:val="0"/>
+        </w:numPr>
+        <w:rPr>
+          <w:rFonts w:hint="default"/>
+          <w:lang w:val="en-IE"/>
+        </w:rPr>
+      </w:pPr>
+    </w:p>
+    <w:p>
+      <w:pPr>
+        <w:numPr>
+          <w:ilvl w:val="0"/>
+          <w:numId w:val="0"/>
+        </w:numPr>
+        <w:rPr>
+          <w:rFonts w:hint="default"/>
+          <w:lang w:val="en-IE"/>
+        </w:rPr>
+      </w:pPr>
+    </w:p>
+    <w:p>
+      <w:pPr>
+        <w:numPr>
+          <w:ilvl w:val="0"/>
+          <w:numId w:val="0"/>
+        </w:numPr>
+        <w:rPr>
+          <w:rFonts w:hint="default"/>
+          <w:lang w:val="en-IE"/>
+        </w:rPr>
+      </w:pPr>
+    </w:p>
+    <w:p>
+      <w:pPr>
+        <w:numPr>
+          <w:ilvl w:val="0"/>
+          <w:numId w:val="0"/>
+        </w:numPr>
+        <w:rPr>
+          <w:rFonts w:hint="default"/>
+          <w:lang w:val="en-IE"/>
+        </w:rPr>
+      </w:pPr>
+    </w:p>
+    <w:p>
+      <w:pPr>
+        <w:numPr>
+          <w:ilvl w:val="0"/>
+          <w:numId w:val="0"/>
+        </w:numPr>
+        <w:rPr>
+          <w:rFonts w:hint="default"/>
+          <w:lang w:val="en-IE"/>
+        </w:rPr>
+      </w:pPr>
+      <w:r>
+        <w:rPr>
+          <w:rFonts w:hint="default"/>
+          <w:lang w:val="en-IE"/>
+        </w:rPr>
+        <w:t>Create CRUD. First didregistration boot rest end point</w:t>
+      </w:r>
+    </w:p>
+    <w:p>
+      <w:pPr>
+        <w:numPr>
+          <w:ilvl w:val="0"/>
+          <w:numId w:val="0"/>
+        </w:numPr>
+        <w:rPr>
+          <w:rFonts w:hint="default"/>
+          <w:lang w:val="en-IE"/>
+        </w:rPr>
+      </w:pPr>
+    </w:p>
+    <w:p>
+      <w:pPr>
+        <w:numPr>
+          <w:ilvl w:val="0"/>
+          <w:numId w:val="0"/>
+        </w:numPr>
+        <w:rPr>
+          <w:rFonts w:hint="default"/>
+          <w:lang w:val="en-IE"/>
+        </w:rPr>
+      </w:pPr>
+      <w:r>
+        <w:rPr>
+          <w:rFonts w:hint="default"/>
+          <w:lang w:val="en-IE"/>
+        </w:rPr>
+        <w:t>Donwload MySql server and login to it.</w:t>
+      </w:r>
+    </w:p>
+    <w:p>
+      <w:pPr>
+        <w:numPr>
+          <w:ilvl w:val="0"/>
+          <w:numId w:val="0"/>
+        </w:numPr>
+      </w:pPr>
+      <w:r>
+        <w:drawing>
+          <wp:inline distT="0" distB="0" distL="114300" distR="114300">
+            <wp:extent cx="5273040" cy="2497455"/>
+            <wp:effectExtent l="0" t="0" r="3810" b="17145"/>
+            <wp:docPr id="3" name="Picture 2"/>
+            <wp:cNvGraphicFramePr>
+              <a:graphicFrameLocks xmlns:a="http://schemas.openxmlformats.org/drawingml/2006/main" noChangeAspect="1"/>
+            </wp:cNvGraphicFramePr>
+            <a:graphic xmlns:a="http://schemas.openxmlformats.org/drawingml/2006/main">
+              <a:graphicData uri="http://schemas.openxmlformats.org/drawingml/2006/picture">
+                <pic:pic xmlns:pic="http://schemas.openxmlformats.org/drawingml/2006/picture">
+                  <pic:nvPicPr>
+                    <pic:cNvPr id="3" name="Picture 2"/>
+                    <pic:cNvPicPr>
+                      <a:picLocks noChangeAspect="1"/>
+                    </pic:cNvPicPr>
+                  </pic:nvPicPr>
+                  <pic:blipFill>
+                    <a:blip r:embed="rId5"/>
+                    <a:stretch>
+                      <a:fillRect/>
+                    </a:stretch>
+                  </pic:blipFill>
+                  <pic:spPr>
+                    <a:xfrm>
+                      <a:off x="0" y="0"/>
+                      <a:ext cx="5273040" cy="2497455"/>
+                    </a:xfrm>
+                    <a:prstGeom prst="rect">
+                      <a:avLst/>
+                    </a:prstGeom>
+                    <a:noFill/>
+                    <a:ln>
+                      <a:noFill/>
+                    </a:ln>
+                  </pic:spPr>
+                </pic:pic>
+              </a:graphicData>
+            </a:graphic>
+          </wp:inline>
+        </w:drawing>
+      </w:r>
+    </w:p>
+    <w:p>
+      <w:pPr>
+        <w:numPr>
+          <w:ilvl w:val="0"/>
+          <w:numId w:val="0"/>
+        </w:numPr>
+      </w:pPr>
+    </w:p>
+    <w:p>
+      <w:pPr>
+        <w:numPr>
+          <w:ilvl w:val="0"/>
+          <w:numId w:val="0"/>
+        </w:numPr>
+        <w:rPr>
+          <w:rFonts w:hint="default"/>
+          <w:lang w:val="en-IE"/>
+        </w:rPr>
+      </w:pPr>
+      <w:r>
+        <w:rPr>
+          <w:rFonts w:hint="default"/>
+          <w:lang w:val="en-IE"/>
+        </w:rPr>
+        <w:t>Log in as default local first then run CREATE SCHEMA RegistrationServiceTut (Schema is synonymous with DATABASE in mysql)</w:t>
+      </w:r>
+    </w:p>
+    <w:p>
+      <w:pPr>
+        <w:numPr>
+          <w:ilvl w:val="0"/>
+          <w:numId w:val="0"/>
+        </w:numPr>
+        <w:rPr>
+          <w:rFonts w:hint="default"/>
+          <w:lang w:val="en-IE"/>
+        </w:rPr>
+      </w:pPr>
+      <w:r>
+        <w:rPr>
+          <w:rFonts w:hint="default"/>
+          <w:lang w:val="en-IE"/>
+        </w:rPr>
+        <w:t>Then update connection details as shown above to verify you can log into your new dtabase.</w:t>
+      </w:r>
+    </w:p>
+    <w:p>
+      <w:pPr>
+        <w:numPr>
+          <w:ilvl w:val="0"/>
+          <w:numId w:val="0"/>
+        </w:numPr>
+        <w:rPr>
+          <w:rFonts w:hint="default"/>
+          <w:lang w:val="en-IE"/>
+        </w:rPr>
+      </w:pPr>
+      <w:r>
+        <w:rPr>
+          <w:rFonts w:hint="default"/>
+          <w:lang w:val="en-IE"/>
+        </w:rPr>
+        <w:t>Set up boot end point, with jpa,web and lombok dependancies only. Add following to yaml to connect to database</w:t>
+      </w:r>
+    </w:p>
+    <w:p>
+      <w:pPr>
+        <w:pStyle w:val="7"/>
+        <w:keepNext w:val="0"/>
+        <w:keepLines w:val="0"/>
+        <w:widowControl/>
+        <w:suppressLineNumbers w:val="0"/>
+        <w:shd w:val="clear" w:fill="2B2B2B"/>
+        <w:rPr>
+          <w:rFonts w:ascii="monospace" w:hAnsi="monospace" w:eastAsia="monospace" w:cs="monospace"/>
+          <w:color w:val="A9B7C6"/>
+          <w:sz w:val="19"/>
+          <w:szCs w:val="19"/>
+        </w:rPr>
+      </w:pPr>
+      <w:r>
+        <w:rPr>
+          <w:rFonts w:hint="default" w:ascii="monospace" w:hAnsi="monospace" w:eastAsia="monospace" w:cs="monospace"/>
+          <w:color w:val="CC7832"/>
+          <w:sz w:val="19"/>
+          <w:szCs w:val="19"/>
+          <w:shd w:val="clear" w:fill="2B2B2B"/>
+        </w:rPr>
+        <w:t>server</w:t>
+      </w:r>
+      <w:r>
+        <w:rPr>
+          <w:rFonts w:hint="default" w:ascii="monospace" w:hAnsi="monospace" w:eastAsia="monospace" w:cs="monospace"/>
+          <w:color w:val="A9B7C6"/>
+          <w:sz w:val="19"/>
+          <w:szCs w:val="19"/>
+          <w:shd w:val="clear" w:fill="2B2B2B"/>
+        </w:rPr>
+        <w:t>:</w:t>
+      </w:r>
+      <w:r>
+        <w:rPr>
+          <w:rFonts w:hint="default" w:ascii="monospace" w:hAnsi="monospace" w:eastAsia="monospace" w:cs="monospace"/>
+          <w:color w:val="A9B7C6"/>
+          <w:sz w:val="19"/>
+          <w:szCs w:val="19"/>
+          <w:shd w:val="clear" w:fill="2B2B2B"/>
+        </w:rPr>
+        <w:br w:type="textWrapping"/>
+      </w:r>
+      <w:r>
+        <w:rPr>
+          <w:rFonts w:hint="default" w:ascii="monospace" w:hAnsi="monospace" w:eastAsia="monospace" w:cs="monospace"/>
+          <w:color w:val="A9B7C6"/>
+          <w:sz w:val="19"/>
+          <w:szCs w:val="19"/>
+          <w:shd w:val="clear" w:fill="2B2B2B"/>
+        </w:rPr>
+        <w:t xml:space="preserve">  </w:t>
+      </w:r>
+      <w:r>
+        <w:rPr>
+          <w:rFonts w:hint="default" w:ascii="monospace" w:hAnsi="monospace" w:eastAsia="monospace" w:cs="monospace"/>
+          <w:color w:val="CC7832"/>
+          <w:sz w:val="19"/>
+          <w:szCs w:val="19"/>
+          <w:shd w:val="clear" w:fill="2B2B2B"/>
+        </w:rPr>
+        <w:t>port</w:t>
+      </w:r>
+      <w:r>
+        <w:rPr>
+          <w:rFonts w:hint="default" w:ascii="monospace" w:hAnsi="monospace" w:eastAsia="monospace" w:cs="monospace"/>
+          <w:color w:val="A9B7C6"/>
+          <w:sz w:val="19"/>
+          <w:szCs w:val="19"/>
+          <w:shd w:val="clear" w:fill="2B2B2B"/>
+        </w:rPr>
+        <w:t xml:space="preserve">: </w:t>
+      </w:r>
+      <w:r>
+        <w:rPr>
+          <w:rFonts w:hint="default" w:ascii="monospace" w:hAnsi="monospace" w:eastAsia="monospace" w:cs="monospace"/>
+          <w:color w:val="6897BB"/>
+          <w:sz w:val="19"/>
+          <w:szCs w:val="19"/>
+          <w:shd w:val="clear" w:fill="2B2B2B"/>
+        </w:rPr>
+        <w:t>9093</w:t>
+      </w:r>
+      <w:r>
+        <w:rPr>
+          <w:rFonts w:hint="default" w:ascii="monospace" w:hAnsi="monospace" w:eastAsia="monospace" w:cs="monospace"/>
+          <w:color w:val="6897BB"/>
+          <w:sz w:val="19"/>
+          <w:szCs w:val="19"/>
+          <w:shd w:val="clear" w:fill="2B2B2B"/>
+        </w:rPr>
+        <w:br w:type="textWrapping"/>
+      </w:r>
+      <w:r>
+        <w:rPr>
+          <w:rFonts w:hint="default" w:ascii="monospace" w:hAnsi="monospace" w:eastAsia="monospace" w:cs="monospace"/>
+          <w:color w:val="CC7832"/>
+          <w:sz w:val="19"/>
+          <w:szCs w:val="19"/>
+          <w:shd w:val="clear" w:fill="2B2B2B"/>
+        </w:rPr>
+        <w:t>spring</w:t>
+      </w:r>
+      <w:r>
+        <w:rPr>
+          <w:rFonts w:hint="default" w:ascii="monospace" w:hAnsi="monospace" w:eastAsia="monospace" w:cs="monospace"/>
+          <w:color w:val="A9B7C6"/>
+          <w:sz w:val="19"/>
+          <w:szCs w:val="19"/>
+          <w:shd w:val="clear" w:fill="2B2B2B"/>
+        </w:rPr>
+        <w:t>:</w:t>
+      </w:r>
+      <w:r>
+        <w:rPr>
+          <w:rFonts w:hint="default" w:ascii="monospace" w:hAnsi="monospace" w:eastAsia="monospace" w:cs="monospace"/>
+          <w:color w:val="A9B7C6"/>
+          <w:sz w:val="19"/>
+          <w:szCs w:val="19"/>
+          <w:shd w:val="clear" w:fill="2B2B2B"/>
+        </w:rPr>
+        <w:br w:type="textWrapping"/>
+      </w:r>
+      <w:r>
+        <w:rPr>
+          <w:rFonts w:hint="default" w:ascii="monospace" w:hAnsi="monospace" w:eastAsia="monospace" w:cs="monospace"/>
+          <w:color w:val="A9B7C6"/>
+          <w:sz w:val="19"/>
+          <w:szCs w:val="19"/>
+          <w:shd w:val="clear" w:fill="2B2B2B"/>
+        </w:rPr>
+        <w:t xml:space="preserve">  </w:t>
+      </w:r>
+      <w:r>
+        <w:rPr>
+          <w:rFonts w:hint="default" w:ascii="monospace" w:hAnsi="monospace" w:eastAsia="monospace" w:cs="monospace"/>
+          <w:color w:val="CC7832"/>
+          <w:sz w:val="19"/>
+          <w:szCs w:val="19"/>
+          <w:shd w:val="clear" w:fill="2B2B2B"/>
+        </w:rPr>
+        <w:t>datasource</w:t>
+      </w:r>
+      <w:r>
+        <w:rPr>
+          <w:rFonts w:hint="default" w:ascii="monospace" w:hAnsi="monospace" w:eastAsia="monospace" w:cs="monospace"/>
+          <w:color w:val="A9B7C6"/>
+          <w:sz w:val="19"/>
+          <w:szCs w:val="19"/>
+          <w:shd w:val="clear" w:fill="2B2B2B"/>
+        </w:rPr>
+        <w:t>:</w:t>
+      </w:r>
+      <w:r>
+        <w:rPr>
+          <w:rFonts w:hint="default" w:ascii="monospace" w:hAnsi="monospace" w:eastAsia="monospace" w:cs="monospace"/>
+          <w:color w:val="A9B7C6"/>
+          <w:sz w:val="19"/>
+          <w:szCs w:val="19"/>
+          <w:shd w:val="clear" w:fill="2B2B2B"/>
+        </w:rPr>
+        <w:br w:type="textWrapping"/>
+      </w:r>
+      <w:r>
+        <w:rPr>
+          <w:rFonts w:hint="default" w:ascii="monospace" w:hAnsi="monospace" w:eastAsia="monospace" w:cs="monospace"/>
+          <w:color w:val="A9B7C6"/>
+          <w:sz w:val="19"/>
+          <w:szCs w:val="19"/>
+          <w:shd w:val="clear" w:fill="2B2B2B"/>
+        </w:rPr>
+        <w:t xml:space="preserve">    </w:t>
+      </w:r>
+      <w:r>
+        <w:rPr>
+          <w:rFonts w:hint="default" w:ascii="monospace" w:hAnsi="monospace" w:eastAsia="monospace" w:cs="monospace"/>
+          <w:color w:val="CC7832"/>
+          <w:sz w:val="19"/>
+          <w:szCs w:val="19"/>
+          <w:shd w:val="clear" w:fill="2B2B2B"/>
+        </w:rPr>
+        <w:t>driverClassName</w:t>
+      </w:r>
+      <w:r>
+        <w:rPr>
+          <w:rFonts w:hint="default" w:ascii="monospace" w:hAnsi="monospace" w:eastAsia="monospace" w:cs="monospace"/>
+          <w:color w:val="A9B7C6"/>
+          <w:sz w:val="19"/>
+          <w:szCs w:val="19"/>
+          <w:shd w:val="clear" w:fill="2B2B2B"/>
+        </w:rPr>
+        <w:t xml:space="preserve">: </w:t>
+      </w:r>
+      <w:r>
+        <w:rPr>
+          <w:rFonts w:hint="default" w:ascii="monospace" w:hAnsi="monospace" w:eastAsia="monospace" w:cs="monospace"/>
+          <w:color w:val="769AA5"/>
+          <w:sz w:val="19"/>
+          <w:szCs w:val="19"/>
+          <w:shd w:val="clear" w:fill="2B2B2B"/>
+        </w:rPr>
+        <w:t>com</w:t>
+      </w:r>
+      <w:r>
+        <w:rPr>
+          <w:rFonts w:hint="default" w:ascii="monospace" w:hAnsi="monospace" w:eastAsia="monospace" w:cs="monospace"/>
+          <w:color w:val="A9B7C6"/>
+          <w:sz w:val="19"/>
+          <w:szCs w:val="19"/>
+          <w:shd w:val="clear" w:fill="2B2B2B"/>
+        </w:rPr>
+        <w:t>.</w:t>
+      </w:r>
+      <w:r>
+        <w:rPr>
+          <w:rFonts w:hint="default" w:ascii="monospace" w:hAnsi="monospace" w:eastAsia="monospace" w:cs="monospace"/>
+          <w:color w:val="769AA5"/>
+          <w:sz w:val="19"/>
+          <w:szCs w:val="19"/>
+          <w:shd w:val="clear" w:fill="2B2B2B"/>
+        </w:rPr>
+        <w:t>mysql</w:t>
+      </w:r>
+      <w:r>
+        <w:rPr>
+          <w:rFonts w:hint="default" w:ascii="monospace" w:hAnsi="monospace" w:eastAsia="monospace" w:cs="monospace"/>
+          <w:color w:val="A9B7C6"/>
+          <w:sz w:val="19"/>
+          <w:szCs w:val="19"/>
+          <w:shd w:val="clear" w:fill="2B2B2B"/>
+        </w:rPr>
+        <w:t>.</w:t>
+      </w:r>
+      <w:r>
+        <w:rPr>
+          <w:rFonts w:hint="default" w:ascii="monospace" w:hAnsi="monospace" w:eastAsia="monospace" w:cs="monospace"/>
+          <w:color w:val="769AA5"/>
+          <w:sz w:val="19"/>
+          <w:szCs w:val="19"/>
+          <w:shd w:val="clear" w:fill="2B2B2B"/>
+        </w:rPr>
+        <w:t>jdbc</w:t>
+      </w:r>
+      <w:r>
+        <w:rPr>
+          <w:rFonts w:hint="default" w:ascii="monospace" w:hAnsi="monospace" w:eastAsia="monospace" w:cs="monospace"/>
+          <w:color w:val="A9B7C6"/>
+          <w:sz w:val="19"/>
+          <w:szCs w:val="19"/>
+          <w:shd w:val="clear" w:fill="2B2B2B"/>
+        </w:rPr>
+        <w:t>.</w:t>
+      </w:r>
+      <w:r>
+        <w:rPr>
+          <w:rFonts w:hint="default" w:ascii="monospace" w:hAnsi="monospace" w:eastAsia="monospace" w:cs="monospace"/>
+          <w:color w:val="769AA5"/>
+          <w:sz w:val="19"/>
+          <w:szCs w:val="19"/>
+          <w:shd w:val="clear" w:fill="2B2B2B"/>
+        </w:rPr>
+        <w:t>Driver</w:t>
+      </w:r>
+      <w:r>
+        <w:rPr>
+          <w:rFonts w:hint="default" w:ascii="monospace" w:hAnsi="monospace" w:eastAsia="monospace" w:cs="monospace"/>
+          <w:color w:val="769AA5"/>
+          <w:sz w:val="19"/>
+          <w:szCs w:val="19"/>
+          <w:shd w:val="clear" w:fill="2B2B2B"/>
+        </w:rPr>
+        <w:br w:type="textWrapping"/>
+      </w:r>
+      <w:r>
+        <w:rPr>
+          <w:rFonts w:hint="default" w:ascii="monospace" w:hAnsi="monospace" w:eastAsia="monospace" w:cs="monospace"/>
+          <w:color w:val="769AA5"/>
+          <w:sz w:val="19"/>
+          <w:szCs w:val="19"/>
+          <w:shd w:val="clear" w:fill="2B2B2B"/>
+        </w:rPr>
+        <w:t xml:space="preserve">    </w:t>
+      </w:r>
+      <w:r>
+        <w:rPr>
+          <w:rFonts w:hint="default" w:ascii="monospace" w:hAnsi="monospace" w:eastAsia="monospace" w:cs="monospace"/>
+          <w:color w:val="CC7832"/>
+          <w:sz w:val="19"/>
+          <w:szCs w:val="19"/>
+          <w:shd w:val="clear" w:fill="2B2B2B"/>
+        </w:rPr>
+        <w:t>url</w:t>
+      </w:r>
+      <w:r>
+        <w:rPr>
+          <w:rFonts w:hint="default" w:ascii="monospace" w:hAnsi="monospace" w:eastAsia="monospace" w:cs="monospace"/>
+          <w:color w:val="A9B7C6"/>
+          <w:sz w:val="19"/>
+          <w:szCs w:val="19"/>
+          <w:shd w:val="clear" w:fill="2B2B2B"/>
+        </w:rPr>
+        <w:t>: jdbc:mysql://localhost:3306/RegistrationServiceTut</w:t>
+      </w:r>
+      <w:r>
+        <w:rPr>
+          <w:rFonts w:hint="default" w:ascii="monospace" w:hAnsi="monospace" w:eastAsia="monospace" w:cs="monospace"/>
+          <w:color w:val="A9B7C6"/>
+          <w:sz w:val="19"/>
+          <w:szCs w:val="19"/>
+          <w:shd w:val="clear" w:fill="2B2B2B"/>
+        </w:rPr>
+        <w:br w:type="textWrapping"/>
+      </w:r>
+      <w:r>
+        <w:rPr>
+          <w:rFonts w:hint="default" w:ascii="monospace" w:hAnsi="monospace" w:eastAsia="monospace" w:cs="monospace"/>
+          <w:color w:val="A9B7C6"/>
+          <w:sz w:val="19"/>
+          <w:szCs w:val="19"/>
+          <w:shd w:val="clear" w:fill="2B2B2B"/>
+        </w:rPr>
+        <w:t xml:space="preserve">    </w:t>
+      </w:r>
+      <w:r>
+        <w:rPr>
+          <w:rFonts w:hint="default" w:ascii="monospace" w:hAnsi="monospace" w:eastAsia="monospace" w:cs="monospace"/>
+          <w:color w:val="CC7832"/>
+          <w:sz w:val="19"/>
+          <w:szCs w:val="19"/>
+          <w:shd w:val="clear" w:fill="2B2B2B"/>
+        </w:rPr>
+        <w:t>username</w:t>
+      </w:r>
+      <w:r>
+        <w:rPr>
+          <w:rFonts w:hint="default" w:ascii="monospace" w:hAnsi="monospace" w:eastAsia="monospace" w:cs="monospace"/>
+          <w:color w:val="A9B7C6"/>
+          <w:sz w:val="19"/>
+          <w:szCs w:val="19"/>
+          <w:shd w:val="clear" w:fill="2B2B2B"/>
+        </w:rPr>
+        <w:t>: root</w:t>
+      </w:r>
+      <w:r>
+        <w:rPr>
+          <w:rFonts w:hint="default" w:ascii="monospace" w:hAnsi="monospace" w:eastAsia="monospace" w:cs="monospace"/>
+          <w:color w:val="A9B7C6"/>
+          <w:sz w:val="19"/>
+          <w:szCs w:val="19"/>
+          <w:shd w:val="clear" w:fill="2B2B2B"/>
+        </w:rPr>
+        <w:br w:type="textWrapping"/>
+      </w:r>
+      <w:r>
+        <w:rPr>
+          <w:rFonts w:hint="default" w:ascii="monospace" w:hAnsi="monospace" w:eastAsia="monospace" w:cs="monospace"/>
+          <w:color w:val="A9B7C6"/>
+          <w:sz w:val="19"/>
+          <w:szCs w:val="19"/>
+          <w:shd w:val="clear" w:fill="2B2B2B"/>
+        </w:rPr>
+        <w:t xml:space="preserve">    </w:t>
+      </w:r>
+      <w:r>
+        <w:rPr>
+          <w:rFonts w:hint="default" w:ascii="monospace" w:hAnsi="monospace" w:eastAsia="monospace" w:cs="monospace"/>
+          <w:color w:val="CC7832"/>
+          <w:sz w:val="19"/>
+          <w:szCs w:val="19"/>
+          <w:shd w:val="clear" w:fill="2B2B2B"/>
+        </w:rPr>
+        <w:t>password</w:t>
+      </w:r>
+      <w:r>
+        <w:rPr>
+          <w:rFonts w:hint="default" w:ascii="monospace" w:hAnsi="monospace" w:eastAsia="monospace" w:cs="monospace"/>
+          <w:color w:val="A9B7C6"/>
+          <w:sz w:val="19"/>
+          <w:szCs w:val="19"/>
+          <w:shd w:val="clear" w:fill="2B2B2B"/>
+        </w:rPr>
+        <w:t>: system</w:t>
+      </w:r>
+      <w:r>
+        <w:rPr>
+          <w:rFonts w:hint="default" w:ascii="monospace" w:hAnsi="monospace" w:eastAsia="monospace" w:cs="monospace"/>
+          <w:color w:val="A9B7C6"/>
+          <w:sz w:val="19"/>
+          <w:szCs w:val="19"/>
+          <w:shd w:val="clear" w:fill="2B2B2B"/>
+        </w:rPr>
+        <w:br w:type="textWrapping"/>
+      </w:r>
+      <w:r>
+        <w:rPr>
+          <w:rFonts w:hint="default" w:ascii="monospace" w:hAnsi="monospace" w:eastAsia="monospace" w:cs="monospace"/>
+          <w:color w:val="A9B7C6"/>
+          <w:sz w:val="19"/>
+          <w:szCs w:val="19"/>
+          <w:shd w:val="clear" w:fill="2B2B2B"/>
+        </w:rPr>
+        <w:t xml:space="preserve">  </w:t>
+      </w:r>
+      <w:r>
+        <w:rPr>
+          <w:rFonts w:hint="default" w:ascii="monospace" w:hAnsi="monospace" w:eastAsia="monospace" w:cs="monospace"/>
+          <w:color w:val="CC7832"/>
+          <w:sz w:val="19"/>
+          <w:szCs w:val="19"/>
+          <w:shd w:val="clear" w:fill="2B2B2B"/>
+        </w:rPr>
+        <w:t>jpa</w:t>
+      </w:r>
+      <w:r>
+        <w:rPr>
+          <w:rFonts w:hint="default" w:ascii="monospace" w:hAnsi="monospace" w:eastAsia="monospace" w:cs="monospace"/>
+          <w:color w:val="A9B7C6"/>
+          <w:sz w:val="19"/>
+          <w:szCs w:val="19"/>
+          <w:shd w:val="clear" w:fill="2B2B2B"/>
+        </w:rPr>
+        <w:t>:</w:t>
+      </w:r>
+      <w:r>
+        <w:rPr>
+          <w:rFonts w:hint="default" w:ascii="monospace" w:hAnsi="monospace" w:eastAsia="monospace" w:cs="monospace"/>
+          <w:color w:val="A9B7C6"/>
+          <w:sz w:val="19"/>
+          <w:szCs w:val="19"/>
+          <w:shd w:val="clear" w:fill="2B2B2B"/>
+        </w:rPr>
+        <w:br w:type="textWrapping"/>
+      </w:r>
+      <w:r>
+        <w:rPr>
+          <w:rFonts w:hint="default" w:ascii="monospace" w:hAnsi="monospace" w:eastAsia="monospace" w:cs="monospace"/>
+          <w:color w:val="A9B7C6"/>
+          <w:sz w:val="19"/>
+          <w:szCs w:val="19"/>
+          <w:shd w:val="clear" w:fill="2B2B2B"/>
+        </w:rPr>
+        <w:t xml:space="preserve">    </w:t>
+      </w:r>
+      <w:r>
+        <w:rPr>
+          <w:rFonts w:hint="default" w:ascii="monospace" w:hAnsi="monospace" w:eastAsia="monospace" w:cs="monospace"/>
+          <w:color w:val="CC7832"/>
+          <w:sz w:val="19"/>
+          <w:szCs w:val="19"/>
+          <w:shd w:val="clear" w:fill="2B2B2B"/>
+        </w:rPr>
+        <w:t>hibernate.ddl-auto</w:t>
+      </w:r>
+      <w:r>
+        <w:rPr>
+          <w:rFonts w:hint="default" w:ascii="monospace" w:hAnsi="monospace" w:eastAsia="monospace" w:cs="monospace"/>
+          <w:color w:val="A9B7C6"/>
+          <w:sz w:val="19"/>
+          <w:szCs w:val="19"/>
+          <w:shd w:val="clear" w:fill="2B2B2B"/>
+        </w:rPr>
+        <w:t xml:space="preserve">: </w:t>
+      </w:r>
+      <w:r>
+        <w:rPr>
+          <w:rFonts w:hint="default" w:ascii="monospace" w:hAnsi="monospace" w:eastAsia="monospace" w:cs="monospace"/>
+          <w:color w:val="FFC66D"/>
+          <w:sz w:val="19"/>
+          <w:szCs w:val="19"/>
+          <w:shd w:val="clear" w:fill="2B2B2B"/>
+        </w:rPr>
+        <w:t>update</w:t>
+      </w:r>
+      <w:r>
+        <w:rPr>
+          <w:rFonts w:hint="default" w:ascii="monospace" w:hAnsi="monospace" w:eastAsia="monospace" w:cs="monospace"/>
+          <w:color w:val="FFC66D"/>
+          <w:sz w:val="19"/>
+          <w:szCs w:val="19"/>
+          <w:shd w:val="clear" w:fill="2B2B2B"/>
+        </w:rPr>
+        <w:br w:type="textWrapping"/>
+      </w:r>
+      <w:r>
+        <w:rPr>
+          <w:rFonts w:hint="default" w:ascii="monospace" w:hAnsi="monospace" w:eastAsia="monospace" w:cs="monospace"/>
+          <w:color w:val="FFC66D"/>
+          <w:sz w:val="19"/>
+          <w:szCs w:val="19"/>
+          <w:shd w:val="clear" w:fill="2B2B2B"/>
+        </w:rPr>
+        <w:t xml:space="preserve">    </w:t>
+      </w:r>
+      <w:r>
+        <w:rPr>
+          <w:rFonts w:hint="default" w:ascii="monospace" w:hAnsi="monospace" w:eastAsia="monospace" w:cs="monospace"/>
+          <w:color w:val="CC7832"/>
+          <w:sz w:val="19"/>
+          <w:szCs w:val="19"/>
+          <w:shd w:val="clear" w:fill="2B2B2B"/>
+        </w:rPr>
+        <w:t>generate-ddl</w:t>
+      </w:r>
+      <w:r>
+        <w:rPr>
+          <w:rFonts w:hint="default" w:ascii="monospace" w:hAnsi="monospace" w:eastAsia="monospace" w:cs="monospace"/>
+          <w:color w:val="A9B7C6"/>
+          <w:sz w:val="19"/>
+          <w:szCs w:val="19"/>
+          <w:shd w:val="clear" w:fill="2B2B2B"/>
+        </w:rPr>
+        <w:t xml:space="preserve">: </w:t>
+      </w:r>
+      <w:r>
+        <w:rPr>
+          <w:rFonts w:hint="default" w:ascii="monospace" w:hAnsi="monospace" w:eastAsia="monospace" w:cs="monospace"/>
+          <w:color w:val="CC7832"/>
+          <w:sz w:val="19"/>
+          <w:szCs w:val="19"/>
+          <w:shd w:val="clear" w:fill="2B2B2B"/>
+        </w:rPr>
+        <w:t>true</w:t>
+      </w:r>
+      <w:r>
+        <w:rPr>
+          <w:rFonts w:hint="default" w:ascii="monospace" w:hAnsi="monospace" w:eastAsia="monospace" w:cs="monospace"/>
+          <w:color w:val="CC7832"/>
+          <w:sz w:val="19"/>
+          <w:szCs w:val="19"/>
+          <w:shd w:val="clear" w:fill="2B2B2B"/>
+        </w:rPr>
+        <w:br w:type="textWrapping"/>
+      </w:r>
+      <w:r>
+        <w:rPr>
+          <w:rFonts w:hint="default" w:ascii="monospace" w:hAnsi="monospace" w:eastAsia="monospace" w:cs="monospace"/>
+          <w:color w:val="CC7832"/>
+          <w:sz w:val="19"/>
+          <w:szCs w:val="19"/>
+          <w:shd w:val="clear" w:fill="2B2B2B"/>
+        </w:rPr>
+        <w:t xml:space="preserve">    show-sql</w:t>
+      </w:r>
+      <w:r>
+        <w:rPr>
+          <w:rFonts w:hint="default" w:ascii="monospace" w:hAnsi="monospace" w:eastAsia="monospace" w:cs="monospace"/>
+          <w:color w:val="A9B7C6"/>
+          <w:sz w:val="19"/>
+          <w:szCs w:val="19"/>
+          <w:shd w:val="clear" w:fill="2B2B2B"/>
+        </w:rPr>
+        <w:t xml:space="preserve">: </w:t>
+      </w:r>
+      <w:r>
+        <w:rPr>
+          <w:rFonts w:hint="default" w:ascii="monospace" w:hAnsi="monospace" w:eastAsia="monospace" w:cs="monospace"/>
+          <w:color w:val="CC7832"/>
+          <w:sz w:val="19"/>
+          <w:szCs w:val="19"/>
+          <w:shd w:val="clear" w:fill="2B2B2B"/>
+        </w:rPr>
+        <w:t>true</w:t>
+      </w:r>
+    </w:p>
+    <w:p>
+      <w:pPr>
+        <w:numPr>
+          <w:ilvl w:val="0"/>
+          <w:numId w:val="0"/>
+        </w:numPr>
+        <w:rPr>
+          <w:rFonts w:hint="default"/>
+          <w:lang w:val="en-IE"/>
+        </w:rPr>
+      </w:pPr>
+    </w:p>
+    <w:p>
+      <w:pPr>
+        <w:numPr>
+          <w:ilvl w:val="0"/>
+          <w:numId w:val="0"/>
+        </w:numPr>
+        <w:rPr>
+          <w:rFonts w:hint="default"/>
+          <w:lang w:val="en-IE"/>
+        </w:rPr>
+      </w:pPr>
+      <w:r>
+        <w:rPr>
+          <w:rFonts w:hint="default"/>
+          <w:lang w:val="en-IE"/>
+        </w:rPr>
+        <w:t>Create User entity, jpa repository interface and servic for calling the jpa repository. Finally create the controller with t he endpoints that calll the service class. GET findAllUsers, POST register, DELETE cancel and GET findUser.</w:t>
+      </w:r>
+    </w:p>
+    <w:p>
+      <w:pPr>
+        <w:numPr>
+          <w:ilvl w:val="0"/>
+          <w:numId w:val="0"/>
+        </w:numPr>
+        <w:rPr>
+          <w:rFonts w:hint="default"/>
+          <w:lang w:val="en-IE"/>
+        </w:rPr>
+      </w:pPr>
+      <w:r>
+        <w:rPr>
+          <w:rFonts w:hint="default"/>
+          <w:lang w:val="en-IE"/>
+        </w:rPr>
+        <w:t xml:space="preserve">You have to create a JPA query for additional lookups. In this case lookup by email requires a method signature to defined in the JPA interface. </w:t>
+      </w:r>
+    </w:p>
+    <w:p>
+      <w:pPr>
+        <w:numPr>
+          <w:ilvl w:val="0"/>
+          <w:numId w:val="0"/>
+        </w:numPr>
+        <w:rPr>
+          <w:rFonts w:hint="default"/>
+          <w:lang w:val="en-IE"/>
+        </w:rPr>
+      </w:pPr>
+      <w:r>
+        <w:rPr>
+          <w:rFonts w:hint="default"/>
+          <w:lang w:val="en-IE"/>
+        </w:rPr>
+        <w:t>Start the service and you should see the user table getting created in the log files.</w:t>
+      </w:r>
+    </w:p>
+    <w:p>
+      <w:pPr>
+        <w:numPr>
+          <w:ilvl w:val="0"/>
+          <w:numId w:val="0"/>
+        </w:numPr>
+        <w:rPr>
+          <w:rFonts w:hint="default"/>
+          <w:lang w:val="en-IE"/>
+        </w:rPr>
+      </w:pPr>
+      <w:r>
+        <w:rPr>
+          <w:rFonts w:hint="default"/>
+          <w:lang w:val="en-IE"/>
+        </w:rPr>
+        <w:t>After,You also need to configur datasource and peristence unit on intellij. To do this use View/ToolWindows/Persistence and Viee/Tool Windows/Datbase</w:t>
+      </w:r>
+    </w:p>
+    <w:p>
+      <w:pPr>
+        <w:numPr>
+          <w:ilvl w:val="0"/>
+          <w:numId w:val="0"/>
+        </w:numPr>
+        <w:rPr>
+          <w:rFonts w:hint="default"/>
+          <w:lang w:val="en-IE"/>
+        </w:rPr>
+      </w:pPr>
+      <w:r>
+        <w:rPr>
+          <w:rFonts w:hint="default"/>
+          <w:lang w:val="en-IE"/>
+        </w:rPr>
+        <w:t>This will allow youload and the new table in intellij.</w:t>
+      </w:r>
+    </w:p>
+    <w:p>
+      <w:pPr>
+        <w:numPr>
+          <w:ilvl w:val="0"/>
+          <w:numId w:val="0"/>
+        </w:numPr>
+        <w:rPr>
+          <w:rFonts w:hint="default"/>
+          <w:lang w:val="en-IE"/>
+        </w:rPr>
+      </w:pPr>
+      <w:r>
+        <w:rPr>
+          <w:rFonts w:hint="default"/>
+          <w:lang w:val="en-IE"/>
+        </w:rPr>
+        <w:t>See the collection in POST man for all the requests. Each work at time of writing. SQL and requests are also stored in the project.</w:t>
+      </w:r>
+    </w:p>
+    <w:p>
+      <w:pPr>
+        <w:numPr>
+          <w:ilvl w:val="0"/>
+          <w:numId w:val="0"/>
+        </w:numPr>
+        <w:rPr>
+          <w:rFonts w:hint="default"/>
+          <w:lang w:val="en-IE"/>
+        </w:rPr>
+      </w:pPr>
+    </w:p>
+    <w:p>
+      <w:pPr>
+        <w:numPr>
+          <w:ilvl w:val="0"/>
+          <w:numId w:val="0"/>
+        </w:numPr>
+        <w:rPr>
+          <w:rFonts w:hint="default"/>
+          <w:lang w:val="en-IE"/>
+        </w:rPr>
+      </w:pPr>
+      <w:r>
+        <w:rPr>
+          <w:rFonts w:hint="default"/>
+          <w:lang w:val="en-IE"/>
+        </w:rPr>
+        <w:t xml:space="preserve">Downloaded complete code from </w:t>
+      </w:r>
+      <w:r>
+        <w:rPr>
+          <w:rFonts w:hint="default"/>
+          <w:lang w:val="en-IE"/>
+        </w:rPr>
+        <w:fldChar w:fldCharType="begin"/>
+      </w:r>
+      <w:r>
+        <w:rPr>
+          <w:rFonts w:hint="default"/>
+          <w:lang w:val="en-IE"/>
+        </w:rPr>
+        <w:instrText xml:space="preserve"> HYPERLINK "https://github.com/Java-Techie-jt/springboot-angular8-crud-example" </w:instrText>
+      </w:r>
+      <w:r>
+        <w:rPr>
+          <w:rFonts w:hint="default"/>
+          <w:lang w:val="en-IE"/>
+        </w:rPr>
+        <w:fldChar w:fldCharType="separate"/>
+      </w:r>
+      <w:r>
+        <w:rPr>
+          <w:rStyle w:val="8"/>
+          <w:rFonts w:hint="default"/>
+          <w:lang w:val="en-IE"/>
+        </w:rPr>
+        <w:t>https://github.com/Java-Techie-jt/springboot-angular8-crud-example</w:t>
+      </w:r>
+      <w:r>
+        <w:rPr>
+          <w:rFonts w:hint="default"/>
+          <w:lang w:val="en-IE"/>
+        </w:rPr>
+        <w:fldChar w:fldCharType="end"/>
+      </w:r>
+      <w:r>
+        <w:rPr>
+          <w:rFonts w:hint="default"/>
+          <w:lang w:val="en-IE"/>
+        </w:rPr>
+        <w:t xml:space="preserve"> for front-end html code.</w:t>
+      </w:r>
+    </w:p>
+    <w:p>
+      <w:pPr>
+        <w:numPr>
+          <w:ilvl w:val="0"/>
+          <w:numId w:val="0"/>
+        </w:numPr>
+        <w:rPr>
+          <w:rFonts w:hint="default"/>
+          <w:lang w:val="en-IE"/>
+        </w:rPr>
+      </w:pPr>
+    </w:p>
+    <w:p>
+      <w:pPr>
+        <w:numPr>
+          <w:ilvl w:val="0"/>
+          <w:numId w:val="0"/>
+        </w:numPr>
+        <w:rPr>
+          <w:rFonts w:hint="default"/>
+          <w:lang w:val="en-IE"/>
+        </w:rPr>
+      </w:pPr>
+      <w:r>
+        <w:rPr>
+          <w:rFonts w:hint="default"/>
+          <w:lang w:val="en-IE"/>
+        </w:rPr>
+        <w:t>Set up app modules to use the FormModules and the HttpClientModue as before.Create two compoonents usuing ng g c, one for registration and one for search and delete.When generating angular cli project, uncheck use defaults and specify routing. Add routes for the components as with the ng-routing example.</w:t>
+      </w:r>
+    </w:p>
+    <w:p>
+      <w:pPr>
+        <w:numPr>
+          <w:ilvl w:val="0"/>
+          <w:numId w:val="0"/>
+        </w:numPr>
+        <w:rPr>
+          <w:rFonts w:hint="default"/>
+          <w:lang w:val="en-IE"/>
+        </w:rPr>
+      </w:pPr>
+      <w:r>
+        <w:rPr>
+          <w:rFonts w:hint="default"/>
+          <w:lang w:val="en-IE"/>
+        </w:rPr>
+        <w:t>Copy html and javascript into the register component</w:t>
+      </w:r>
+    </w:p>
+    <w:p>
+      <w:pPr>
+        <w:numPr>
+          <w:ilvl w:val="0"/>
+          <w:numId w:val="0"/>
+        </w:numPr>
+        <w:rPr>
+          <w:rFonts w:hint="default"/>
+          <w:lang w:val="en-IE"/>
+        </w:rPr>
+      </w:pPr>
+      <w:r>
+        <w:rPr>
+          <w:rFonts w:hint="default"/>
+          <w:lang w:val="en-IE"/>
+        </w:rPr>
+        <w:t>Create user model class. This is bound using two way binding [ngModel]. Must be instantiated in the rergister component. Then create a user registration service injecting the http cliet into the constructor. Give the call the name doRegister and it takes user object. Makes same call as before. It calls this.http.post(url,user,{responseType : ‘text’ as ‘json’}) Need to get back the text as this doesn’t return a json object.</w:t>
+      </w:r>
+    </w:p>
+    <w:p>
+      <w:pPr>
+        <w:numPr>
+          <w:ilvl w:val="0"/>
+          <w:numId w:val="0"/>
+        </w:numPr>
+        <w:rPr>
+          <w:rFonts w:hint="default"/>
+          <w:lang w:val="en-IE"/>
+        </w:rPr>
+      </w:pPr>
+      <w:r>
+        <w:rPr>
+          <w:rFonts w:hint="default"/>
+          <w:lang w:val="en-IE"/>
+        </w:rPr>
+        <w:t xml:space="preserve">Create a registerNow() function in the register componenet to match the one called by the (click) event on the submit button. Inject the register service in the constructor for use. Call the service with the user to doRegister and subscribe result to be message as before. </w:t>
+      </w:r>
+    </w:p>
+    <w:p>
+      <w:pPr>
+        <w:numPr>
+          <w:ilvl w:val="0"/>
+          <w:numId w:val="0"/>
+        </w:numPr>
+        <w:rPr>
+          <w:rFonts w:hint="default"/>
+          <w:lang w:val="en-IE"/>
+        </w:rPr>
+      </w:pPr>
+      <w:r>
+        <w:rPr>
+          <w:rFonts w:hint="default"/>
+          <w:lang w:val="en-IE"/>
+        </w:rPr>
+        <w:t>See code fro remainder.</w:t>
+      </w:r>
+    </w:p>
+    <w:p>
+      <w:pPr>
+        <w:numPr>
+          <w:ilvl w:val="0"/>
+          <w:numId w:val="0"/>
+        </w:numPr>
+        <w:rPr>
+          <w:rFonts w:hint="default"/>
+          <w:lang w:val="en-IE"/>
+        </w:rPr>
+      </w:pPr>
+    </w:p>
+    <w:p>
+      <w:pPr>
+        <w:numPr>
+          <w:ilvl w:val="0"/>
+          <w:numId w:val="0"/>
+        </w:numPr>
+        <w:rPr>
+          <w:rFonts w:hint="default"/>
+          <w:lang w:val="en-IE"/>
+        </w:rPr>
+      </w:pPr>
+      <w:r>
+        <w:rPr>
+          <w:rFonts w:hint="default"/>
+          <w:lang w:val="en-IE"/>
+        </w:rPr>
+        <w:t>Routing. Simply ass ne ng g c home component and add w3c nav bar to it. Update href to point to your pages then update href to be routerLink  to eliminate whole page being loaded.</w:t>
+      </w:r>
+    </w:p>
+    <w:p>
+      <w:pPr>
+        <w:numPr>
+          <w:ilvl w:val="0"/>
+          <w:numId w:val="0"/>
+        </w:numPr>
+        <w:rPr>
+          <w:rFonts w:hint="default"/>
+          <w:lang w:val="en-IE"/>
+        </w:rPr>
+      </w:pPr>
+    </w:p>
+    <w:p>
+      <w:pPr>
+        <w:numPr>
+          <w:ilvl w:val="0"/>
+          <w:numId w:val="0"/>
+        </w:numPr>
+        <w:rPr>
+          <w:rFonts w:hint="default"/>
+          <w:lang w:val="en-IE"/>
+        </w:rPr>
+      </w:pPr>
+      <w:r>
+        <w:rPr>
+          <w:rFonts w:hint="default"/>
+          <w:lang w:val="en-IE"/>
+        </w:rPr>
+        <w:t>Spring scurity basic auth with angular. Create the two components login and home and create the rest api service (ng g s restapiservice) ng g c login…Create the service login method.</w:t>
+      </w:r>
+    </w:p>
+    <w:p>
+      <w:pPr>
+        <w:pStyle w:val="7"/>
+        <w:keepNext w:val="0"/>
+        <w:keepLines w:val="0"/>
+        <w:widowControl/>
+        <w:suppressLineNumbers w:val="0"/>
+        <w:shd w:val="clear" w:fill="2B2B2B"/>
+        <w:rPr>
+          <w:rFonts w:ascii="monospace" w:hAnsi="monospace" w:eastAsia="monospace" w:cs="monospace"/>
+          <w:color w:val="A9B7C6"/>
+          <w:sz w:val="19"/>
+          <w:szCs w:val="19"/>
+        </w:rPr>
+      </w:pPr>
+      <w:r>
+        <w:rPr>
+          <w:rFonts w:hint="default" w:ascii="monospace" w:hAnsi="monospace" w:eastAsia="monospace" w:cs="monospace"/>
+          <w:color w:val="CC7832"/>
+          <w:sz w:val="19"/>
+          <w:szCs w:val="19"/>
+          <w:shd w:val="clear" w:fill="2B2B2B"/>
+        </w:rPr>
+        <w:t xml:space="preserve">public </w:t>
+      </w:r>
+      <w:r>
+        <w:rPr>
+          <w:rFonts w:hint="default" w:ascii="monospace" w:hAnsi="monospace" w:eastAsia="monospace" w:cs="monospace"/>
+          <w:color w:val="FFC66D"/>
+          <w:sz w:val="19"/>
+          <w:szCs w:val="19"/>
+          <w:shd w:val="clear" w:fill="2B2B2B"/>
+        </w:rPr>
+        <w:t>login</w:t>
+      </w:r>
+      <w:r>
+        <w:rPr>
+          <w:rFonts w:hint="default" w:ascii="monospace" w:hAnsi="monospace" w:eastAsia="monospace" w:cs="monospace"/>
+          <w:color w:val="A9B7C6"/>
+          <w:sz w:val="19"/>
+          <w:szCs w:val="19"/>
+          <w:shd w:val="clear" w:fill="2B2B2B"/>
+        </w:rPr>
+        <w:t xml:space="preserve">(username: </w:t>
+      </w:r>
+      <w:r>
+        <w:rPr>
+          <w:rFonts w:hint="default" w:ascii="monospace" w:hAnsi="monospace" w:eastAsia="monospace" w:cs="monospace"/>
+          <w:color w:val="CC7832"/>
+          <w:sz w:val="19"/>
+          <w:szCs w:val="19"/>
+          <w:shd w:val="clear" w:fill="2B2B2B"/>
+        </w:rPr>
+        <w:t xml:space="preserve">string , </w:t>
+      </w:r>
+      <w:r>
+        <w:rPr>
+          <w:rFonts w:hint="default" w:ascii="monospace" w:hAnsi="monospace" w:eastAsia="monospace" w:cs="monospace"/>
+          <w:color w:val="A9B7C6"/>
+          <w:sz w:val="19"/>
+          <w:szCs w:val="19"/>
+          <w:shd w:val="clear" w:fill="2B2B2B"/>
+        </w:rPr>
+        <w:t xml:space="preserve">password: </w:t>
+      </w:r>
+      <w:r>
+        <w:rPr>
+          <w:rFonts w:hint="default" w:ascii="monospace" w:hAnsi="monospace" w:eastAsia="monospace" w:cs="monospace"/>
+          <w:color w:val="CC7832"/>
+          <w:sz w:val="19"/>
+          <w:szCs w:val="19"/>
+          <w:shd w:val="clear" w:fill="2B2B2B"/>
+        </w:rPr>
+        <w:t>string</w:t>
+      </w:r>
+      <w:r>
+        <w:rPr>
+          <w:rFonts w:hint="default" w:ascii="monospace" w:hAnsi="monospace" w:eastAsia="monospace" w:cs="monospace"/>
+          <w:color w:val="A9B7C6"/>
+          <w:sz w:val="19"/>
+          <w:szCs w:val="19"/>
+          <w:shd w:val="clear" w:fill="2B2B2B"/>
+        </w:rPr>
+        <w:t>){</w:t>
+      </w:r>
+      <w:r>
+        <w:rPr>
+          <w:rFonts w:hint="default" w:ascii="monospace" w:hAnsi="monospace" w:eastAsia="monospace" w:cs="monospace"/>
+          <w:color w:val="A9B7C6"/>
+          <w:sz w:val="19"/>
+          <w:szCs w:val="19"/>
+          <w:shd w:val="clear" w:fill="2B2B2B"/>
+        </w:rPr>
+        <w:br w:type="textWrapping"/>
+      </w:r>
+      <w:r>
+        <w:rPr>
+          <w:rFonts w:hint="default" w:ascii="monospace" w:hAnsi="monospace" w:eastAsia="monospace" w:cs="monospace"/>
+          <w:color w:val="A9B7C6"/>
+          <w:sz w:val="19"/>
+          <w:szCs w:val="19"/>
+          <w:shd w:val="clear" w:fill="2B2B2B"/>
+        </w:rPr>
+        <w:t xml:space="preserve">  </w:t>
+      </w:r>
+      <w:r>
+        <w:rPr>
+          <w:rFonts w:hint="default" w:ascii="monospace" w:hAnsi="monospace" w:eastAsia="monospace" w:cs="monospace"/>
+          <w:color w:val="CC7832"/>
+          <w:sz w:val="19"/>
+          <w:szCs w:val="19"/>
+          <w:shd w:val="clear" w:fill="2B2B2B"/>
+        </w:rPr>
+        <w:t xml:space="preserve">const </w:t>
+      </w:r>
+      <w:r>
+        <w:rPr>
+          <w:rFonts w:hint="default" w:ascii="monospace" w:hAnsi="monospace" w:eastAsia="monospace" w:cs="monospace"/>
+          <w:color w:val="A9B7C6"/>
+          <w:sz w:val="19"/>
+          <w:szCs w:val="19"/>
+          <w:shd w:val="clear" w:fill="2B2B2B"/>
+        </w:rPr>
+        <w:t xml:space="preserve">headers = </w:t>
+      </w:r>
+      <w:r>
+        <w:rPr>
+          <w:rFonts w:hint="default" w:ascii="monospace" w:hAnsi="monospace" w:eastAsia="monospace" w:cs="monospace"/>
+          <w:color w:val="CC7832"/>
+          <w:sz w:val="19"/>
+          <w:szCs w:val="19"/>
+          <w:shd w:val="clear" w:fill="2B2B2B"/>
+        </w:rPr>
+        <w:t xml:space="preserve">new </w:t>
+      </w:r>
+      <w:r>
+        <w:rPr>
+          <w:rFonts w:hint="default" w:ascii="monospace" w:hAnsi="monospace" w:eastAsia="monospace" w:cs="monospace"/>
+          <w:color w:val="A9B7C6"/>
+          <w:sz w:val="19"/>
+          <w:szCs w:val="19"/>
+          <w:shd w:val="clear" w:fill="2B2B2B"/>
+        </w:rPr>
+        <w:t>HttpHeaders({</w:t>
+      </w:r>
+      <w:r>
+        <w:rPr>
+          <w:rFonts w:hint="default" w:ascii="monospace" w:hAnsi="monospace" w:eastAsia="monospace" w:cs="monospace"/>
+          <w:color w:val="9876AA"/>
+          <w:sz w:val="19"/>
+          <w:szCs w:val="19"/>
+          <w:shd w:val="clear" w:fill="2B2B2B"/>
+        </w:rPr>
+        <w:t>Authorization</w:t>
+      </w:r>
+      <w:r>
+        <w:rPr>
+          <w:rFonts w:hint="default" w:ascii="monospace" w:hAnsi="monospace" w:eastAsia="monospace" w:cs="monospace"/>
+          <w:color w:val="A9B7C6"/>
+          <w:sz w:val="19"/>
+          <w:szCs w:val="19"/>
+          <w:shd w:val="clear" w:fill="2B2B2B"/>
+        </w:rPr>
+        <w:t xml:space="preserve">: </w:t>
+      </w:r>
+      <w:r>
+        <w:rPr>
+          <w:rFonts w:hint="default" w:ascii="monospace" w:hAnsi="monospace" w:eastAsia="monospace" w:cs="monospace"/>
+          <w:color w:val="6A8759"/>
+          <w:sz w:val="19"/>
+          <w:szCs w:val="19"/>
+          <w:shd w:val="clear" w:fill="2B2B2B"/>
+        </w:rPr>
+        <w:t>'Basic '</w:t>
+      </w:r>
+      <w:r>
+        <w:rPr>
+          <w:rFonts w:hint="default" w:ascii="monospace" w:hAnsi="monospace" w:eastAsia="monospace" w:cs="monospace"/>
+          <w:color w:val="A9B7C6"/>
+          <w:sz w:val="19"/>
+          <w:szCs w:val="19"/>
+          <w:shd w:val="clear" w:fill="2B2B2B"/>
+        </w:rPr>
+        <w:t>+</w:t>
+      </w:r>
+      <w:r>
+        <w:rPr>
+          <w:rFonts w:hint="default" w:ascii="monospace" w:hAnsi="monospace" w:eastAsia="monospace" w:cs="monospace"/>
+          <w:color w:val="FFC66D"/>
+          <w:sz w:val="19"/>
+          <w:szCs w:val="19"/>
+          <w:shd w:val="clear" w:fill="2B2B2B"/>
+        </w:rPr>
+        <w:t>btoa</w:t>
+      </w:r>
+      <w:r>
+        <w:rPr>
+          <w:rFonts w:hint="default" w:ascii="monospace" w:hAnsi="monospace" w:eastAsia="monospace" w:cs="monospace"/>
+          <w:color w:val="A9B7C6"/>
+          <w:sz w:val="19"/>
+          <w:szCs w:val="19"/>
+          <w:shd w:val="clear" w:fill="2B2B2B"/>
+        </w:rPr>
+        <w:t xml:space="preserve">(username + </w:t>
+      </w:r>
+      <w:r>
+        <w:rPr>
+          <w:rFonts w:hint="default" w:ascii="monospace" w:hAnsi="monospace" w:eastAsia="monospace" w:cs="monospace"/>
+          <w:color w:val="6A8759"/>
+          <w:sz w:val="19"/>
+          <w:szCs w:val="19"/>
+          <w:shd w:val="clear" w:fill="2B2B2B"/>
+        </w:rPr>
+        <w:t xml:space="preserve">':' </w:t>
+      </w:r>
+      <w:r>
+        <w:rPr>
+          <w:rFonts w:hint="default" w:ascii="monospace" w:hAnsi="monospace" w:eastAsia="monospace" w:cs="monospace"/>
+          <w:color w:val="A9B7C6"/>
+          <w:sz w:val="19"/>
+          <w:szCs w:val="19"/>
+          <w:shd w:val="clear" w:fill="2B2B2B"/>
+        </w:rPr>
+        <w:t>+ password)})</w:t>
+      </w:r>
+      <w:r>
+        <w:rPr>
+          <w:rFonts w:hint="default" w:ascii="monospace" w:hAnsi="monospace" w:eastAsia="monospace" w:cs="monospace"/>
+          <w:color w:val="CC7832"/>
+          <w:sz w:val="19"/>
+          <w:szCs w:val="19"/>
+          <w:shd w:val="clear" w:fill="2B2B2B"/>
+        </w:rPr>
+        <w:t>;</w:t>
+      </w:r>
+      <w:r>
+        <w:rPr>
+          <w:rFonts w:hint="default" w:ascii="monospace" w:hAnsi="monospace" w:eastAsia="monospace" w:cs="monospace"/>
+          <w:color w:val="CC7832"/>
+          <w:sz w:val="19"/>
+          <w:szCs w:val="19"/>
+          <w:shd w:val="clear" w:fill="2B2B2B"/>
+        </w:rPr>
+        <w:br w:type="textWrapping"/>
+      </w:r>
+      <w:r>
+        <w:rPr>
+          <w:rFonts w:hint="default" w:ascii="monospace" w:hAnsi="monospace" w:eastAsia="monospace" w:cs="monospace"/>
+          <w:color w:val="CC7832"/>
+          <w:sz w:val="19"/>
+          <w:szCs w:val="19"/>
+          <w:shd w:val="clear" w:fill="2B2B2B"/>
+        </w:rPr>
+        <w:t xml:space="preserve">  return this</w:t>
+      </w:r>
+      <w:r>
+        <w:rPr>
+          <w:rFonts w:hint="default" w:ascii="monospace" w:hAnsi="monospace" w:eastAsia="monospace" w:cs="monospace"/>
+          <w:color w:val="A9B7C6"/>
+          <w:sz w:val="19"/>
+          <w:szCs w:val="19"/>
+          <w:shd w:val="clear" w:fill="2B2B2B"/>
+        </w:rPr>
+        <w:t>.</w:t>
+      </w:r>
+      <w:r>
+        <w:rPr>
+          <w:rFonts w:hint="default" w:ascii="monospace" w:hAnsi="monospace" w:eastAsia="monospace" w:cs="monospace"/>
+          <w:color w:val="9876AA"/>
+          <w:sz w:val="19"/>
+          <w:szCs w:val="19"/>
+          <w:shd w:val="clear" w:fill="2B2B2B"/>
+        </w:rPr>
+        <w:t>http</w:t>
+      </w:r>
+      <w:r>
+        <w:rPr>
+          <w:rFonts w:hint="default" w:ascii="monospace" w:hAnsi="monospace" w:eastAsia="monospace" w:cs="monospace"/>
+          <w:color w:val="A9B7C6"/>
+          <w:sz w:val="19"/>
+          <w:szCs w:val="19"/>
+          <w:shd w:val="clear" w:fill="2B2B2B"/>
+        </w:rPr>
+        <w:t>.</w:t>
+      </w:r>
+      <w:r>
+        <w:rPr>
+          <w:rFonts w:hint="default" w:ascii="monospace" w:hAnsi="monospace" w:eastAsia="monospace" w:cs="monospace"/>
+          <w:color w:val="FFC66D"/>
+          <w:sz w:val="19"/>
+          <w:szCs w:val="19"/>
+          <w:shd w:val="clear" w:fill="2B2B2B"/>
+        </w:rPr>
+        <w:t>get</w:t>
+      </w:r>
+      <w:r>
+        <w:rPr>
+          <w:rFonts w:hint="default" w:ascii="monospace" w:hAnsi="monospace" w:eastAsia="monospace" w:cs="monospace"/>
+          <w:color w:val="A9B7C6"/>
+          <w:sz w:val="19"/>
+          <w:szCs w:val="19"/>
+          <w:shd w:val="clear" w:fill="2B2B2B"/>
+        </w:rPr>
+        <w:t>(</w:t>
+      </w:r>
+      <w:r>
+        <w:rPr>
+          <w:rFonts w:hint="default" w:ascii="monospace" w:hAnsi="monospace" w:eastAsia="monospace" w:cs="monospace"/>
+          <w:color w:val="6A8759"/>
+          <w:sz w:val="19"/>
+          <w:szCs w:val="19"/>
+          <w:shd w:val="clear" w:fill="2B2B2B"/>
+        </w:rPr>
+        <w:t>"http://localhost:9097/"</w:t>
+      </w:r>
+      <w:r>
+        <w:rPr>
+          <w:rFonts w:hint="default" w:ascii="monospace" w:hAnsi="monospace" w:eastAsia="monospace" w:cs="monospace"/>
+          <w:color w:val="CC7832"/>
+          <w:sz w:val="19"/>
+          <w:szCs w:val="19"/>
+          <w:shd w:val="clear" w:fill="2B2B2B"/>
+        </w:rPr>
+        <w:t>,</w:t>
+      </w:r>
+      <w:r>
+        <w:rPr>
+          <w:rFonts w:hint="default" w:ascii="monospace" w:hAnsi="monospace" w:eastAsia="monospace" w:cs="monospace"/>
+          <w:color w:val="A9B7C6"/>
+          <w:sz w:val="19"/>
+          <w:szCs w:val="19"/>
+          <w:shd w:val="clear" w:fill="2B2B2B"/>
+        </w:rPr>
+        <w:t>{headers</w:t>
+      </w:r>
+      <w:r>
+        <w:rPr>
+          <w:rFonts w:hint="default" w:ascii="monospace" w:hAnsi="monospace" w:eastAsia="monospace" w:cs="monospace"/>
+          <w:color w:val="CC7832"/>
+          <w:sz w:val="19"/>
+          <w:szCs w:val="19"/>
+          <w:shd w:val="clear" w:fill="2B2B2B"/>
+        </w:rPr>
+        <w:t xml:space="preserve">, </w:t>
+      </w:r>
+      <w:r>
+        <w:rPr>
+          <w:rFonts w:hint="default" w:ascii="monospace" w:hAnsi="monospace" w:eastAsia="monospace" w:cs="monospace"/>
+          <w:color w:val="9876AA"/>
+          <w:sz w:val="19"/>
+          <w:szCs w:val="19"/>
+          <w:shd w:val="clear" w:fill="2B2B2B"/>
+        </w:rPr>
+        <w:t>responseType</w:t>
+      </w:r>
+      <w:r>
+        <w:rPr>
+          <w:rFonts w:hint="default" w:ascii="monospace" w:hAnsi="monospace" w:eastAsia="monospace" w:cs="monospace"/>
+          <w:color w:val="A9B7C6"/>
+          <w:sz w:val="19"/>
+          <w:szCs w:val="19"/>
+          <w:shd w:val="clear" w:fill="2B2B2B"/>
+        </w:rPr>
+        <w:t xml:space="preserve">: </w:t>
+      </w:r>
+      <w:r>
+        <w:rPr>
+          <w:rFonts w:hint="default" w:ascii="monospace" w:hAnsi="monospace" w:eastAsia="monospace" w:cs="monospace"/>
+          <w:color w:val="6A8759"/>
+          <w:sz w:val="19"/>
+          <w:szCs w:val="19"/>
+          <w:shd w:val="clear" w:fill="2B2B2B"/>
+        </w:rPr>
+        <w:t xml:space="preserve">'text' </w:t>
+      </w:r>
+      <w:r>
+        <w:rPr>
+          <w:rFonts w:hint="default" w:ascii="monospace" w:hAnsi="monospace" w:eastAsia="monospace" w:cs="monospace"/>
+          <w:color w:val="CC7832"/>
+          <w:sz w:val="19"/>
+          <w:szCs w:val="19"/>
+          <w:shd w:val="clear" w:fill="2B2B2B"/>
+        </w:rPr>
+        <w:t xml:space="preserve">as </w:t>
+      </w:r>
+      <w:r>
+        <w:rPr>
+          <w:rFonts w:hint="default" w:ascii="monospace" w:hAnsi="monospace" w:eastAsia="monospace" w:cs="monospace"/>
+          <w:color w:val="6A8759"/>
+          <w:sz w:val="19"/>
+          <w:szCs w:val="19"/>
+          <w:shd w:val="clear" w:fill="2B2B2B"/>
+        </w:rPr>
+        <w:t>'json'</w:t>
+      </w:r>
+      <w:r>
+        <w:rPr>
+          <w:rFonts w:hint="default" w:ascii="monospace" w:hAnsi="monospace" w:eastAsia="monospace" w:cs="monospace"/>
+          <w:color w:val="A9B7C6"/>
+          <w:sz w:val="19"/>
+          <w:szCs w:val="19"/>
+          <w:shd w:val="clear" w:fill="2B2B2B"/>
+        </w:rPr>
+        <w:t>})</w:t>
+      </w:r>
+      <w:r>
+        <w:rPr>
+          <w:rFonts w:hint="default" w:ascii="monospace" w:hAnsi="monospace" w:eastAsia="monospace" w:cs="monospace"/>
+          <w:color w:val="CC7832"/>
+          <w:sz w:val="19"/>
+          <w:szCs w:val="19"/>
+          <w:shd w:val="clear" w:fill="2B2B2B"/>
+        </w:rPr>
+        <w:t>;</w:t>
+      </w:r>
+    </w:p>
+    <w:p>
+      <w:pPr>
+        <w:numPr>
+          <w:ilvl w:val="0"/>
+          <w:numId w:val="0"/>
+        </w:numPr>
+        <w:rPr>
+          <w:rFonts w:hint="default"/>
+          <w:lang w:val="en-IE"/>
+        </w:rPr>
+      </w:pPr>
+    </w:p>
+    <w:p>
+      <w:pPr>
+        <w:numPr>
+          <w:ilvl w:val="0"/>
+          <w:numId w:val="0"/>
+        </w:numPr>
+        <w:rPr>
+          <w:rFonts w:hint="default"/>
+          <w:lang w:val="en-IE"/>
+        </w:rPr>
+      </w:pPr>
+    </w:p>
+    <w:p>
+      <w:pPr>
+        <w:numPr>
+          <w:ilvl w:val="0"/>
+          <w:numId w:val="0"/>
+        </w:numPr>
+        <w:rPr>
+          <w:rFonts w:hint="default"/>
+          <w:lang w:val="en-IE"/>
+        </w:rPr>
+      </w:pPr>
+      <w:r>
+        <w:rPr>
+          <w:rFonts w:hint="default"/>
+          <w:lang w:val="en-IE"/>
+        </w:rPr>
+        <w:t>Add second getUsers endpointwithnhardcoded username and password to getlist of users.</w:t>
+      </w:r>
+    </w:p>
+    <w:p>
+      <w:pPr>
+        <w:numPr>
+          <w:ilvl w:val="0"/>
+          <w:numId w:val="0"/>
+        </w:numPr>
+        <w:rPr>
+          <w:rFonts w:hint="default"/>
+          <w:lang w:val="en-IE"/>
+        </w:rPr>
+      </w:pPr>
+      <w:r>
+        <w:rPr>
+          <w:rFonts w:hint="default"/>
+          <w:lang w:val="en-IE"/>
+        </w:rPr>
+        <w:t>Write loging componentn ts. Injuetcs the servive. It then declares username/password and messsage. New doLogin method that calls the service callla dn subscribes to the result I.e subscribe(data =&gt; data)</w:t>
+      </w:r>
     </w:p>
     <w:sectPr>
       <w:pgSz w:w="11906" w:h="16838"/>
@@ -2919,7 +6297,7 @@
     <w:lsdException w:unhideWhenUsed="0" w:uiPriority="0" w:semiHidden="0" w:name="Normal Indent"/>
     <w:lsdException w:unhideWhenUsed="0" w:uiPriority="0" w:semiHidden="0" w:name="footnote text"/>
     <w:lsdException w:unhideWhenUsed="0" w:uiPriority="0" w:semiHidden="0" w:name="annotation text"/>
-    <w:lsdException w:unhideWhenUsed="0" w:uiPriority="0" w:semiHidden="0" w:name="header"/>
+    <w:lsdException w:qFormat="1" w:unhideWhenUsed="0" w:uiPriority="0" w:semiHidden="0" w:name="header"/>
     <w:lsdException w:unhideWhenUsed="0" w:uiPriority="0" w:semiHidden="0" w:name="footer"/>
     <w:lsdException w:unhideWhenUsed="0" w:uiPriority="0" w:semiHidden="0" w:name="index heading"/>
     <w:lsdException w:qFormat="1" w:uiPriority="0" w:name="caption"/>
@@ -2987,7 +6365,7 @@
     <w:lsdException w:unhideWhenUsed="0" w:uiPriority="0" w:semiHidden="0" w:name="HTML Code"/>
     <w:lsdException w:unhideWhenUsed="0" w:uiPriority="0" w:semiHidden="0" w:name="HTML Definition"/>
     <w:lsdException w:unhideWhenUsed="0" w:uiPriority="0" w:semiHidden="0" w:name="HTML Keyboard"/>
-    <w:lsdException w:unhideWhenUsed="0" w:uiPriority="0" w:semiHidden="0" w:name="HTML Preformatted"/>
+    <w:lsdException w:qFormat="1" w:unhideWhenUsed="0" w:uiPriority="0" w:semiHidden="0" w:name="HTML Preformatted"/>
     <w:lsdException w:unhideWhenUsed="0" w:uiPriority="0" w:semiHidden="0" w:name="HTML Sample"/>
     <w:lsdException w:unhideWhenUsed="0" w:uiPriority="0" w:semiHidden="0" w:name="HTML Typewriter"/>
     <w:lsdException w:unhideWhenUsed="0" w:uiPriority="0" w:semiHidden="0" w:name="HTML Variable"/>
@@ -3186,7 +6564,42 @@
     </w:tblPr>
   </w:style>
   <w:style w:type="paragraph" w:styleId="5">
+    <w:name w:val="footer"/>
+    <w:basedOn w:val="1"/>
+    <w:uiPriority w:val="0"/>
+    <w:pPr>
+      <w:tabs>
+        <w:tab w:val="center" w:pos="4153"/>
+        <w:tab w:val="right" w:pos="8306"/>
+      </w:tabs>
+      <w:snapToGrid w:val="0"/>
+      <w:jc w:val="left"/>
+    </w:pPr>
+    <w:rPr>
+      <w:sz w:val="18"/>
+      <w:szCs w:val="18"/>
+    </w:rPr>
+  </w:style>
+  <w:style w:type="paragraph" w:styleId="6">
+    <w:name w:val="header"/>
+    <w:basedOn w:val="1"/>
+    <w:qFormat/>
+    <w:uiPriority w:val="0"/>
+    <w:pPr>
+      <w:tabs>
+        <w:tab w:val="center" w:pos="4153"/>
+        <w:tab w:val="right" w:pos="8306"/>
+      </w:tabs>
+      <w:snapToGrid w:val="0"/>
+    </w:pPr>
+    <w:rPr>
+      <w:sz w:val="18"/>
+      <w:szCs w:val="18"/>
+    </w:rPr>
+  </w:style>
+  <w:style w:type="paragraph" w:styleId="7">
     <w:name w:val="HTML Preformatted"/>
+    <w:qFormat/>
     <w:uiPriority w:val="0"/>
     <w:pPr>
       <w:tabs>
@@ -3217,7 +6630,7 @@
       <w:lang w:val="en-US" w:eastAsia="zh-CN" w:bidi="ar"/>
     </w:rPr>
   </w:style>
-  <w:style w:type="character" w:styleId="6">
+  <w:style w:type="character" w:styleId="8">
     <w:name w:val="Hyperlink"/>
     <w:basedOn w:val="3"/>
     <w:qFormat/>

</xml_diff>